<commit_message>
=Finding character names in the script
</commit_message>
<xml_diff>
--- a/Notes.docx
+++ b/Notes.docx
@@ -285,7 +285,29 @@
           <w:szCs w:val="21"/>
           <w:lang w:eastAsia="en-150"/>
         </w:rPr>
-        <w:t xml:space="preserve">The task is quite open-ended but is intended more as a programming exercise than an NLP/ML one. We would prefer you use Python for the task but you can use another programming language if you wish. If you do use Python, please submit in the form of a python script or Jupyter notebook. If you use multiple files, submit a working folder as a zip file, if you use any external libraries make sure that this is clearly documented.  </w:t>
+        <w:t xml:space="preserve">The task is quite open-ended but is intended more as a programming exercise than an NLP/ML one. We would prefer you use Python for the task but you can use another programming language if you wish. If you do use Python, please submit in the form of a python script or </w:t>
+      </w:r>
+      <w:proofErr w:type="spellStart"/>
+      <w:r>
+        <w:rPr>
+          <w:rFonts w:ascii="Courier New" w:eastAsia="Times New Roman" w:hAnsi="Courier New" w:cs="Courier New"/>
+          <w:color w:val="000000"/>
+          <w:sz w:val="21"/>
+          <w:szCs w:val="21"/>
+          <w:lang w:eastAsia="en-150"/>
+        </w:rPr>
+        <w:t>Jupyter</w:t>
+      </w:r>
+      <w:proofErr w:type="spellEnd"/>
+      <w:r>
+        <w:rPr>
+          <w:rFonts w:ascii="Courier New" w:eastAsia="Times New Roman" w:hAnsi="Courier New" w:cs="Courier New"/>
+          <w:color w:val="000000"/>
+          <w:sz w:val="21"/>
+          <w:szCs w:val="21"/>
+          <w:lang w:eastAsia="en-150"/>
+        </w:rPr>
+        <w:t xml:space="preserve"> notebook. If you use multiple files, submit a working folder as a zip file, if you use any external libraries make sure that this is clearly documented.  </w:t>
       </w:r>
     </w:p>
     <w:p>
@@ -678,7 +700,21 @@
           <w:lang w:val="en-US"/>
         </w:rPr>
         <w:tab/>
-        <w:t>&lt;tbody&gt;</w:t>
+        <w:t>&lt;</w:t>
+      </w:r>
+      <w:proofErr w:type="spellStart"/>
+      <w:r>
+        <w:rPr>
+          <w:lang w:val="en-US"/>
+        </w:rPr>
+        <w:t>tbody</w:t>
+      </w:r>
+      <w:proofErr w:type="spellEnd"/>
+      <w:r>
+        <w:rPr>
+          <w:lang w:val="en-US"/>
+        </w:rPr>
+        <w:t>&gt;</w:t>
       </w:r>
     </w:p>
     <w:p>
@@ -774,11 +810,6 @@
           <w:lang w:val="en-US"/>
         </w:rPr>
         <w:tab/>
-      </w:r>
-      <w:r>
-        <w:rPr>
-          <w:lang w:val="en-US"/>
-        </w:rPr>
         <w:t>&lt;table&gt;</w:t>
       </w:r>
       <w:r>
@@ -804,11 +835,6 @@
           <w:lang w:val="en-US"/>
         </w:rPr>
         <w:tab/>
-      </w:r>
-      <w:r>
-        <w:rPr>
-          <w:lang w:val="en-US"/>
-        </w:rPr>
         <w:t>&lt;table&gt;</w:t>
       </w:r>
       <w:r>
@@ -845,7 +871,21 @@
         <w:rPr>
           <w:lang w:val="en-US"/>
         </w:rPr>
-        <w:t>&lt;tbody&gt;</w:t>
+        <w:t>&lt;</w:t>
+      </w:r>
+      <w:proofErr w:type="spellStart"/>
+      <w:r>
+        <w:rPr>
+          <w:lang w:val="en-US"/>
+        </w:rPr>
+        <w:t>tbody</w:t>
+      </w:r>
+      <w:proofErr w:type="spellEnd"/>
+      <w:r>
+        <w:rPr>
+          <w:lang w:val="en-US"/>
+        </w:rPr>
+        <w:t>&gt;</w:t>
       </w:r>
     </w:p>
     <w:p>
@@ -924,7 +964,21 @@
         <w:rPr>
           <w:lang w:val="en-US"/>
         </w:rPr>
-        <w:t>&lt;td colspan="3" class="heading"&gt;Genre&lt;/td&gt;</w:t>
+        <w:t xml:space="preserve">&lt;td </w:t>
+      </w:r>
+      <w:proofErr w:type="spellStart"/>
+      <w:r>
+        <w:rPr>
+          <w:lang w:val="en-US"/>
+        </w:rPr>
+        <w:t>colspan</w:t>
+      </w:r>
+      <w:proofErr w:type="spellEnd"/>
+      <w:r>
+        <w:rPr>
+          <w:lang w:val="en-US"/>
+        </w:rPr>
+        <w:t>="3" class="heading"&gt;Genre&lt;/td&gt;</w:t>
       </w:r>
       <w:r>
         <w:rPr>
@@ -1038,7 +1092,21 @@
         <w:rPr>
           <w:lang w:val="en-US"/>
         </w:rPr>
-        <w:t>&lt;td&gt;&lt;a href="/genre/Action"&gt;Action&lt;/a&gt;&lt;/td&gt;</w:t>
+        <w:t xml:space="preserve">&lt;td&gt;&lt;a </w:t>
+      </w:r>
+      <w:proofErr w:type="spellStart"/>
+      <w:r>
+        <w:rPr>
+          <w:lang w:val="en-US"/>
+        </w:rPr>
+        <w:t>href</w:t>
+      </w:r>
+      <w:proofErr w:type="spellEnd"/>
+      <w:r>
+        <w:rPr>
+          <w:lang w:val="en-US"/>
+        </w:rPr>
+        <w:t>="/genre/Action"&gt;Action&lt;/a&gt;&lt;/td&gt;</w:t>
       </w:r>
       <w:r>
         <w:rPr>
@@ -1080,7 +1148,21 @@
         <w:rPr>
           <w:lang w:val="en-US"/>
         </w:rPr>
-        <w:t>&lt;td&gt;&lt;a href="/genre/Adventure"&gt;Adventure&lt;/a&gt; &lt;/td&gt;</w:t>
+        <w:t xml:space="preserve">&lt;td&gt;&lt;a </w:t>
+      </w:r>
+      <w:proofErr w:type="spellStart"/>
+      <w:r>
+        <w:rPr>
+          <w:lang w:val="en-US"/>
+        </w:rPr>
+        <w:t>href</w:t>
+      </w:r>
+      <w:proofErr w:type="spellEnd"/>
+      <w:r>
+        <w:rPr>
+          <w:lang w:val="en-US"/>
+        </w:rPr>
+        <w:t>="/genre/Adventure"&gt;Adventure&lt;/a&gt; &lt;/td&gt;</w:t>
       </w:r>
       <w:r>
         <w:rPr>
@@ -1122,7 +1204,21 @@
         <w:rPr>
           <w:lang w:val="en-US"/>
         </w:rPr>
-        <w:t>&lt;td&gt;&lt;a href="/genre/Animation"&gt;Animation&lt;/a&gt;&lt;/td&gt;</w:t>
+        <w:t xml:space="preserve">&lt;td&gt;&lt;a </w:t>
+      </w:r>
+      <w:proofErr w:type="spellStart"/>
+      <w:r>
+        <w:rPr>
+          <w:lang w:val="en-US"/>
+        </w:rPr>
+        <w:t>href</w:t>
+      </w:r>
+      <w:proofErr w:type="spellEnd"/>
+      <w:r>
+        <w:rPr>
+          <w:lang w:val="en-US"/>
+        </w:rPr>
+        <w:t>="/genre/Animation"&gt;Animation&lt;/a&gt;&lt;/td&gt;</w:t>
       </w:r>
       <w:r>
         <w:rPr>
@@ -1236,7 +1332,21 @@
         <w:rPr>
           <w:lang w:val="en-US"/>
         </w:rPr>
-        <w:t>&lt;td&gt;&lt;a href="/genre/Comedy"&gt;Comedy&lt;/a&gt; &lt;/td&gt;</w:t>
+        <w:t xml:space="preserve">&lt;td&gt;&lt;a </w:t>
+      </w:r>
+      <w:proofErr w:type="spellStart"/>
+      <w:r>
+        <w:rPr>
+          <w:lang w:val="en-US"/>
+        </w:rPr>
+        <w:t>href</w:t>
+      </w:r>
+      <w:proofErr w:type="spellEnd"/>
+      <w:r>
+        <w:rPr>
+          <w:lang w:val="en-US"/>
+        </w:rPr>
+        <w:t>="/genre/Comedy"&gt;Comedy&lt;/a&gt; &lt;/td&gt;</w:t>
       </w:r>
       <w:r>
         <w:rPr>
@@ -1278,7 +1388,21 @@
         <w:rPr>
           <w:lang w:val="en-US"/>
         </w:rPr>
-        <w:t>&lt;td&gt;&lt;a href="/genre/Crime"&gt;Crime&lt;/a&gt; &lt;/td&gt;</w:t>
+        <w:t xml:space="preserve">&lt;td&gt;&lt;a </w:t>
+      </w:r>
+      <w:proofErr w:type="spellStart"/>
+      <w:r>
+        <w:rPr>
+          <w:lang w:val="en-US"/>
+        </w:rPr>
+        <w:t>href</w:t>
+      </w:r>
+      <w:proofErr w:type="spellEnd"/>
+      <w:r>
+        <w:rPr>
+          <w:lang w:val="en-US"/>
+        </w:rPr>
+        <w:t>="/genre/Crime"&gt;Crime&lt;/a&gt; &lt;/td&gt;</w:t>
       </w:r>
       <w:r>
         <w:rPr>
@@ -1320,7 +1444,21 @@
         <w:rPr>
           <w:lang w:val="en-US"/>
         </w:rPr>
-        <w:t>&lt;td&gt;&lt;a href="/genre/Drama"&gt;Drama&lt;/a&gt; &lt;/td&gt;</w:t>
+        <w:t xml:space="preserve">&lt;td&gt;&lt;a </w:t>
+      </w:r>
+      <w:proofErr w:type="spellStart"/>
+      <w:r>
+        <w:rPr>
+          <w:lang w:val="en-US"/>
+        </w:rPr>
+        <w:t>href</w:t>
+      </w:r>
+      <w:proofErr w:type="spellEnd"/>
+      <w:r>
+        <w:rPr>
+          <w:lang w:val="en-US"/>
+        </w:rPr>
+        <w:t>="/genre/Drama"&gt;Drama&lt;/a&gt; &lt;/td&gt;</w:t>
       </w:r>
       <w:r>
         <w:rPr>
@@ -1400,7 +1538,21 @@
         <w:rPr>
           <w:lang w:val="en-US"/>
         </w:rPr>
-        <w:t>&lt;/td&gt;&lt;/tr&gt;&lt;/tbody&gt;</w:t>
+        <w:t>&lt;/td&gt;&lt;/tr&gt;&lt;/</w:t>
+      </w:r>
+      <w:proofErr w:type="spellStart"/>
+      <w:r>
+        <w:rPr>
+          <w:lang w:val="en-US"/>
+        </w:rPr>
+        <w:t>tbody</w:t>
+      </w:r>
+      <w:proofErr w:type="spellEnd"/>
+      <w:r>
+        <w:rPr>
+          <w:lang w:val="en-US"/>
+        </w:rPr>
+        <w:t>&gt;</w:t>
       </w:r>
     </w:p>
     <w:p>
@@ -1425,7 +1577,21 @@
         <w:rPr>
           <w:lang w:val="en-US"/>
         </w:rPr>
-        <w:t>check whether their href attribute contains the substring “genre”.</w:t>
+        <w:t xml:space="preserve">check whether their </w:t>
+      </w:r>
+      <w:proofErr w:type="spellStart"/>
+      <w:r>
+        <w:rPr>
+          <w:lang w:val="en-US"/>
+        </w:rPr>
+        <w:t>href</w:t>
+      </w:r>
+      <w:proofErr w:type="spellEnd"/>
+      <w:r>
+        <w:rPr>
+          <w:lang w:val="en-US"/>
+        </w:rPr>
+        <w:t xml:space="preserve"> attribute contains the substring “genre”.</w:t>
       </w:r>
       <w:r>
         <w:rPr>
@@ -1517,20 +1683,48 @@
         <w:rPr>
           <w:lang w:val="en-US"/>
         </w:rPr>
-        <w:t>&lt;td valign="top"&gt;</w:t>
-      </w:r>
-    </w:p>
-    <w:p>
-      <w:pPr>
-        <w:rPr>
-          <w:lang w:val="en-US"/>
-        </w:rPr>
-      </w:pPr>
-      <w:r>
-        <w:rPr>
-          <w:lang w:val="en-US"/>
-        </w:rPr>
-        <w:t>&lt;br&gt;</w:t>
+        <w:t xml:space="preserve">&lt;td </w:t>
+      </w:r>
+      <w:proofErr w:type="spellStart"/>
+      <w:r>
+        <w:rPr>
+          <w:lang w:val="en-US"/>
+        </w:rPr>
+        <w:t>valign</w:t>
+      </w:r>
+      <w:proofErr w:type="spellEnd"/>
+      <w:r>
+        <w:rPr>
+          <w:lang w:val="en-US"/>
+        </w:rPr>
+        <w:t>="top"&gt;</w:t>
+      </w:r>
+    </w:p>
+    <w:p>
+      <w:pPr>
+        <w:rPr>
+          <w:lang w:val="en-US"/>
+        </w:rPr>
+      </w:pPr>
+      <w:r>
+        <w:rPr>
+          <w:lang w:val="en-US"/>
+        </w:rPr>
+        <w:t>&lt;</w:t>
+      </w:r>
+      <w:proofErr w:type="spellStart"/>
+      <w:r>
+        <w:rPr>
+          <w:lang w:val="en-US"/>
+        </w:rPr>
+        <w:t>br</w:t>
+      </w:r>
+      <w:proofErr w:type="spellEnd"/>
+      <w:r>
+        <w:rPr>
+          <w:lang w:val="en-US"/>
+        </w:rPr>
+        <w:t>&gt;</w:t>
       </w:r>
     </w:p>
     <w:p>
@@ -1556,7 +1750,91 @@
         <w:rPr>
           <w:lang w:val="en-US"/>
         </w:rPr>
-        <w:t>&lt;p&gt;&lt;a href="/Movie Scripts/12 Monkeys Script.html" title="12 Monkeys Script"&gt;12 Monkeys&lt;/a&gt; (1994-06 Draft)&lt;br&gt;&lt;i&gt;Written by David Peoples,Janet Peoples&lt;/i&gt;&lt;br&gt;&lt;/p&gt;</w:t>
+        <w:t xml:space="preserve">&lt;p&gt;&lt;a </w:t>
+      </w:r>
+      <w:proofErr w:type="spellStart"/>
+      <w:r>
+        <w:rPr>
+          <w:lang w:val="en-US"/>
+        </w:rPr>
+        <w:t>href</w:t>
+      </w:r>
+      <w:proofErr w:type="spellEnd"/>
+      <w:r>
+        <w:rPr>
+          <w:lang w:val="en-US"/>
+        </w:rPr>
+        <w:t>="/Movie Scripts/12 Monkeys Script.html" title="12 Monkeys Script"&gt;12 Monkeys&lt;/a&gt; (1994-06 Draft)&lt;</w:t>
+      </w:r>
+      <w:proofErr w:type="spellStart"/>
+      <w:r>
+        <w:rPr>
+          <w:lang w:val="en-US"/>
+        </w:rPr>
+        <w:t>br</w:t>
+      </w:r>
+      <w:proofErr w:type="spellEnd"/>
+      <w:r>
+        <w:rPr>
+          <w:lang w:val="en-US"/>
+        </w:rPr>
+        <w:t>&gt;&lt;</w:t>
+      </w:r>
+      <w:proofErr w:type="spellStart"/>
+      <w:r>
+        <w:rPr>
+          <w:lang w:val="en-US"/>
+        </w:rPr>
+        <w:t>i</w:t>
+      </w:r>
+      <w:proofErr w:type="spellEnd"/>
+      <w:r>
+        <w:rPr>
+          <w:lang w:val="en-US"/>
+        </w:rPr>
+        <w:t xml:space="preserve">&gt;Written by David </w:t>
+      </w:r>
+      <w:proofErr w:type="spellStart"/>
+      <w:r>
+        <w:rPr>
+          <w:lang w:val="en-US"/>
+        </w:rPr>
+        <w:t>Peoples,Janet</w:t>
+      </w:r>
+      <w:proofErr w:type="spellEnd"/>
+      <w:r>
+        <w:rPr>
+          <w:lang w:val="en-US"/>
+        </w:rPr>
+        <w:t xml:space="preserve"> Peoples&lt;/</w:t>
+      </w:r>
+      <w:proofErr w:type="spellStart"/>
+      <w:r>
+        <w:rPr>
+          <w:lang w:val="en-US"/>
+        </w:rPr>
+        <w:t>i</w:t>
+      </w:r>
+      <w:proofErr w:type="spellEnd"/>
+      <w:r>
+        <w:rPr>
+          <w:lang w:val="en-US"/>
+        </w:rPr>
+        <w:t>&gt;&lt;</w:t>
+      </w:r>
+      <w:proofErr w:type="spellStart"/>
+      <w:r>
+        <w:rPr>
+          <w:lang w:val="en-US"/>
+        </w:rPr>
+        <w:t>br</w:t>
+      </w:r>
+      <w:proofErr w:type="spellEnd"/>
+      <w:r>
+        <w:rPr>
+          <w:lang w:val="en-US"/>
+        </w:rPr>
+        <w:t>&gt;&lt;/p&gt;</w:t>
       </w:r>
     </w:p>
     <w:p>
@@ -1570,33 +1848,271 @@
           <w:lang w:val="en-US"/>
         </w:rPr>
         <w:lastRenderedPageBreak/>
-        <w:t>&lt;p&gt;&lt;a href="/Movie Scripts/2001: A Space Odyssey Script.html" title="2001: A Space Odyssey Script"&gt;2001: A Space Odyssey&lt;/a&gt; (1989-02 Draft)&lt;br&gt;&lt;i&gt;Written by Stanley Kubrick,Arhur C. Clarke&lt;/i&gt;&lt;br&gt;&lt;/p&gt;</w:t>
-      </w:r>
-    </w:p>
-    <w:p>
-      <w:pPr>
-        <w:rPr>
-          <w:lang w:val="en-US"/>
-        </w:rPr>
-      </w:pPr>
-      <w:r>
-        <w:rPr>
-          <w:lang w:val="en-US"/>
-        </w:rPr>
-        <w:t>&lt;p&gt;&lt;a href="/Movie Scripts/2012 Script.html" title="2012 Script"&gt;2012&lt;/a&gt; (2008-02 Second draft)&lt;br&gt;&lt;i&gt;Written by Roland Emmerich,Harald Kloser&lt;/i&gt;&lt;br&gt;&lt;/p&gt;</w:t>
-      </w:r>
-    </w:p>
-    <w:p>
-      <w:pPr>
-        <w:rPr>
-          <w:lang w:val="en-US"/>
-        </w:rPr>
-      </w:pPr>
-      <w:r>
-        <w:rPr>
-          <w:lang w:val="en-US"/>
-        </w:rPr>
-        <w:t>&lt;p&gt;&lt;a href="/Movie Scripts/28 Days Later Script.html" title="28 Days Later Script"&gt;28 Days Later&lt;/a&gt; (Undated Draft)&lt;br&gt;&lt;i&gt;Written by Alex Garland&lt;/i&gt;&lt;br&gt;&lt;/p&gt;</w:t>
+        <w:t xml:space="preserve">&lt;p&gt;&lt;a </w:t>
+      </w:r>
+      <w:proofErr w:type="spellStart"/>
+      <w:r>
+        <w:rPr>
+          <w:lang w:val="en-US"/>
+        </w:rPr>
+        <w:t>href</w:t>
+      </w:r>
+      <w:proofErr w:type="spellEnd"/>
+      <w:r>
+        <w:rPr>
+          <w:lang w:val="en-US"/>
+        </w:rPr>
+        <w:t>="/Movie Scripts/2001: A Space Odyssey Script.html" title="2001: A Space Odyssey Script"&gt;2001: A Space Odyssey&lt;/a&gt; (1989-02 Draft)&lt;</w:t>
+      </w:r>
+      <w:proofErr w:type="spellStart"/>
+      <w:r>
+        <w:rPr>
+          <w:lang w:val="en-US"/>
+        </w:rPr>
+        <w:t>br</w:t>
+      </w:r>
+      <w:proofErr w:type="spellEnd"/>
+      <w:r>
+        <w:rPr>
+          <w:lang w:val="en-US"/>
+        </w:rPr>
+        <w:t>&gt;&lt;</w:t>
+      </w:r>
+      <w:proofErr w:type="spellStart"/>
+      <w:r>
+        <w:rPr>
+          <w:lang w:val="en-US"/>
+        </w:rPr>
+        <w:t>i</w:t>
+      </w:r>
+      <w:proofErr w:type="spellEnd"/>
+      <w:r>
+        <w:rPr>
+          <w:lang w:val="en-US"/>
+        </w:rPr>
+        <w:t xml:space="preserve">&gt;Written by Stanley </w:t>
+      </w:r>
+      <w:proofErr w:type="spellStart"/>
+      <w:r>
+        <w:rPr>
+          <w:lang w:val="en-US"/>
+        </w:rPr>
+        <w:t>Kubrick,Arhur</w:t>
+      </w:r>
+      <w:proofErr w:type="spellEnd"/>
+      <w:r>
+        <w:rPr>
+          <w:lang w:val="en-US"/>
+        </w:rPr>
+        <w:t xml:space="preserve"> C. Clarke&lt;/</w:t>
+      </w:r>
+      <w:proofErr w:type="spellStart"/>
+      <w:r>
+        <w:rPr>
+          <w:lang w:val="en-US"/>
+        </w:rPr>
+        <w:t>i</w:t>
+      </w:r>
+      <w:proofErr w:type="spellEnd"/>
+      <w:r>
+        <w:rPr>
+          <w:lang w:val="en-US"/>
+        </w:rPr>
+        <w:t>&gt;&lt;</w:t>
+      </w:r>
+      <w:proofErr w:type="spellStart"/>
+      <w:r>
+        <w:rPr>
+          <w:lang w:val="en-US"/>
+        </w:rPr>
+        <w:t>br</w:t>
+      </w:r>
+      <w:proofErr w:type="spellEnd"/>
+      <w:r>
+        <w:rPr>
+          <w:lang w:val="en-US"/>
+        </w:rPr>
+        <w:t>&gt;&lt;/p&gt;</w:t>
+      </w:r>
+    </w:p>
+    <w:p>
+      <w:pPr>
+        <w:rPr>
+          <w:lang w:val="en-US"/>
+        </w:rPr>
+      </w:pPr>
+      <w:r>
+        <w:rPr>
+          <w:lang w:val="en-US"/>
+        </w:rPr>
+        <w:t xml:space="preserve">&lt;p&gt;&lt;a </w:t>
+      </w:r>
+      <w:proofErr w:type="spellStart"/>
+      <w:r>
+        <w:rPr>
+          <w:lang w:val="en-US"/>
+        </w:rPr>
+        <w:t>href</w:t>
+      </w:r>
+      <w:proofErr w:type="spellEnd"/>
+      <w:r>
+        <w:rPr>
+          <w:lang w:val="en-US"/>
+        </w:rPr>
+        <w:t>="/Movie Scripts/2012 Script.html" title="2012 Script"&gt;2012&lt;/a&gt; (2008-02 Second draft)&lt;</w:t>
+      </w:r>
+      <w:proofErr w:type="spellStart"/>
+      <w:r>
+        <w:rPr>
+          <w:lang w:val="en-US"/>
+        </w:rPr>
+        <w:t>br</w:t>
+      </w:r>
+      <w:proofErr w:type="spellEnd"/>
+      <w:r>
+        <w:rPr>
+          <w:lang w:val="en-US"/>
+        </w:rPr>
+        <w:t>&gt;&lt;</w:t>
+      </w:r>
+      <w:proofErr w:type="spellStart"/>
+      <w:r>
+        <w:rPr>
+          <w:lang w:val="en-US"/>
+        </w:rPr>
+        <w:t>i</w:t>
+      </w:r>
+      <w:proofErr w:type="spellEnd"/>
+      <w:r>
+        <w:rPr>
+          <w:lang w:val="en-US"/>
+        </w:rPr>
+        <w:t xml:space="preserve">&gt;Written by Roland </w:t>
+      </w:r>
+      <w:proofErr w:type="spellStart"/>
+      <w:r>
+        <w:rPr>
+          <w:lang w:val="en-US"/>
+        </w:rPr>
+        <w:t>Emmerich,Harald</w:t>
+      </w:r>
+      <w:proofErr w:type="spellEnd"/>
+      <w:r>
+        <w:rPr>
+          <w:lang w:val="en-US"/>
+        </w:rPr>
+        <w:t xml:space="preserve"> Kloser&lt;/</w:t>
+      </w:r>
+      <w:proofErr w:type="spellStart"/>
+      <w:r>
+        <w:rPr>
+          <w:lang w:val="en-US"/>
+        </w:rPr>
+        <w:t>i</w:t>
+      </w:r>
+      <w:proofErr w:type="spellEnd"/>
+      <w:r>
+        <w:rPr>
+          <w:lang w:val="en-US"/>
+        </w:rPr>
+        <w:t>&gt;&lt;</w:t>
+      </w:r>
+      <w:proofErr w:type="spellStart"/>
+      <w:r>
+        <w:rPr>
+          <w:lang w:val="en-US"/>
+        </w:rPr>
+        <w:t>br</w:t>
+      </w:r>
+      <w:proofErr w:type="spellEnd"/>
+      <w:r>
+        <w:rPr>
+          <w:lang w:val="en-US"/>
+        </w:rPr>
+        <w:t>&gt;&lt;/p&gt;</w:t>
+      </w:r>
+    </w:p>
+    <w:p>
+      <w:pPr>
+        <w:rPr>
+          <w:lang w:val="en-US"/>
+        </w:rPr>
+      </w:pPr>
+      <w:r>
+        <w:rPr>
+          <w:lang w:val="en-US"/>
+        </w:rPr>
+        <w:t xml:space="preserve">&lt;p&gt;&lt;a </w:t>
+      </w:r>
+      <w:proofErr w:type="spellStart"/>
+      <w:r>
+        <w:rPr>
+          <w:lang w:val="en-US"/>
+        </w:rPr>
+        <w:t>href</w:t>
+      </w:r>
+      <w:proofErr w:type="spellEnd"/>
+      <w:r>
+        <w:rPr>
+          <w:lang w:val="en-US"/>
+        </w:rPr>
+        <w:t>="/Movie Scripts/28 Days Later Script.html" title="28 Days Later Script"&gt;28 Days Later&lt;/a&gt; (Undated Draft)&lt;</w:t>
+      </w:r>
+      <w:proofErr w:type="spellStart"/>
+      <w:r>
+        <w:rPr>
+          <w:lang w:val="en-US"/>
+        </w:rPr>
+        <w:t>br</w:t>
+      </w:r>
+      <w:proofErr w:type="spellEnd"/>
+      <w:r>
+        <w:rPr>
+          <w:lang w:val="en-US"/>
+        </w:rPr>
+        <w:t>&gt;&lt;</w:t>
+      </w:r>
+      <w:proofErr w:type="spellStart"/>
+      <w:r>
+        <w:rPr>
+          <w:lang w:val="en-US"/>
+        </w:rPr>
+        <w:t>i</w:t>
+      </w:r>
+      <w:proofErr w:type="spellEnd"/>
+      <w:r>
+        <w:rPr>
+          <w:lang w:val="en-US"/>
+        </w:rPr>
+        <w:t>&gt;Written by Alex Garland&lt;/</w:t>
+      </w:r>
+      <w:proofErr w:type="spellStart"/>
+      <w:r>
+        <w:rPr>
+          <w:lang w:val="en-US"/>
+        </w:rPr>
+        <w:t>i</w:t>
+      </w:r>
+      <w:proofErr w:type="spellEnd"/>
+      <w:r>
+        <w:rPr>
+          <w:lang w:val="en-US"/>
+        </w:rPr>
+        <w:t>&gt;&lt;</w:t>
+      </w:r>
+      <w:proofErr w:type="spellStart"/>
+      <w:r>
+        <w:rPr>
+          <w:lang w:val="en-US"/>
+        </w:rPr>
+        <w:t>br</w:t>
+      </w:r>
+      <w:proofErr w:type="spellEnd"/>
+      <w:r>
+        <w:rPr>
+          <w:lang w:val="en-US"/>
+        </w:rPr>
+        <w:t>&gt;&lt;/p&gt;</w:t>
       </w:r>
     </w:p>
     <w:p>
@@ -1621,7 +2137,91 @@
         <w:rPr>
           <w:lang w:val="en-US"/>
         </w:rPr>
-        <w:t>&lt;p&gt;&lt;a href="/Movie Scripts/X-Men Origins: Wolverine Script.html" title="X-Men Origins: Wolverine Script"&gt;X-Men Origins: Wolverine&lt;/a&gt; (Undated Draft)&lt;br&gt;&lt;i&gt;Written by David Benioff,Skip Woods&lt;/i&gt;&lt;br&gt;&lt;/p&gt;</w:t>
+        <w:t xml:space="preserve">&lt;p&gt;&lt;a </w:t>
+      </w:r>
+      <w:proofErr w:type="spellStart"/>
+      <w:r>
+        <w:rPr>
+          <w:lang w:val="en-US"/>
+        </w:rPr>
+        <w:t>href</w:t>
+      </w:r>
+      <w:proofErr w:type="spellEnd"/>
+      <w:r>
+        <w:rPr>
+          <w:lang w:val="en-US"/>
+        </w:rPr>
+        <w:t>="/Movie Scripts/X-Men Origins: Wolverine Script.html" title="X-Men Origins: Wolverine Script"&gt;X-Men Origins: Wolverine&lt;/a&gt; (Undated Draft)&lt;</w:t>
+      </w:r>
+      <w:proofErr w:type="spellStart"/>
+      <w:r>
+        <w:rPr>
+          <w:lang w:val="en-US"/>
+        </w:rPr>
+        <w:t>br</w:t>
+      </w:r>
+      <w:proofErr w:type="spellEnd"/>
+      <w:r>
+        <w:rPr>
+          <w:lang w:val="en-US"/>
+        </w:rPr>
+        <w:t>&gt;&lt;</w:t>
+      </w:r>
+      <w:proofErr w:type="spellStart"/>
+      <w:r>
+        <w:rPr>
+          <w:lang w:val="en-US"/>
+        </w:rPr>
+        <w:t>i</w:t>
+      </w:r>
+      <w:proofErr w:type="spellEnd"/>
+      <w:r>
+        <w:rPr>
+          <w:lang w:val="en-US"/>
+        </w:rPr>
+        <w:t xml:space="preserve">&gt;Written by David </w:t>
+      </w:r>
+      <w:proofErr w:type="spellStart"/>
+      <w:r>
+        <w:rPr>
+          <w:lang w:val="en-US"/>
+        </w:rPr>
+        <w:t>Benioff,Skip</w:t>
+      </w:r>
+      <w:proofErr w:type="spellEnd"/>
+      <w:r>
+        <w:rPr>
+          <w:lang w:val="en-US"/>
+        </w:rPr>
+        <w:t xml:space="preserve"> Woods&lt;/</w:t>
+      </w:r>
+      <w:proofErr w:type="spellStart"/>
+      <w:r>
+        <w:rPr>
+          <w:lang w:val="en-US"/>
+        </w:rPr>
+        <w:t>i</w:t>
+      </w:r>
+      <w:proofErr w:type="spellEnd"/>
+      <w:r>
+        <w:rPr>
+          <w:lang w:val="en-US"/>
+        </w:rPr>
+        <w:t>&gt;&lt;</w:t>
+      </w:r>
+      <w:proofErr w:type="spellStart"/>
+      <w:r>
+        <w:rPr>
+          <w:lang w:val="en-US"/>
+        </w:rPr>
+        <w:t>br</w:t>
+      </w:r>
+      <w:proofErr w:type="spellEnd"/>
+      <w:r>
+        <w:rPr>
+          <w:lang w:val="en-US"/>
+        </w:rPr>
+        <w:t>&gt;&lt;/p&gt;</w:t>
       </w:r>
     </w:p>
     <w:p>
@@ -1678,7 +2278,21 @@
         <w:rPr>
           <w:lang w:val="en-US"/>
         </w:rPr>
-        <w:t>“Scripts” in the href attribute.</w:t>
+        <w:t xml:space="preserve">“Scripts” in the </w:t>
+      </w:r>
+      <w:proofErr w:type="spellStart"/>
+      <w:r>
+        <w:rPr>
+          <w:lang w:val="en-US"/>
+        </w:rPr>
+        <w:t>href</w:t>
+      </w:r>
+      <w:proofErr w:type="spellEnd"/>
+      <w:r>
+        <w:rPr>
+          <w:lang w:val="en-US"/>
+        </w:rPr>
+        <w:t xml:space="preserve"> attribute.</w:t>
       </w:r>
       <w:r>
         <w:rPr>
@@ -2142,7 +2756,21 @@
         <w:rPr>
           <w:lang w:val="en-US"/>
         </w:rPr>
-        <w:t>&lt;td&gt;&lt;a href="/Movie Scripts/Reservoir Dogs Script.html"&gt;Reservoir Dogs&lt;/a&gt;&lt;/td&gt;</w:t>
+        <w:t xml:space="preserve">&lt;td&gt;&lt;a </w:t>
+      </w:r>
+      <w:proofErr w:type="spellStart"/>
+      <w:r>
+        <w:rPr>
+          <w:lang w:val="en-US"/>
+        </w:rPr>
+        <w:t>href</w:t>
+      </w:r>
+      <w:proofErr w:type="spellEnd"/>
+      <w:r>
+        <w:rPr>
+          <w:lang w:val="en-US"/>
+        </w:rPr>
+        <w:t>="/Movie Scripts/Reservoir Dogs Script.html"&gt;Reservoir Dogs&lt;/a&gt;&lt;/td&gt;</w:t>
       </w:r>
     </w:p>
     <w:p>
@@ -2221,7 +2849,21 @@
         <w:rPr>
           <w:lang w:val="en-US"/>
         </w:rPr>
-        <w:t>&lt;a href="/scripts/Dances-with-Wolves.html"&gt;Read "Dances with Wolves" Script&lt;/a&gt;</w:t>
+        <w:t xml:space="preserve">&lt;a </w:t>
+      </w:r>
+      <w:proofErr w:type="spellStart"/>
+      <w:r>
+        <w:rPr>
+          <w:lang w:val="en-US"/>
+        </w:rPr>
+        <w:t>href</w:t>
+      </w:r>
+      <w:proofErr w:type="spellEnd"/>
+      <w:r>
+        <w:rPr>
+          <w:lang w:val="en-US"/>
+        </w:rPr>
+        <w:t>="/scripts/Dances-with-Wolves.html"&gt;Read "Dances with Wolves" Script&lt;/a&gt;</w:t>
       </w:r>
       <w:r>
         <w:rPr>
@@ -2340,43 +2982,39 @@
         <w:rPr>
           <w:lang w:val="fr-FR"/>
         </w:rPr>
-        <w:t xml:space="preserve">: </w:t>
+        <w:t>: 'https://imsdb.com/scripts/Matrix,-The.html'</w:t>
       </w:r>
       <w:r>
         <w:rPr>
           <w:lang w:val="fr-FR"/>
         </w:rPr>
-        <w:t>'https://imsdb.com/scripts/Matrix,-The.html'</w:t>
+        <w:t>, 'https://imsdb.com/scripts/Jane-Eyre.html',</w:t>
       </w:r>
       <w:r>
         <w:rPr>
           <w:lang w:val="fr-FR"/>
         </w:rPr>
-        <w:t xml:space="preserve">, </w:t>
-      </w:r>
+        <w:t xml:space="preserve"> </w:t>
+      </w:r>
+      <w:proofErr w:type="spellStart"/>
       <w:r>
         <w:rPr>
           <w:lang w:val="fr-FR"/>
         </w:rPr>
-        <w:t>'https://imsdb.com/scripts/Jane-Eyre.html'</w:t>
+        <w:t>et</w:t>
       </w:r>
       <w:r>
         <w:rPr>
           <w:lang w:val="fr-FR"/>
         </w:rPr>
-        <w:t>,</w:t>
-      </w:r>
+        <w:t>c.etc</w:t>
+      </w:r>
+      <w:proofErr w:type="spellEnd"/>
       <w:r>
         <w:rPr>
           <w:lang w:val="fr-FR"/>
         </w:rPr>
-        <w:t xml:space="preserve"> et</w:t>
-      </w:r>
-      <w:r>
-        <w:rPr>
-          <w:lang w:val="fr-FR"/>
-        </w:rPr>
-        <w:t>c.etc.</w:t>
+        <w:t>.</w:t>
       </w:r>
     </w:p>
     <w:p>
@@ -2826,6 +3464,2352 @@
           <w:lang w:val="en-US"/>
         </w:rPr>
       </w:pPr>
+      <w:r>
+        <w:rPr>
+          <w:lang w:val="en-US"/>
+        </w:rPr>
+        <w:t>The script in the HTML, and the various fields:</w:t>
+      </w:r>
+      <w:r>
+        <w:rPr>
+          <w:lang w:val="en-US"/>
+        </w:rPr>
+        <w:br/>
+        <w:t>Inside &lt;td class=</w:t>
+      </w:r>
+      <w:proofErr w:type="spellStart"/>
+      <w:r>
+        <w:rPr>
+          <w:lang w:val="en-US"/>
+        </w:rPr>
+        <w:t>scr</w:t>
+      </w:r>
+      <w:r>
+        <w:rPr>
+          <w:lang w:val="en-US"/>
+        </w:rPr>
+        <w:t>text</w:t>
+      </w:r>
+      <w:proofErr w:type="spellEnd"/>
+      <w:r>
+        <w:rPr>
+          <w:lang w:val="en-US"/>
+        </w:rPr>
+        <w:t>&gt;</w:t>
+      </w:r>
+      <w:r>
+        <w:rPr>
+          <w:lang w:val="en-US"/>
+        </w:rPr>
+        <w:t xml:space="preserve"> </w:t>
+      </w:r>
+      <w:r>
+        <w:rPr>
+          <w:lang w:val="en-US"/>
+        </w:rPr>
+        <w:br/>
+      </w:r>
+      <w:r>
+        <w:rPr>
+          <w:lang w:val="en-US"/>
+        </w:rPr>
+        <w:tab/>
+        <w:t xml:space="preserve">   &lt;pre&gt;</w:t>
+      </w:r>
+      <w:r>
+        <w:rPr>
+          <w:lang w:val="en-US"/>
+        </w:rPr>
+        <w:br/>
+        <w:t>we find the text:</w:t>
+      </w:r>
+    </w:p>
+    <w:p>
+      <w:pPr>
+        <w:rPr>
+          <w:lang w:val="en-US"/>
+        </w:rPr>
+      </w:pPr>
+      <w:r>
+        <w:rPr>
+          <w:lang w:val="en-US"/>
+        </w:rPr>
+        <w:t>&lt;b&gt;          EXT. NIGHT. THE MOOR/MOOR HOUSE.&lt;/b&gt;</w:t>
+      </w:r>
+    </w:p>
+    <w:p>
+      <w:pPr>
+        <w:rPr>
+          <w:lang w:val="en-US"/>
+        </w:rPr>
+      </w:pPr>
+      <w:r>
+        <w:rPr>
+          <w:lang w:val="en-US"/>
+        </w:rPr>
+        <w:t xml:space="preserve">          Jane is toiling on through the lashing rain towards the</w:t>
+      </w:r>
+      <w:r>
+        <w:rPr>
+          <w:lang w:val="en-US"/>
+        </w:rPr>
+        <w:t xml:space="preserve"> </w:t>
+      </w:r>
+      <w:r>
+        <w:rPr>
+          <w:lang w:val="en-US"/>
+        </w:rPr>
+        <w:t>light. It has become a window. A brief flash of lightning shows her a low stone cottage. Helen Burns is sitting on</w:t>
+      </w:r>
+      <w:r>
+        <w:rPr>
+          <w:lang w:val="en-US"/>
+        </w:rPr>
+        <w:t xml:space="preserve"> </w:t>
+      </w:r>
+      <w:r>
+        <w:rPr>
+          <w:lang w:val="en-US"/>
+        </w:rPr>
+        <w:t>the gate.</w:t>
+      </w:r>
+    </w:p>
+    <w:p>
+      <w:pPr>
+        <w:rPr>
+          <w:lang w:val="en-US"/>
+        </w:rPr>
+      </w:pPr>
+      <w:r>
+        <w:rPr>
+          <w:lang w:val="en-US"/>
+        </w:rPr>
+        <w:t>&lt;b&gt;                          CUT TO:</w:t>
+      </w:r>
+      <w:r>
+        <w:rPr>
+          <w:lang w:val="en-US"/>
+        </w:rPr>
+        <w:t xml:space="preserve"> </w:t>
+      </w:r>
+      <w:r>
+        <w:rPr>
+          <w:lang w:val="en-US"/>
+        </w:rPr>
+        <w:t>&lt;/b&gt;</w:t>
+      </w:r>
+    </w:p>
+    <w:p>
+      <w:pPr>
+        <w:rPr>
+          <w:lang w:val="en-US"/>
+        </w:rPr>
+      </w:pPr>
+      <w:r>
+        <w:rPr>
+          <w:lang w:val="en-US"/>
+        </w:rPr>
+        <w:t xml:space="preserve">           Jane knocking at the door. Hannah, an old servant answers.</w:t>
+      </w:r>
+      <w:r>
+        <w:rPr>
+          <w:lang w:val="en-US"/>
+        </w:rPr>
+        <w:br/>
+      </w:r>
+      <w:r>
+        <w:rPr>
+          <w:lang w:val="en-US"/>
+        </w:rPr>
+        <w:t xml:space="preserve">          She is suspicious; Jane looks like a wretch.</w:t>
+      </w:r>
+    </w:p>
+    <w:p>
+      <w:pPr>
+        <w:rPr>
+          <w:lang w:val="en-US"/>
+        </w:rPr>
+      </w:pPr>
+      <w:r>
+        <w:rPr>
+          <w:lang w:val="en-US"/>
+        </w:rPr>
+        <w:lastRenderedPageBreak/>
+        <w:t>&lt;b&gt;                          HANNAH&lt;/b&gt;</w:t>
+      </w:r>
+    </w:p>
+    <w:p>
+      <w:pPr>
+        <w:rPr>
+          <w:lang w:val="en-US"/>
+        </w:rPr>
+      </w:pPr>
+      <w:r>
+        <w:rPr>
+          <w:lang w:val="en-US"/>
+        </w:rPr>
+        <w:t xml:space="preserve">           What do you want?</w:t>
+      </w:r>
+      <w:r>
+        <w:rPr>
+          <w:lang w:val="en-US"/>
+        </w:rPr>
+        <w:br/>
+      </w:r>
+      <w:r>
+        <w:rPr>
+          <w:lang w:val="en-US"/>
+        </w:rPr>
+        <w:t xml:space="preserve">           Jane manages to find her voice.</w:t>
+      </w:r>
+    </w:p>
+    <w:p>
+      <w:pPr>
+        <w:rPr>
+          <w:lang w:val="en-US"/>
+        </w:rPr>
+      </w:pPr>
+      <w:r>
+        <w:rPr>
+          <w:lang w:val="en-US"/>
+        </w:rPr>
+        <w:t>&lt;b&gt;                          JANE&lt;/b&gt;</w:t>
+      </w:r>
+    </w:p>
+    <w:p>
+      <w:pPr>
+        <w:rPr>
+          <w:lang w:val="en-US"/>
+        </w:rPr>
+      </w:pPr>
+      <w:r>
+        <w:rPr>
+          <w:lang w:val="en-US"/>
+        </w:rPr>
+        <w:tab/>
+        <w:t>Shelter</w:t>
+      </w:r>
+    </w:p>
+    <w:p>
+      <w:pPr>
+        <w:rPr>
+          <w:lang w:val="en-US"/>
+        </w:rPr>
+      </w:pPr>
+      <w:r>
+        <w:rPr>
+          <w:lang w:val="en-US"/>
+        </w:rPr>
+        <w:t xml:space="preserve">                         </w:t>
+      </w:r>
+    </w:p>
+    <w:p>
+      <w:pPr>
+        <w:rPr>
+          <w:lang w:val="en-US"/>
+        </w:rPr>
+      </w:pPr>
+      <w:r>
+        <w:rPr>
+          <w:lang w:val="en-US"/>
+        </w:rPr>
+        <w:t>Another excerpt, this time from “Dances with wolves”:</w:t>
+      </w:r>
+    </w:p>
+    <w:p>
+      <w:pPr>
+        <w:tabs>
+          <w:tab w:val="left" w:pos="916"/>
+          <w:tab w:val="left" w:pos="1832"/>
+          <w:tab w:val="left" w:pos="2748"/>
+          <w:tab w:val="left" w:pos="3664"/>
+          <w:tab w:val="left" w:pos="4580"/>
+          <w:tab w:val="left" w:pos="5496"/>
+          <w:tab w:val="left" w:pos="6412"/>
+          <w:tab w:val="left" w:pos="7328"/>
+          <w:tab w:val="left" w:pos="8244"/>
+          <w:tab w:val="left" w:pos="9160"/>
+          <w:tab w:val="left" w:pos="10076"/>
+          <w:tab w:val="left" w:pos="10992"/>
+          <w:tab w:val="left" w:pos="11908"/>
+          <w:tab w:val="left" w:pos="12824"/>
+          <w:tab w:val="left" w:pos="13740"/>
+          <w:tab w:val="left" w:pos="14656"/>
+        </w:tabs>
+        <w:spacing w:after="0" w:line="240" w:lineRule="auto"/>
+        <w:rPr>
+          <w:rFonts w:ascii="Courier New" w:eastAsia="Times New Roman" w:hAnsi="Courier New" w:cs="Courier New"/>
+          <w:b/>
+          <w:bCs/>
+          <w:color w:val="000000"/>
+          <w:lang w:eastAsia="en-150"/>
+        </w:rPr>
+      </w:pPr>
+      <w:r>
+        <w:rPr>
+          <w:rFonts w:ascii="Courier New" w:eastAsia="Times New Roman" w:hAnsi="Courier New" w:cs="Courier New"/>
+          <w:b/>
+          <w:bCs/>
+          <w:color w:val="000000"/>
+          <w:lang w:eastAsia="en-150"/>
+        </w:rPr>
+        <w:t>INT. FIELD HOSPITAL TENT - DAY</w:t>
+      </w:r>
+    </w:p>
+    <w:p>
+      <w:pPr>
+        <w:tabs>
+          <w:tab w:val="left" w:pos="916"/>
+          <w:tab w:val="left" w:pos="1832"/>
+          <w:tab w:val="left" w:pos="2748"/>
+          <w:tab w:val="left" w:pos="3664"/>
+          <w:tab w:val="left" w:pos="4580"/>
+          <w:tab w:val="left" w:pos="5496"/>
+          <w:tab w:val="left" w:pos="6412"/>
+          <w:tab w:val="left" w:pos="7328"/>
+          <w:tab w:val="left" w:pos="8244"/>
+          <w:tab w:val="left" w:pos="9160"/>
+          <w:tab w:val="left" w:pos="10076"/>
+          <w:tab w:val="left" w:pos="10992"/>
+          <w:tab w:val="left" w:pos="11908"/>
+          <w:tab w:val="left" w:pos="12824"/>
+          <w:tab w:val="left" w:pos="13740"/>
+          <w:tab w:val="left" w:pos="14656"/>
+        </w:tabs>
+        <w:spacing w:after="0" w:line="240" w:lineRule="auto"/>
+        <w:rPr>
+          <w:rFonts w:ascii="Courier New" w:eastAsia="Times New Roman" w:hAnsi="Courier New" w:cs="Courier New"/>
+          <w:color w:val="000000"/>
+          <w:lang w:eastAsia="en-150"/>
+        </w:rPr>
+      </w:pPr>
+    </w:p>
+    <w:p>
+      <w:pPr>
+        <w:tabs>
+          <w:tab w:val="left" w:pos="916"/>
+          <w:tab w:val="left" w:pos="1832"/>
+          <w:tab w:val="left" w:pos="2748"/>
+          <w:tab w:val="left" w:pos="3664"/>
+          <w:tab w:val="left" w:pos="4580"/>
+          <w:tab w:val="left" w:pos="5496"/>
+          <w:tab w:val="left" w:pos="6412"/>
+          <w:tab w:val="left" w:pos="7328"/>
+          <w:tab w:val="left" w:pos="8244"/>
+          <w:tab w:val="left" w:pos="9160"/>
+          <w:tab w:val="left" w:pos="10076"/>
+          <w:tab w:val="left" w:pos="10992"/>
+          <w:tab w:val="left" w:pos="11908"/>
+          <w:tab w:val="left" w:pos="12824"/>
+          <w:tab w:val="left" w:pos="13740"/>
+          <w:tab w:val="left" w:pos="14656"/>
+        </w:tabs>
+        <w:spacing w:after="0" w:line="240" w:lineRule="auto"/>
+        <w:rPr>
+          <w:rFonts w:ascii="Courier New" w:eastAsia="Times New Roman" w:hAnsi="Courier New" w:cs="Courier New"/>
+          <w:color w:val="000000"/>
+          <w:lang w:eastAsia="en-150"/>
+        </w:rPr>
+      </w:pPr>
+      <w:r>
+        <w:rPr>
+          <w:rFonts w:ascii="Courier New" w:eastAsia="Times New Roman" w:hAnsi="Courier New" w:cs="Courier New"/>
+          <w:color w:val="000000"/>
+          <w:lang w:eastAsia="en-150"/>
+        </w:rPr>
+        <w:t xml:space="preserve">               A black screen.</w:t>
+      </w:r>
+    </w:p>
+    <w:p>
+      <w:pPr>
+        <w:tabs>
+          <w:tab w:val="left" w:pos="916"/>
+          <w:tab w:val="left" w:pos="1832"/>
+          <w:tab w:val="left" w:pos="2748"/>
+          <w:tab w:val="left" w:pos="3664"/>
+          <w:tab w:val="left" w:pos="4580"/>
+          <w:tab w:val="left" w:pos="5496"/>
+          <w:tab w:val="left" w:pos="6412"/>
+          <w:tab w:val="left" w:pos="7328"/>
+          <w:tab w:val="left" w:pos="8244"/>
+          <w:tab w:val="left" w:pos="9160"/>
+          <w:tab w:val="left" w:pos="10076"/>
+          <w:tab w:val="left" w:pos="10992"/>
+          <w:tab w:val="left" w:pos="11908"/>
+          <w:tab w:val="left" w:pos="12824"/>
+          <w:tab w:val="left" w:pos="13740"/>
+          <w:tab w:val="left" w:pos="14656"/>
+        </w:tabs>
+        <w:spacing w:after="0" w:line="240" w:lineRule="auto"/>
+        <w:rPr>
+          <w:rFonts w:ascii="Courier New" w:eastAsia="Times New Roman" w:hAnsi="Courier New" w:cs="Courier New"/>
+          <w:color w:val="000000"/>
+          <w:lang w:eastAsia="en-150"/>
+        </w:rPr>
+      </w:pPr>
+      <w:r>
+        <w:rPr>
+          <w:rFonts w:ascii="Courier New" w:eastAsia="Times New Roman" w:hAnsi="Courier New" w:cs="Courier New"/>
+          <w:color w:val="000000"/>
+          <w:lang w:eastAsia="en-150"/>
+        </w:rPr>
+        <w:t xml:space="preserve">               The sound of a knife cutting through boot leather.</w:t>
+      </w:r>
+    </w:p>
+    <w:p>
+      <w:pPr>
+        <w:tabs>
+          <w:tab w:val="left" w:pos="916"/>
+          <w:tab w:val="left" w:pos="1832"/>
+          <w:tab w:val="left" w:pos="2748"/>
+          <w:tab w:val="left" w:pos="3664"/>
+          <w:tab w:val="left" w:pos="4580"/>
+          <w:tab w:val="left" w:pos="5496"/>
+          <w:tab w:val="left" w:pos="6412"/>
+          <w:tab w:val="left" w:pos="7328"/>
+          <w:tab w:val="left" w:pos="8244"/>
+          <w:tab w:val="left" w:pos="9160"/>
+          <w:tab w:val="left" w:pos="10076"/>
+          <w:tab w:val="left" w:pos="10992"/>
+          <w:tab w:val="left" w:pos="11908"/>
+          <w:tab w:val="left" w:pos="12824"/>
+          <w:tab w:val="left" w:pos="13740"/>
+          <w:tab w:val="left" w:pos="14656"/>
+        </w:tabs>
+        <w:spacing w:after="0" w:line="240" w:lineRule="auto"/>
+        <w:rPr>
+          <w:rFonts w:ascii="Courier New" w:eastAsia="Times New Roman" w:hAnsi="Courier New" w:cs="Courier New"/>
+          <w:color w:val="000000"/>
+          <w:lang w:eastAsia="en-150"/>
+        </w:rPr>
+      </w:pPr>
+      <w:r>
+        <w:rPr>
+          <w:rFonts w:ascii="Courier New" w:eastAsia="Times New Roman" w:hAnsi="Courier New" w:cs="Courier New"/>
+          <w:color w:val="000000"/>
+          <w:lang w:eastAsia="en-150"/>
+        </w:rPr>
+        <w:t xml:space="preserve">               Fade in on the waists of two men (THE SURGEONS) hovering</w:t>
+      </w:r>
+      <w:r>
+        <w:rPr>
+          <w:rFonts w:ascii="Courier New" w:eastAsia="Times New Roman" w:hAnsi="Courier New" w:cs="Courier New"/>
+          <w:color w:val="000000"/>
+          <w:lang w:val="en-US" w:eastAsia="en-150"/>
+        </w:rPr>
+        <w:t xml:space="preserve"> a</w:t>
+      </w:r>
+      <w:r>
+        <w:rPr>
+          <w:rFonts w:ascii="Courier New" w:eastAsia="Times New Roman" w:hAnsi="Courier New" w:cs="Courier New"/>
+          <w:color w:val="000000"/>
+          <w:lang w:eastAsia="en-150"/>
+        </w:rPr>
+        <w:t>round a crude operating table.</w:t>
+      </w:r>
+    </w:p>
+    <w:p>
+      <w:pPr>
+        <w:tabs>
+          <w:tab w:val="left" w:pos="916"/>
+          <w:tab w:val="left" w:pos="1832"/>
+          <w:tab w:val="left" w:pos="2748"/>
+          <w:tab w:val="left" w:pos="3664"/>
+          <w:tab w:val="left" w:pos="4580"/>
+          <w:tab w:val="left" w:pos="5496"/>
+          <w:tab w:val="left" w:pos="6412"/>
+          <w:tab w:val="left" w:pos="7328"/>
+          <w:tab w:val="left" w:pos="8244"/>
+          <w:tab w:val="left" w:pos="9160"/>
+          <w:tab w:val="left" w:pos="10076"/>
+          <w:tab w:val="left" w:pos="10992"/>
+          <w:tab w:val="left" w:pos="11908"/>
+          <w:tab w:val="left" w:pos="12824"/>
+          <w:tab w:val="left" w:pos="13740"/>
+          <w:tab w:val="left" w:pos="14656"/>
+        </w:tabs>
+        <w:spacing w:after="0" w:line="240" w:lineRule="auto"/>
+        <w:rPr>
+          <w:rFonts w:ascii="Courier New" w:eastAsia="Times New Roman" w:hAnsi="Courier New" w:cs="Courier New"/>
+          <w:color w:val="000000"/>
+          <w:lang w:eastAsia="en-150"/>
+        </w:rPr>
+      </w:pPr>
+      <w:r>
+        <w:rPr>
+          <w:rFonts w:ascii="Courier New" w:eastAsia="Times New Roman" w:hAnsi="Courier New" w:cs="Courier New"/>
+          <w:color w:val="000000"/>
+          <w:lang w:eastAsia="en-150"/>
+        </w:rPr>
+        <w:t xml:space="preserve">               In the extreme background, TWO STRETCHER BEARERS are just leaving.</w:t>
+      </w:r>
+    </w:p>
+    <w:p>
+      <w:pPr>
+        <w:tabs>
+          <w:tab w:val="left" w:pos="916"/>
+          <w:tab w:val="left" w:pos="1832"/>
+          <w:tab w:val="left" w:pos="2748"/>
+          <w:tab w:val="left" w:pos="3664"/>
+          <w:tab w:val="left" w:pos="4580"/>
+          <w:tab w:val="left" w:pos="5496"/>
+          <w:tab w:val="left" w:pos="6412"/>
+          <w:tab w:val="left" w:pos="7328"/>
+          <w:tab w:val="left" w:pos="8244"/>
+          <w:tab w:val="left" w:pos="9160"/>
+          <w:tab w:val="left" w:pos="10076"/>
+          <w:tab w:val="left" w:pos="10992"/>
+          <w:tab w:val="left" w:pos="11908"/>
+          <w:tab w:val="left" w:pos="12824"/>
+          <w:tab w:val="left" w:pos="13740"/>
+          <w:tab w:val="left" w:pos="14656"/>
+        </w:tabs>
+        <w:spacing w:after="0" w:line="240" w:lineRule="auto"/>
+        <w:rPr>
+          <w:rFonts w:ascii="Courier New" w:eastAsia="Times New Roman" w:hAnsi="Courier New" w:cs="Courier New"/>
+          <w:color w:val="000000"/>
+          <w:lang w:eastAsia="en-150"/>
+        </w:rPr>
+      </w:pPr>
+      <w:r>
+        <w:rPr>
+          <w:rFonts w:ascii="Courier New" w:eastAsia="Times New Roman" w:hAnsi="Courier New" w:cs="Courier New"/>
+          <w:b/>
+          <w:bCs/>
+          <w:color w:val="000000"/>
+          <w:lang w:eastAsia="en-150"/>
+        </w:rPr>
+        <w:t xml:space="preserve">&lt;b&gt; </w:t>
+      </w:r>
+      <w:r>
+        <w:rPr>
+          <w:rFonts w:ascii="Courier New" w:eastAsia="Times New Roman" w:hAnsi="Courier New" w:cs="Courier New"/>
+          <w:b/>
+          <w:bCs/>
+          <w:color w:val="000000"/>
+          <w:lang w:val="en-US" w:eastAsia="en-150"/>
+        </w:rPr>
+        <w:t>S</w:t>
+      </w:r>
+      <w:r>
+        <w:rPr>
+          <w:rFonts w:ascii="Courier New" w:eastAsia="Times New Roman" w:hAnsi="Courier New" w:cs="Courier New"/>
+          <w:b/>
+          <w:bCs/>
+          <w:color w:val="000000"/>
+          <w:lang w:eastAsia="en-150"/>
+        </w:rPr>
+        <w:t>URGEON 1 (O.S.)&lt;/b&gt;</w:t>
+      </w:r>
+      <w:r>
+        <w:rPr>
+          <w:rFonts w:ascii="Courier New" w:eastAsia="Times New Roman" w:hAnsi="Courier New" w:cs="Courier New"/>
+          <w:color w:val="000000"/>
+          <w:lang w:eastAsia="en-150"/>
+        </w:rPr>
+        <w:br/>
+      </w:r>
+      <w:r>
+        <w:rPr>
+          <w:rFonts w:ascii="Courier New" w:eastAsia="Times New Roman" w:hAnsi="Courier New" w:cs="Courier New"/>
+          <w:color w:val="000000"/>
+          <w:lang w:eastAsia="en-150"/>
+        </w:rPr>
+        <w:t xml:space="preserve">                         Is this the last one?</w:t>
+      </w:r>
+    </w:p>
+    <w:p>
+      <w:pPr>
+        <w:tabs>
+          <w:tab w:val="left" w:pos="916"/>
+          <w:tab w:val="left" w:pos="1832"/>
+          <w:tab w:val="left" w:pos="2748"/>
+          <w:tab w:val="left" w:pos="3664"/>
+          <w:tab w:val="left" w:pos="4580"/>
+          <w:tab w:val="left" w:pos="5496"/>
+          <w:tab w:val="left" w:pos="6412"/>
+          <w:tab w:val="left" w:pos="7328"/>
+          <w:tab w:val="left" w:pos="8244"/>
+          <w:tab w:val="left" w:pos="9160"/>
+          <w:tab w:val="left" w:pos="10076"/>
+          <w:tab w:val="left" w:pos="10992"/>
+          <w:tab w:val="left" w:pos="11908"/>
+          <w:tab w:val="left" w:pos="12824"/>
+          <w:tab w:val="left" w:pos="13740"/>
+          <w:tab w:val="left" w:pos="14656"/>
+        </w:tabs>
+        <w:spacing w:after="0" w:line="240" w:lineRule="auto"/>
+        <w:rPr>
+          <w:rFonts w:ascii="Courier New" w:eastAsia="Times New Roman" w:hAnsi="Courier New" w:cs="Courier New"/>
+          <w:color w:val="000000"/>
+          <w:lang w:eastAsia="en-150"/>
+        </w:rPr>
+      </w:pPr>
+      <w:r>
+        <w:rPr>
+          <w:rFonts w:ascii="Courier New" w:eastAsia="Times New Roman" w:hAnsi="Courier New" w:cs="Courier New"/>
+          <w:color w:val="000000"/>
+          <w:lang w:eastAsia="en-150"/>
+        </w:rPr>
+        <w:t xml:space="preserve">               One of the bearers stops and looks back. His face is numb. </w:t>
+      </w:r>
+    </w:p>
+    <w:p>
+      <w:pPr>
+        <w:tabs>
+          <w:tab w:val="left" w:pos="916"/>
+          <w:tab w:val="left" w:pos="1832"/>
+          <w:tab w:val="left" w:pos="2748"/>
+          <w:tab w:val="left" w:pos="3664"/>
+          <w:tab w:val="left" w:pos="4580"/>
+          <w:tab w:val="left" w:pos="5496"/>
+          <w:tab w:val="left" w:pos="6412"/>
+          <w:tab w:val="left" w:pos="7328"/>
+          <w:tab w:val="left" w:pos="8244"/>
+          <w:tab w:val="left" w:pos="9160"/>
+          <w:tab w:val="left" w:pos="10076"/>
+          <w:tab w:val="left" w:pos="10992"/>
+          <w:tab w:val="left" w:pos="11908"/>
+          <w:tab w:val="left" w:pos="12824"/>
+          <w:tab w:val="left" w:pos="13740"/>
+          <w:tab w:val="left" w:pos="14656"/>
+        </w:tabs>
+        <w:spacing w:after="0" w:line="240" w:lineRule="auto"/>
+        <w:rPr>
+          <w:rFonts w:ascii="Courier New" w:eastAsia="Times New Roman" w:hAnsi="Courier New" w:cs="Courier New"/>
+          <w:color w:val="000000"/>
+          <w:lang w:eastAsia="en-150"/>
+        </w:rPr>
+      </w:pPr>
+      <w:r>
+        <w:rPr>
+          <w:rFonts w:ascii="Courier New" w:eastAsia="Times New Roman" w:hAnsi="Courier New" w:cs="Courier New"/>
+          <w:color w:val="000000"/>
+          <w:lang w:eastAsia="en-150"/>
+        </w:rPr>
+        <w:t xml:space="preserve">               And he nods hollowly.</w:t>
+      </w:r>
+    </w:p>
+    <w:p>
+      <w:pPr>
+        <w:tabs>
+          <w:tab w:val="left" w:pos="916"/>
+          <w:tab w:val="left" w:pos="1832"/>
+          <w:tab w:val="left" w:pos="2748"/>
+          <w:tab w:val="left" w:pos="3664"/>
+          <w:tab w:val="left" w:pos="4580"/>
+          <w:tab w:val="left" w:pos="5496"/>
+          <w:tab w:val="left" w:pos="6412"/>
+          <w:tab w:val="left" w:pos="7328"/>
+          <w:tab w:val="left" w:pos="8244"/>
+          <w:tab w:val="left" w:pos="9160"/>
+          <w:tab w:val="left" w:pos="10076"/>
+          <w:tab w:val="left" w:pos="10992"/>
+          <w:tab w:val="left" w:pos="11908"/>
+          <w:tab w:val="left" w:pos="12824"/>
+          <w:tab w:val="left" w:pos="13740"/>
+          <w:tab w:val="left" w:pos="14656"/>
+        </w:tabs>
+        <w:spacing w:after="0" w:line="240" w:lineRule="auto"/>
+        <w:rPr>
+          <w:rFonts w:ascii="Courier New" w:eastAsia="Times New Roman" w:hAnsi="Courier New" w:cs="Courier New"/>
+          <w:color w:val="000000"/>
+          <w:lang w:eastAsia="en-150"/>
+        </w:rPr>
+      </w:pPr>
+      <w:r>
+        <w:rPr>
+          <w:rFonts w:ascii="Courier New" w:eastAsia="Times New Roman" w:hAnsi="Courier New" w:cs="Courier New"/>
+          <w:color w:val="000000"/>
+          <w:lang w:eastAsia="en-150"/>
+        </w:rPr>
+        <w:t xml:space="preserve">               We cannot see the patient stretched out on the table. But we do see that the first surgeon has succeeded in getting the </w:t>
+      </w:r>
+    </w:p>
+    <w:p>
+      <w:pPr>
+        <w:tabs>
+          <w:tab w:val="left" w:pos="916"/>
+          <w:tab w:val="left" w:pos="1832"/>
+          <w:tab w:val="left" w:pos="2748"/>
+          <w:tab w:val="left" w:pos="3664"/>
+          <w:tab w:val="left" w:pos="4580"/>
+          <w:tab w:val="left" w:pos="5496"/>
+          <w:tab w:val="left" w:pos="6412"/>
+          <w:tab w:val="left" w:pos="7328"/>
+          <w:tab w:val="left" w:pos="8244"/>
+          <w:tab w:val="left" w:pos="9160"/>
+          <w:tab w:val="left" w:pos="10076"/>
+          <w:tab w:val="left" w:pos="10992"/>
+          <w:tab w:val="left" w:pos="11908"/>
+          <w:tab w:val="left" w:pos="12824"/>
+          <w:tab w:val="left" w:pos="13740"/>
+          <w:tab w:val="left" w:pos="14656"/>
+        </w:tabs>
+        <w:spacing w:after="0" w:line="240" w:lineRule="auto"/>
+        <w:rPr>
+          <w:rFonts w:ascii="Courier New" w:eastAsia="Times New Roman" w:hAnsi="Courier New" w:cs="Courier New"/>
+          <w:color w:val="000000"/>
+          <w:lang w:eastAsia="en-150"/>
+        </w:rPr>
+      </w:pPr>
+      <w:r>
+        <w:rPr>
+          <w:rFonts w:ascii="Courier New" w:eastAsia="Times New Roman" w:hAnsi="Courier New" w:cs="Courier New"/>
+          <w:color w:val="000000"/>
+          <w:lang w:eastAsia="en-150"/>
+        </w:rPr>
+        <w:t xml:space="preserve">               man's boot off.</w:t>
+      </w:r>
+    </w:p>
+    <w:p>
+      <w:pPr>
+        <w:tabs>
+          <w:tab w:val="left" w:pos="916"/>
+          <w:tab w:val="left" w:pos="1832"/>
+          <w:tab w:val="left" w:pos="2748"/>
+          <w:tab w:val="left" w:pos="3664"/>
+          <w:tab w:val="left" w:pos="4580"/>
+          <w:tab w:val="left" w:pos="5496"/>
+          <w:tab w:val="left" w:pos="6412"/>
+          <w:tab w:val="left" w:pos="7328"/>
+          <w:tab w:val="left" w:pos="8244"/>
+          <w:tab w:val="left" w:pos="9160"/>
+          <w:tab w:val="left" w:pos="10076"/>
+          <w:tab w:val="left" w:pos="10992"/>
+          <w:tab w:val="left" w:pos="11908"/>
+          <w:tab w:val="left" w:pos="12824"/>
+          <w:tab w:val="left" w:pos="13740"/>
+          <w:tab w:val="left" w:pos="14656"/>
+        </w:tabs>
+        <w:spacing w:after="0" w:line="240" w:lineRule="auto"/>
+        <w:rPr>
+          <w:rFonts w:ascii="Courier New" w:eastAsia="Times New Roman" w:hAnsi="Courier New" w:cs="Courier New"/>
+          <w:color w:val="000000"/>
+          <w:lang w:eastAsia="en-150"/>
+        </w:rPr>
+      </w:pPr>
+    </w:p>
+    <w:p>
+      <w:pPr>
+        <w:tabs>
+          <w:tab w:val="left" w:pos="916"/>
+          <w:tab w:val="left" w:pos="1832"/>
+          <w:tab w:val="left" w:pos="2748"/>
+          <w:tab w:val="left" w:pos="3664"/>
+          <w:tab w:val="left" w:pos="4580"/>
+          <w:tab w:val="left" w:pos="5496"/>
+          <w:tab w:val="left" w:pos="6412"/>
+          <w:tab w:val="left" w:pos="7328"/>
+          <w:tab w:val="left" w:pos="8244"/>
+          <w:tab w:val="left" w:pos="9160"/>
+          <w:tab w:val="left" w:pos="10076"/>
+          <w:tab w:val="left" w:pos="10992"/>
+          <w:tab w:val="left" w:pos="11908"/>
+          <w:tab w:val="left" w:pos="12824"/>
+          <w:tab w:val="left" w:pos="13740"/>
+          <w:tab w:val="left" w:pos="14656"/>
+        </w:tabs>
+        <w:spacing w:after="0" w:line="240" w:lineRule="auto"/>
+        <w:rPr>
+          <w:rFonts w:ascii="Courier New" w:eastAsia="Times New Roman" w:hAnsi="Courier New" w:cs="Courier New"/>
+          <w:b/>
+          <w:bCs/>
+          <w:color w:val="000000"/>
+          <w:lang w:eastAsia="en-150"/>
+        </w:rPr>
+      </w:pPr>
+      <w:r>
+        <w:rPr>
+          <w:rFonts w:ascii="Courier New" w:eastAsia="Times New Roman" w:hAnsi="Courier New" w:cs="Courier New"/>
+          <w:b/>
+          <w:bCs/>
+          <w:color w:val="000000"/>
+          <w:lang w:eastAsia="en-150"/>
+        </w:rPr>
+        <w:t xml:space="preserve">                                     SURGEON 2 (O.S.)</w:t>
+      </w:r>
+    </w:p>
+    <w:p>
+      <w:pPr>
+        <w:tabs>
+          <w:tab w:val="left" w:pos="916"/>
+          <w:tab w:val="left" w:pos="1832"/>
+          <w:tab w:val="left" w:pos="2748"/>
+          <w:tab w:val="left" w:pos="3664"/>
+          <w:tab w:val="left" w:pos="4580"/>
+          <w:tab w:val="left" w:pos="5496"/>
+          <w:tab w:val="left" w:pos="6412"/>
+          <w:tab w:val="left" w:pos="7328"/>
+          <w:tab w:val="left" w:pos="8244"/>
+          <w:tab w:val="left" w:pos="9160"/>
+          <w:tab w:val="left" w:pos="10076"/>
+          <w:tab w:val="left" w:pos="10992"/>
+          <w:tab w:val="left" w:pos="11908"/>
+          <w:tab w:val="left" w:pos="12824"/>
+          <w:tab w:val="left" w:pos="13740"/>
+          <w:tab w:val="left" w:pos="14656"/>
+        </w:tabs>
+        <w:spacing w:after="0" w:line="240" w:lineRule="auto"/>
+        <w:rPr>
+          <w:rFonts w:ascii="Courier New" w:eastAsia="Times New Roman" w:hAnsi="Courier New" w:cs="Courier New"/>
+          <w:color w:val="000000"/>
+          <w:lang w:eastAsia="en-150"/>
+        </w:rPr>
+      </w:pPr>
+      <w:r>
+        <w:rPr>
+          <w:rFonts w:ascii="Courier New" w:eastAsia="Times New Roman" w:hAnsi="Courier New" w:cs="Courier New"/>
+          <w:color w:val="000000"/>
+          <w:lang w:eastAsia="en-150"/>
+        </w:rPr>
+        <w:t xml:space="preserve">                         God, what a mess... at least there's </w:t>
+      </w:r>
+    </w:p>
+    <w:p>
+      <w:pPr>
+        <w:tabs>
+          <w:tab w:val="left" w:pos="916"/>
+          <w:tab w:val="left" w:pos="1832"/>
+          <w:tab w:val="left" w:pos="2748"/>
+          <w:tab w:val="left" w:pos="3664"/>
+          <w:tab w:val="left" w:pos="4580"/>
+          <w:tab w:val="left" w:pos="5496"/>
+          <w:tab w:val="left" w:pos="6412"/>
+          <w:tab w:val="left" w:pos="7328"/>
+          <w:tab w:val="left" w:pos="8244"/>
+          <w:tab w:val="left" w:pos="9160"/>
+          <w:tab w:val="left" w:pos="10076"/>
+          <w:tab w:val="left" w:pos="10992"/>
+          <w:tab w:val="left" w:pos="11908"/>
+          <w:tab w:val="left" w:pos="12824"/>
+          <w:tab w:val="left" w:pos="13740"/>
+          <w:tab w:val="left" w:pos="14656"/>
+        </w:tabs>
+        <w:spacing w:after="0" w:line="240" w:lineRule="auto"/>
+        <w:rPr>
+          <w:rFonts w:ascii="Courier New" w:eastAsia="Times New Roman" w:hAnsi="Courier New" w:cs="Courier New"/>
+          <w:color w:val="000000"/>
+          <w:lang w:eastAsia="en-150"/>
+        </w:rPr>
+      </w:pPr>
+      <w:r>
+        <w:rPr>
+          <w:rFonts w:ascii="Courier New" w:eastAsia="Times New Roman" w:hAnsi="Courier New" w:cs="Courier New"/>
+          <w:color w:val="000000"/>
+          <w:lang w:eastAsia="en-150"/>
+        </w:rPr>
+        <w:t xml:space="preserve">                         no gangrene.</w:t>
+      </w:r>
+    </w:p>
+    <w:p>
+      <w:pPr>
+        <w:tabs>
+          <w:tab w:val="left" w:pos="916"/>
+          <w:tab w:val="left" w:pos="1832"/>
+          <w:tab w:val="left" w:pos="2748"/>
+          <w:tab w:val="left" w:pos="3664"/>
+          <w:tab w:val="left" w:pos="4580"/>
+          <w:tab w:val="left" w:pos="5496"/>
+          <w:tab w:val="left" w:pos="6412"/>
+          <w:tab w:val="left" w:pos="7328"/>
+          <w:tab w:val="left" w:pos="8244"/>
+          <w:tab w:val="left" w:pos="9160"/>
+          <w:tab w:val="left" w:pos="10076"/>
+          <w:tab w:val="left" w:pos="10992"/>
+          <w:tab w:val="left" w:pos="11908"/>
+          <w:tab w:val="left" w:pos="12824"/>
+          <w:tab w:val="left" w:pos="13740"/>
+          <w:tab w:val="left" w:pos="14656"/>
+        </w:tabs>
+        <w:spacing w:after="0" w:line="240" w:lineRule="auto"/>
+        <w:rPr>
+          <w:rFonts w:ascii="Courier New" w:eastAsia="Times New Roman" w:hAnsi="Courier New" w:cs="Courier New"/>
+          <w:color w:val="000000"/>
+          <w:lang w:eastAsia="en-150"/>
+        </w:rPr>
+      </w:pPr>
+    </w:p>
+    <w:p>
+      <w:pPr>
+        <w:tabs>
+          <w:tab w:val="left" w:pos="916"/>
+          <w:tab w:val="left" w:pos="1832"/>
+          <w:tab w:val="left" w:pos="2748"/>
+          <w:tab w:val="left" w:pos="3664"/>
+          <w:tab w:val="left" w:pos="4580"/>
+          <w:tab w:val="left" w:pos="5496"/>
+          <w:tab w:val="left" w:pos="6412"/>
+          <w:tab w:val="left" w:pos="7328"/>
+          <w:tab w:val="left" w:pos="8244"/>
+          <w:tab w:val="left" w:pos="9160"/>
+          <w:tab w:val="left" w:pos="10076"/>
+          <w:tab w:val="left" w:pos="10992"/>
+          <w:tab w:val="left" w:pos="11908"/>
+          <w:tab w:val="left" w:pos="12824"/>
+          <w:tab w:val="left" w:pos="13740"/>
+          <w:tab w:val="left" w:pos="14656"/>
+        </w:tabs>
+        <w:spacing w:after="0" w:line="240" w:lineRule="auto"/>
+        <w:rPr>
+          <w:rFonts w:ascii="Courier New" w:eastAsia="Times New Roman" w:hAnsi="Courier New" w:cs="Courier New"/>
+          <w:b/>
+          <w:bCs/>
+          <w:color w:val="000000"/>
+          <w:lang w:eastAsia="en-150"/>
+        </w:rPr>
+      </w:pPr>
+      <w:r>
+        <w:rPr>
+          <w:rFonts w:ascii="Courier New" w:eastAsia="Times New Roman" w:hAnsi="Courier New" w:cs="Courier New"/>
+          <w:b/>
+          <w:bCs/>
+          <w:color w:val="000000"/>
+          <w:lang w:eastAsia="en-150"/>
+        </w:rPr>
+        <w:t xml:space="preserve">                                     SURGEON 1 (O.S.)</w:t>
+      </w:r>
+    </w:p>
+    <w:p>
+      <w:pPr>
+        <w:tabs>
+          <w:tab w:val="left" w:pos="916"/>
+          <w:tab w:val="left" w:pos="1832"/>
+          <w:tab w:val="left" w:pos="2748"/>
+          <w:tab w:val="left" w:pos="3664"/>
+          <w:tab w:val="left" w:pos="4580"/>
+          <w:tab w:val="left" w:pos="5496"/>
+          <w:tab w:val="left" w:pos="6412"/>
+          <w:tab w:val="left" w:pos="7328"/>
+          <w:tab w:val="left" w:pos="8244"/>
+          <w:tab w:val="left" w:pos="9160"/>
+          <w:tab w:val="left" w:pos="10076"/>
+          <w:tab w:val="left" w:pos="10992"/>
+          <w:tab w:val="left" w:pos="11908"/>
+          <w:tab w:val="left" w:pos="12824"/>
+          <w:tab w:val="left" w:pos="13740"/>
+          <w:tab w:val="left" w:pos="14656"/>
+        </w:tabs>
+        <w:spacing w:after="0" w:line="240" w:lineRule="auto"/>
+        <w:rPr>
+          <w:rFonts w:ascii="Courier New" w:eastAsia="Times New Roman" w:hAnsi="Courier New" w:cs="Courier New"/>
+          <w:color w:val="000000"/>
+          <w:lang w:eastAsia="en-150"/>
+        </w:rPr>
+      </w:pPr>
+      <w:r>
+        <w:rPr>
+          <w:rFonts w:ascii="Courier New" w:eastAsia="Times New Roman" w:hAnsi="Courier New" w:cs="Courier New"/>
+          <w:color w:val="000000"/>
+          <w:lang w:eastAsia="en-150"/>
+        </w:rPr>
+        <w:t xml:space="preserve">                         There will be if it doesn't come </w:t>
+      </w:r>
+    </w:p>
+    <w:p>
+      <w:pPr>
+        <w:tabs>
+          <w:tab w:val="left" w:pos="916"/>
+          <w:tab w:val="left" w:pos="1832"/>
+          <w:tab w:val="left" w:pos="2748"/>
+          <w:tab w:val="left" w:pos="3664"/>
+          <w:tab w:val="left" w:pos="4580"/>
+          <w:tab w:val="left" w:pos="5496"/>
+          <w:tab w:val="left" w:pos="6412"/>
+          <w:tab w:val="left" w:pos="7328"/>
+          <w:tab w:val="left" w:pos="8244"/>
+          <w:tab w:val="left" w:pos="9160"/>
+          <w:tab w:val="left" w:pos="10076"/>
+          <w:tab w:val="left" w:pos="10992"/>
+          <w:tab w:val="left" w:pos="11908"/>
+          <w:tab w:val="left" w:pos="12824"/>
+          <w:tab w:val="left" w:pos="13740"/>
+          <w:tab w:val="left" w:pos="14656"/>
+        </w:tabs>
+        <w:spacing w:after="0" w:line="240" w:lineRule="auto"/>
+        <w:rPr>
+          <w:rFonts w:ascii="Courier New" w:eastAsia="Times New Roman" w:hAnsi="Courier New" w:cs="Courier New"/>
+          <w:color w:val="000000"/>
+          <w:lang w:eastAsia="en-150"/>
+        </w:rPr>
+      </w:pPr>
+      <w:r>
+        <w:rPr>
+          <w:rFonts w:ascii="Courier New" w:eastAsia="Times New Roman" w:hAnsi="Courier New" w:cs="Courier New"/>
+          <w:color w:val="000000"/>
+          <w:lang w:eastAsia="en-150"/>
+        </w:rPr>
+        <w:t xml:space="preserve">                         off.</w:t>
+      </w:r>
+    </w:p>
+    <w:p>
+      <w:pPr>
+        <w:tabs>
+          <w:tab w:val="left" w:pos="916"/>
+          <w:tab w:val="left" w:pos="1832"/>
+          <w:tab w:val="left" w:pos="2748"/>
+          <w:tab w:val="left" w:pos="3664"/>
+          <w:tab w:val="left" w:pos="4580"/>
+          <w:tab w:val="left" w:pos="5496"/>
+          <w:tab w:val="left" w:pos="6412"/>
+          <w:tab w:val="left" w:pos="7328"/>
+          <w:tab w:val="left" w:pos="8244"/>
+          <w:tab w:val="left" w:pos="9160"/>
+          <w:tab w:val="left" w:pos="10076"/>
+          <w:tab w:val="left" w:pos="10992"/>
+          <w:tab w:val="left" w:pos="11908"/>
+          <w:tab w:val="left" w:pos="12824"/>
+          <w:tab w:val="left" w:pos="13740"/>
+          <w:tab w:val="left" w:pos="14656"/>
+        </w:tabs>
+        <w:spacing w:after="0" w:line="240" w:lineRule="auto"/>
+        <w:rPr>
+          <w:rFonts w:ascii="Courier New" w:eastAsia="Times New Roman" w:hAnsi="Courier New" w:cs="Courier New"/>
+          <w:color w:val="000000"/>
+          <w:lang w:eastAsia="en-150"/>
+        </w:rPr>
+      </w:pPr>
+    </w:p>
+    <w:p>
+      <w:pPr>
+        <w:tabs>
+          <w:tab w:val="left" w:pos="916"/>
+          <w:tab w:val="left" w:pos="1832"/>
+          <w:tab w:val="left" w:pos="2748"/>
+          <w:tab w:val="left" w:pos="3664"/>
+          <w:tab w:val="left" w:pos="4580"/>
+          <w:tab w:val="left" w:pos="5496"/>
+          <w:tab w:val="left" w:pos="6412"/>
+          <w:tab w:val="left" w:pos="7328"/>
+          <w:tab w:val="left" w:pos="8244"/>
+          <w:tab w:val="left" w:pos="9160"/>
+          <w:tab w:val="left" w:pos="10076"/>
+          <w:tab w:val="left" w:pos="10992"/>
+          <w:tab w:val="left" w:pos="11908"/>
+          <w:tab w:val="left" w:pos="12824"/>
+          <w:tab w:val="left" w:pos="13740"/>
+          <w:tab w:val="left" w:pos="14656"/>
+        </w:tabs>
+        <w:spacing w:after="0" w:line="240" w:lineRule="auto"/>
+        <w:rPr>
+          <w:rFonts w:ascii="Courier New" w:eastAsia="Times New Roman" w:hAnsi="Courier New" w:cs="Courier New"/>
+          <w:b/>
+          <w:bCs/>
+          <w:color w:val="000000"/>
+          <w:lang w:eastAsia="en-150"/>
+        </w:rPr>
+      </w:pPr>
+      <w:r>
+        <w:rPr>
+          <w:rFonts w:ascii="Courier New" w:eastAsia="Times New Roman" w:hAnsi="Courier New" w:cs="Courier New"/>
+          <w:b/>
+          <w:bCs/>
+          <w:color w:val="000000"/>
+          <w:lang w:eastAsia="en-150"/>
+        </w:rPr>
+        <w:t xml:space="preserve">                                     SURGEON 2 (O.S.)</w:t>
+      </w:r>
+    </w:p>
+    <w:p>
+      <w:pPr>
+        <w:tabs>
+          <w:tab w:val="left" w:pos="916"/>
+          <w:tab w:val="left" w:pos="1832"/>
+          <w:tab w:val="left" w:pos="2748"/>
+          <w:tab w:val="left" w:pos="3664"/>
+          <w:tab w:val="left" w:pos="4580"/>
+          <w:tab w:val="left" w:pos="5496"/>
+          <w:tab w:val="left" w:pos="6412"/>
+          <w:tab w:val="left" w:pos="7328"/>
+          <w:tab w:val="left" w:pos="8244"/>
+          <w:tab w:val="left" w:pos="9160"/>
+          <w:tab w:val="left" w:pos="10076"/>
+          <w:tab w:val="left" w:pos="10992"/>
+          <w:tab w:val="left" w:pos="11908"/>
+          <w:tab w:val="left" w:pos="12824"/>
+          <w:tab w:val="left" w:pos="13740"/>
+          <w:tab w:val="left" w:pos="14656"/>
+        </w:tabs>
+        <w:spacing w:after="0" w:line="240" w:lineRule="auto"/>
+        <w:rPr>
+          <w:rFonts w:ascii="Courier New" w:eastAsia="Times New Roman" w:hAnsi="Courier New" w:cs="Courier New"/>
+          <w:color w:val="000000"/>
+          <w:lang w:eastAsia="en-150"/>
+        </w:rPr>
+      </w:pPr>
+      <w:r>
+        <w:rPr>
+          <w:rFonts w:ascii="Courier New" w:eastAsia="Times New Roman" w:hAnsi="Courier New" w:cs="Courier New"/>
+          <w:color w:val="000000"/>
+          <w:lang w:eastAsia="en-150"/>
+        </w:rPr>
+        <w:t xml:space="preserve">                         Well I can't saw if I can't keep my </w:t>
+      </w:r>
+    </w:p>
+    <w:p>
+      <w:pPr>
+        <w:tabs>
+          <w:tab w:val="left" w:pos="916"/>
+          <w:tab w:val="left" w:pos="1832"/>
+          <w:tab w:val="left" w:pos="2748"/>
+          <w:tab w:val="left" w:pos="3664"/>
+          <w:tab w:val="left" w:pos="4580"/>
+          <w:tab w:val="left" w:pos="5496"/>
+          <w:tab w:val="left" w:pos="6412"/>
+          <w:tab w:val="left" w:pos="7328"/>
+          <w:tab w:val="left" w:pos="8244"/>
+          <w:tab w:val="left" w:pos="9160"/>
+          <w:tab w:val="left" w:pos="10076"/>
+          <w:tab w:val="left" w:pos="10992"/>
+          <w:tab w:val="left" w:pos="11908"/>
+          <w:tab w:val="left" w:pos="12824"/>
+          <w:tab w:val="left" w:pos="13740"/>
+          <w:tab w:val="left" w:pos="14656"/>
+        </w:tabs>
+        <w:spacing w:after="0" w:line="240" w:lineRule="auto"/>
+        <w:rPr>
+          <w:rFonts w:ascii="Courier New" w:eastAsia="Times New Roman" w:hAnsi="Courier New" w:cs="Courier New"/>
+          <w:color w:val="000000"/>
+          <w:lang w:eastAsia="en-150"/>
+        </w:rPr>
+      </w:pPr>
+      <w:r>
+        <w:rPr>
+          <w:rFonts w:ascii="Courier New" w:eastAsia="Times New Roman" w:hAnsi="Courier New" w:cs="Courier New"/>
+          <w:color w:val="000000"/>
+          <w:lang w:eastAsia="en-150"/>
+        </w:rPr>
+        <w:t xml:space="preserve">                         eyes open.  Let's coffee up... he </w:t>
+      </w:r>
+    </w:p>
+    <w:p>
+      <w:pPr>
+        <w:tabs>
+          <w:tab w:val="left" w:pos="916"/>
+          <w:tab w:val="left" w:pos="1832"/>
+          <w:tab w:val="left" w:pos="2748"/>
+          <w:tab w:val="left" w:pos="3664"/>
+          <w:tab w:val="left" w:pos="4580"/>
+          <w:tab w:val="left" w:pos="5496"/>
+          <w:tab w:val="left" w:pos="6412"/>
+          <w:tab w:val="left" w:pos="7328"/>
+          <w:tab w:val="left" w:pos="8244"/>
+          <w:tab w:val="left" w:pos="9160"/>
+          <w:tab w:val="left" w:pos="10076"/>
+          <w:tab w:val="left" w:pos="10992"/>
+          <w:tab w:val="left" w:pos="11908"/>
+          <w:tab w:val="left" w:pos="12824"/>
+          <w:tab w:val="left" w:pos="13740"/>
+          <w:tab w:val="left" w:pos="14656"/>
+        </w:tabs>
+        <w:spacing w:after="0" w:line="240" w:lineRule="auto"/>
+        <w:rPr>
+          <w:rFonts w:ascii="Courier New" w:eastAsia="Times New Roman" w:hAnsi="Courier New" w:cs="Courier New"/>
+          <w:color w:val="000000"/>
+          <w:lang w:eastAsia="en-150"/>
+        </w:rPr>
+      </w:pPr>
+      <w:r>
+        <w:rPr>
+          <w:rFonts w:ascii="Courier New" w:eastAsia="Times New Roman" w:hAnsi="Courier New" w:cs="Courier New"/>
+          <w:color w:val="000000"/>
+          <w:lang w:eastAsia="en-150"/>
+        </w:rPr>
+        <w:t xml:space="preserve">                         can wait a few more minutes.</w:t>
+      </w:r>
+    </w:p>
+    <w:p>
+      <w:pPr>
+        <w:rPr>
+          <w:lang w:val="en-US"/>
+        </w:rPr>
+      </w:pPr>
+    </w:p>
+    <w:p>
+      <w:pPr>
+        <w:rPr>
+          <w:lang w:val="en-US"/>
+        </w:rPr>
+      </w:pPr>
+      <w:r>
+        <w:rPr>
+          <w:lang w:val="en-US"/>
+        </w:rPr>
+        <w:t>Last excerpt:</w:t>
+      </w:r>
+    </w:p>
+    <w:p>
+      <w:pPr>
+        <w:rPr>
+          <w:lang w:val="en-US"/>
+        </w:rPr>
+      </w:pPr>
+      <w:r>
+        <w:rPr>
+          <w:lang w:val="en-US"/>
+        </w:rPr>
+        <w:tab/>
+      </w:r>
+      <w:r>
+        <w:rPr>
+          <w:lang w:val="en-US"/>
+        </w:rPr>
+        <w:tab/>
+      </w:r>
+      <w:r>
+        <w:rPr>
+          <w:lang w:val="en-US"/>
+        </w:rPr>
+        <w:tab/>
+        <w:t>I'm inside.  Anything to report?</w:t>
+      </w:r>
+      <w:r>
+        <w:rPr>
+          <w:lang w:val="en-US"/>
+        </w:rPr>
+        <w:br/>
+      </w:r>
+      <w:r>
+        <w:rPr>
+          <w:lang w:val="en-US"/>
+        </w:rPr>
+        <w:tab/>
+        <w:t>We listen to the phone conversation as though we were on</w:t>
+      </w:r>
+      <w:r>
+        <w:rPr>
+          <w:lang w:val="en-US"/>
+        </w:rPr>
+        <w:br/>
+      </w:r>
+      <w:r>
+        <w:rPr>
+          <w:lang w:val="en-US"/>
+        </w:rPr>
+        <w:tab/>
+        <w:t xml:space="preserve">a third line.  The man's name is CYPHER.  The woman, </w:t>
+      </w:r>
+      <w:r>
+        <w:rPr>
+          <w:lang w:val="en-US"/>
+        </w:rPr>
+        <w:t xml:space="preserve">       </w:t>
+      </w:r>
+      <w:r>
+        <w:rPr>
+          <w:lang w:val="en-US"/>
+        </w:rPr>
+        <w:br/>
+      </w:r>
+      <w:r>
+        <w:rPr>
+          <w:lang w:val="en-US"/>
+        </w:rPr>
+        <w:t>&lt;b&gt;</w:t>
+      </w:r>
+      <w:r>
+        <w:rPr>
+          <w:lang w:val="en-US"/>
+        </w:rPr>
+        <w:tab/>
+        <w:t>TRINITY.&lt;/b&gt;</w:t>
+      </w:r>
+    </w:p>
+    <w:p>
+      <w:pPr>
+        <w:rPr>
+          <w:lang w:val="en-US"/>
+        </w:rPr>
+      </w:pPr>
+      <w:r>
+        <w:rPr>
+          <w:lang w:val="en-US"/>
+        </w:rPr>
+        <w:t>&lt;b&gt;</w:t>
+      </w:r>
+      <w:r>
+        <w:rPr>
+          <w:lang w:val="en-US"/>
+        </w:rPr>
+        <w:tab/>
+      </w:r>
+      <w:r>
+        <w:rPr>
+          <w:lang w:val="en-US"/>
+        </w:rPr>
+        <w:tab/>
+      </w:r>
+      <w:r>
+        <w:rPr>
+          <w:lang w:val="en-US"/>
+        </w:rPr>
+        <w:tab/>
+      </w:r>
+      <w:r>
+        <w:rPr>
+          <w:lang w:val="en-US"/>
+        </w:rPr>
+        <w:tab/>
+      </w:r>
+      <w:r>
+        <w:rPr>
+          <w:lang w:val="en-US"/>
+        </w:rPr>
+        <w:tab/>
+        <w:t>CYPHER (V.O.)&lt;/b&gt;</w:t>
+      </w:r>
+    </w:p>
+    <w:p>
+      <w:pPr>
+        <w:rPr>
+          <w:lang w:val="en-US"/>
+        </w:rPr>
+      </w:pPr>
+      <w:r>
+        <w:rPr>
+          <w:lang w:val="en-US"/>
+        </w:rPr>
+        <w:tab/>
+      </w:r>
+      <w:r>
+        <w:rPr>
+          <w:lang w:val="en-US"/>
+        </w:rPr>
+        <w:tab/>
+      </w:r>
+      <w:r>
+        <w:rPr>
+          <w:lang w:val="en-US"/>
+        </w:rPr>
+        <w:tab/>
+        <w:t>Let's see.  Target left work at</w:t>
+      </w:r>
+      <w:r>
+        <w:rPr>
+          <w:lang w:val="en-US"/>
+        </w:rPr>
+        <w:t xml:space="preserve"> </w:t>
+      </w:r>
+      <w:r>
+        <w:rPr>
+          <w:lang w:val="en-US"/>
+        </w:rPr>
+        <w:t>&lt;b&gt;</w:t>
+      </w:r>
+      <w:r>
+        <w:rPr>
+          <w:lang w:val="en-US"/>
+        </w:rPr>
+        <w:tab/>
+      </w:r>
+      <w:r>
+        <w:rPr>
+          <w:lang w:val="en-US"/>
+        </w:rPr>
+        <w:tab/>
+      </w:r>
+      <w:r>
+        <w:rPr>
+          <w:lang w:val="en-US"/>
+        </w:rPr>
+        <w:tab/>
+        <w:t>5:01 PM.&lt;/b&gt;</w:t>
+      </w:r>
+    </w:p>
+    <w:p>
+      <w:pPr>
+        <w:rPr>
+          <w:lang w:val="en-US"/>
+        </w:rPr>
+      </w:pPr>
+      <w:r>
+        <w:rPr>
+          <w:lang w:val="en-US"/>
+        </w:rPr>
+        <w:t>&lt;b&gt;</w:t>
+      </w:r>
+      <w:r>
+        <w:rPr>
+          <w:lang w:val="en-US"/>
+        </w:rPr>
+        <w:tab/>
+      </w:r>
+      <w:r>
+        <w:rPr>
+          <w:lang w:val="en-US"/>
+        </w:rPr>
+        <w:tab/>
+      </w:r>
+      <w:r>
+        <w:rPr>
+          <w:lang w:val="en-US"/>
+        </w:rPr>
+        <w:tab/>
+      </w:r>
+      <w:r>
+        <w:rPr>
+          <w:lang w:val="en-US"/>
+        </w:rPr>
+        <w:tab/>
+      </w:r>
+      <w:r>
+        <w:rPr>
+          <w:lang w:val="en-US"/>
+        </w:rPr>
+        <w:tab/>
+        <w:t>SCREEN&lt;/b&gt;</w:t>
+      </w:r>
+    </w:p>
+    <w:p>
+      <w:pPr>
+        <w:rPr>
+          <w:lang w:val="en-US"/>
+        </w:rPr>
+      </w:pPr>
+      <w:r>
+        <w:rPr>
+          <w:lang w:val="en-US"/>
+        </w:rPr>
+        <w:lastRenderedPageBreak/>
+        <w:tab/>
+      </w:r>
+      <w:r>
+        <w:rPr>
+          <w:lang w:val="en-US"/>
+        </w:rPr>
+        <w:tab/>
+      </w:r>
+      <w:r>
+        <w:rPr>
+          <w:lang w:val="en-US"/>
+        </w:rPr>
+        <w:tab/>
+        <w:t>Trace program:  running.</w:t>
+      </w:r>
+      <w:r>
+        <w:rPr>
+          <w:lang w:val="en-US"/>
+        </w:rPr>
+        <w:br/>
+      </w:r>
+      <w:r>
+        <w:rPr>
+          <w:lang w:val="en-US"/>
+        </w:rPr>
+        <w:t>The entire screen fills with racing columns of numbers.</w:t>
+      </w:r>
+      <w:r>
+        <w:rPr>
+          <w:lang w:val="en-US"/>
+        </w:rPr>
+        <w:br/>
+      </w:r>
+      <w:r>
+        <w:rPr>
+          <w:lang w:val="en-US"/>
+        </w:rPr>
+        <w:tab/>
+        <w:t>Shimmering like green-electric rivets, they rush at a 10-</w:t>
+      </w:r>
+      <w:r>
+        <w:rPr>
+          <w:lang w:val="en-US"/>
+        </w:rPr>
+        <w:br/>
+      </w:r>
+      <w:r>
+        <w:rPr>
+          <w:lang w:val="en-US"/>
+        </w:rPr>
+        <w:tab/>
+        <w:t>digit phone number in the top corner.</w:t>
+      </w:r>
+    </w:p>
+    <w:p>
+      <w:pPr>
+        <w:rPr>
+          <w:lang w:val="en-US"/>
+        </w:rPr>
+      </w:pPr>
+      <w:r>
+        <w:rPr>
+          <w:lang w:val="en-US"/>
+        </w:rPr>
+        <w:t>&lt;b&gt;</w:t>
+      </w:r>
+      <w:r>
+        <w:rPr>
+          <w:lang w:val="en-US"/>
+        </w:rPr>
+        <w:tab/>
+      </w:r>
+      <w:r>
+        <w:rPr>
+          <w:lang w:val="en-US"/>
+        </w:rPr>
+        <w:tab/>
+      </w:r>
+      <w:r>
+        <w:rPr>
+          <w:lang w:val="en-US"/>
+        </w:rPr>
+        <w:tab/>
+      </w:r>
+      <w:r>
+        <w:rPr>
+          <w:lang w:val="en-US"/>
+        </w:rPr>
+        <w:tab/>
+      </w:r>
+      <w:r>
+        <w:rPr>
+          <w:lang w:val="en-US"/>
+        </w:rPr>
+        <w:tab/>
+        <w:t>TRINITY (V.O.)&lt;/b&gt;</w:t>
+      </w:r>
+    </w:p>
+    <w:p>
+      <w:pPr>
+        <w:rPr>
+          <w:lang w:val="en-US"/>
+        </w:rPr>
+      </w:pPr>
+      <w:r>
+        <w:rPr>
+          <w:lang w:val="en-US"/>
+        </w:rPr>
+        <w:tab/>
+      </w:r>
+      <w:r>
+        <w:rPr>
+          <w:lang w:val="en-US"/>
+        </w:rPr>
+        <w:tab/>
+      </w:r>
+      <w:r>
+        <w:rPr>
+          <w:lang w:val="en-US"/>
+        </w:rPr>
+        <w:tab/>
+        <w:t>All right, you're relieved.  Use</w:t>
+      </w:r>
+      <w:r>
+        <w:rPr>
+          <w:lang w:val="en-US"/>
+        </w:rPr>
+        <w:t xml:space="preserve"> </w:t>
+      </w:r>
+      <w:r>
+        <w:rPr>
+          <w:lang w:val="en-US"/>
+        </w:rPr>
+        <w:t>the usual exit.</w:t>
+      </w:r>
+    </w:p>
+    <w:p>
+      <w:pPr>
+        <w:rPr>
+          <w:lang w:val="en-US"/>
+        </w:rPr>
+      </w:pPr>
+      <w:r>
+        <w:rPr>
+          <w:lang w:val="en-US"/>
+        </w:rPr>
+        <w:t>&lt;b&gt;</w:t>
+      </w:r>
+      <w:r>
+        <w:rPr>
+          <w:lang w:val="en-US"/>
+        </w:rPr>
+        <w:tab/>
+      </w:r>
+      <w:r>
+        <w:rPr>
+          <w:lang w:val="en-US"/>
+        </w:rPr>
+        <w:tab/>
+      </w:r>
+      <w:r>
+        <w:rPr>
+          <w:lang w:val="en-US"/>
+        </w:rPr>
+        <w:tab/>
+      </w:r>
+      <w:r>
+        <w:rPr>
+          <w:lang w:val="en-US"/>
+        </w:rPr>
+        <w:tab/>
+      </w:r>
+      <w:r>
+        <w:rPr>
+          <w:lang w:val="en-US"/>
+        </w:rPr>
+        <w:tab/>
+        <w:t>CYPHER (V.O.)&lt;/b&gt;</w:t>
+      </w:r>
+    </w:p>
+    <w:p>
+      <w:pPr>
+        <w:rPr>
+          <w:lang w:val="en-US"/>
+        </w:rPr>
+      </w:pPr>
+      <w:r>
+        <w:rPr>
+          <w:lang w:val="en-US"/>
+        </w:rPr>
+        <w:tab/>
+      </w:r>
+      <w:r>
+        <w:rPr>
+          <w:lang w:val="en-US"/>
+        </w:rPr>
+        <w:tab/>
+      </w:r>
+      <w:r>
+        <w:rPr>
+          <w:lang w:val="en-US"/>
+        </w:rPr>
+        <w:tab/>
+        <w:t>Do you know when we're going to</w:t>
+      </w:r>
+      <w:r>
+        <w:rPr>
+          <w:lang w:val="en-US"/>
+        </w:rPr>
+        <w:t xml:space="preserve"> </w:t>
+      </w:r>
+      <w:r>
+        <w:rPr>
+          <w:lang w:val="en-US"/>
+        </w:rPr>
+        <w:t>make contact?</w:t>
+      </w:r>
+    </w:p>
+    <w:p>
+      <w:pPr>
+        <w:rPr>
+          <w:lang w:val="en-US"/>
+        </w:rPr>
+      </w:pPr>
+      <w:r>
+        <w:rPr>
+          <w:lang w:val="en-US"/>
+        </w:rPr>
+        <w:t>&lt;b&gt;</w:t>
+      </w:r>
+      <w:r>
+        <w:rPr>
+          <w:lang w:val="en-US"/>
+        </w:rPr>
+        <w:tab/>
+      </w:r>
+      <w:r>
+        <w:rPr>
+          <w:lang w:val="en-US"/>
+        </w:rPr>
+        <w:tab/>
+      </w:r>
+      <w:r>
+        <w:rPr>
+          <w:lang w:val="en-US"/>
+        </w:rPr>
+        <w:tab/>
+      </w:r>
+      <w:r>
+        <w:rPr>
+          <w:lang w:val="en-US"/>
+        </w:rPr>
+        <w:tab/>
+      </w:r>
+      <w:r>
+        <w:rPr>
+          <w:lang w:val="en-US"/>
+        </w:rPr>
+        <w:tab/>
+        <w:t>TRINITY&lt;/b&gt;</w:t>
+      </w:r>
+    </w:p>
+    <w:p>
+      <w:pPr>
+        <w:rPr>
+          <w:lang w:val="en-US"/>
+        </w:rPr>
+      </w:pPr>
+      <w:r>
+        <w:rPr>
+          <w:lang w:val="en-US"/>
+        </w:rPr>
+        <w:tab/>
+      </w:r>
+      <w:r>
+        <w:rPr>
+          <w:lang w:val="en-US"/>
+        </w:rPr>
+        <w:tab/>
+      </w:r>
+      <w:r>
+        <w:rPr>
+          <w:lang w:val="en-US"/>
+        </w:rPr>
+        <w:tab/>
+        <w:t>Soon.</w:t>
+      </w:r>
+    </w:p>
+    <w:p>
+      <w:pPr>
+        <w:rPr>
+          <w:lang w:val="en-US"/>
+        </w:rPr>
+      </w:pPr>
+      <w:r>
+        <w:rPr>
+          <w:lang w:val="en-US"/>
+        </w:rPr>
+        <w:tab/>
+        <w:t>Only two thin digits left.</w:t>
+      </w:r>
+    </w:p>
+    <w:p>
+      <w:pPr>
+        <w:rPr>
+          <w:lang w:val="en-US"/>
+        </w:rPr>
+      </w:pPr>
+      <w:r>
+        <w:rPr>
+          <w:lang w:val="en-US"/>
+        </w:rPr>
+        <w:t>&lt;b&gt;</w:t>
+      </w:r>
+      <w:r>
+        <w:rPr>
+          <w:lang w:val="en-US"/>
+        </w:rPr>
+        <w:tab/>
+      </w:r>
+      <w:r>
+        <w:rPr>
+          <w:lang w:val="en-US"/>
+        </w:rPr>
+        <w:tab/>
+      </w:r>
+      <w:r>
+        <w:rPr>
+          <w:lang w:val="en-US"/>
+        </w:rPr>
+        <w:tab/>
+      </w:r>
+      <w:r>
+        <w:rPr>
+          <w:lang w:val="en-US"/>
+        </w:rPr>
+        <w:tab/>
+      </w:r>
+      <w:r>
+        <w:rPr>
+          <w:lang w:val="en-US"/>
+        </w:rPr>
+        <w:tab/>
+        <w:t>CYPHER (V.O.)&lt;/b&gt;</w:t>
+      </w:r>
+    </w:p>
+    <w:p>
+      <w:pPr>
+        <w:rPr>
+          <w:lang w:val="en-US"/>
+        </w:rPr>
+      </w:pPr>
+      <w:r>
+        <w:rPr>
+          <w:lang w:val="en-US"/>
+        </w:rPr>
+        <w:tab/>
+      </w:r>
+      <w:r>
+        <w:rPr>
+          <w:lang w:val="en-US"/>
+        </w:rPr>
+        <w:tab/>
+      </w:r>
+      <w:r>
+        <w:rPr>
+          <w:lang w:val="en-US"/>
+        </w:rPr>
+        <w:tab/>
+        <w:t xml:space="preserve">Just between you and me, you don't believe it, do you?  You don't </w:t>
+      </w:r>
+      <w:r>
+        <w:rPr>
+          <w:lang w:val="en-US"/>
+        </w:rPr>
+        <w:tab/>
+      </w:r>
+      <w:r>
+        <w:rPr>
+          <w:lang w:val="en-US"/>
+        </w:rPr>
+        <w:tab/>
+      </w:r>
+      <w:r>
+        <w:rPr>
+          <w:lang w:val="en-US"/>
+        </w:rPr>
+        <w:tab/>
+        <w:t>believe this guy is the one?</w:t>
+      </w:r>
+    </w:p>
+    <w:p>
+      <w:pPr>
+        <w:rPr>
+          <w:lang w:val="en-US"/>
+        </w:rPr>
+      </w:pPr>
+      <w:r>
+        <w:rPr>
+          <w:lang w:val="en-US"/>
+        </w:rPr>
+        <w:t>&lt;b&gt;</w:t>
+      </w:r>
+      <w:r>
+        <w:rPr>
+          <w:lang w:val="en-US"/>
+        </w:rPr>
+        <w:tab/>
+      </w:r>
+      <w:r>
+        <w:rPr>
+          <w:lang w:val="en-US"/>
+        </w:rPr>
+        <w:tab/>
+      </w:r>
+      <w:r>
+        <w:rPr>
+          <w:lang w:val="en-US"/>
+        </w:rPr>
+        <w:tab/>
+      </w:r>
+      <w:r>
+        <w:rPr>
+          <w:lang w:val="en-US"/>
+        </w:rPr>
+        <w:tab/>
+      </w:r>
+      <w:r>
+        <w:rPr>
+          <w:lang w:val="en-US"/>
+        </w:rPr>
+        <w:tab/>
+        <w:t>TRINITY (V.O.)&lt;/b&gt;</w:t>
+      </w:r>
+    </w:p>
+    <w:p>
+      <w:pPr>
+        <w:rPr>
+          <w:lang w:val="en-US"/>
+        </w:rPr>
+      </w:pPr>
+      <w:r>
+        <w:rPr>
+          <w:lang w:val="en-US"/>
+        </w:rPr>
+        <w:tab/>
+      </w:r>
+      <w:r>
+        <w:rPr>
+          <w:lang w:val="en-US"/>
+        </w:rPr>
+        <w:tab/>
+      </w:r>
+      <w:r>
+        <w:rPr>
+          <w:lang w:val="en-US"/>
+        </w:rPr>
+        <w:tab/>
+        <w:t>I think Morpheus believes he is.</w:t>
+      </w:r>
+    </w:p>
+    <w:p>
+      <w:pPr>
+        <w:rPr>
+          <w:lang w:val="en-US"/>
+        </w:rPr>
+      </w:pPr>
+    </w:p>
+    <w:p>
+      <w:pPr>
+        <w:rPr>
+          <w:lang w:val="en-US"/>
+        </w:rPr>
+      </w:pPr>
+    </w:p>
+    <w:p>
+      <w:pPr>
+        <w:rPr>
+          <w:lang w:val="en-US"/>
+        </w:rPr>
+      </w:pPr>
+      <w:r>
+        <w:rPr>
+          <w:lang w:val="en-US"/>
+        </w:rPr>
+        <w:t>Observations and Idea 1:</w:t>
+      </w:r>
+    </w:p>
+    <w:p>
+      <w:pPr>
+        <w:rPr>
+          <w:lang w:val="en-US"/>
+        </w:rPr>
+      </w:pPr>
+      <w:r>
+        <w:rPr>
+          <w:lang w:val="en-US"/>
+        </w:rPr>
+        <w:t xml:space="preserve">Get the sequence of all the bold (&lt;b&gt;) elements in the script. </w:t>
+      </w:r>
+      <w:r>
+        <w:rPr>
+          <w:lang w:val="en-US"/>
+        </w:rPr>
+        <w:t>We must determine the sequences where characters speak to each other.</w:t>
+      </w:r>
+      <w:r>
+        <w:rPr>
+          <w:lang w:val="en-US"/>
+        </w:rPr>
+        <w:br/>
+        <w:t>We imagine that all the bold fragments containing “INT” or “EXT” or “CUT” should be kept, but obviously not considered among the characters.</w:t>
+      </w:r>
+    </w:p>
+    <w:p>
+      <w:pPr>
+        <w:rPr>
+          <w:lang w:val="en-US"/>
+        </w:rPr>
+      </w:pPr>
+      <w:r>
+        <w:rPr>
+          <w:lang w:val="en-US"/>
+        </w:rPr>
+        <w:t>However, getting the bold segments excludes the text of the characters speaking. We should analyze it to determine whether it includes the name of a male character.</w:t>
+      </w:r>
+    </w:p>
+    <w:p>
+      <w:pPr>
+        <w:rPr>
+          <w:lang w:val="en-US"/>
+        </w:rPr>
+      </w:pPr>
+      <w:r>
+        <w:rPr>
+          <w:lang w:val="en-US"/>
+        </w:rPr>
+        <w:t>Thus, the steps become::</w:t>
+      </w:r>
+    </w:p>
+    <w:p>
+      <w:pPr>
+        <w:pStyle w:val="ListParagraph"/>
+        <w:numPr>
+          <w:ilvl w:val="0"/>
+          <w:numId w:val="2"/>
+        </w:numPr>
+        <w:rPr>
+          <w:lang w:val="en-US"/>
+        </w:rPr>
+      </w:pPr>
+      <w:r>
+        <w:rPr>
+          <w:lang w:val="en-US"/>
+        </w:rPr>
+        <w:t>Get character names: find all the bold segments, exclude INT, EXT, CUT,</w:t>
+      </w:r>
+      <w:r>
+        <w:rPr>
+          <w:lang w:val="en-US"/>
+        </w:rPr>
+        <w:t xml:space="preserve"> DRAFT,</w:t>
+      </w:r>
+      <w:r>
+        <w:rPr>
+          <w:lang w:val="en-US"/>
+        </w:rPr>
+        <w:t xml:space="preserve"> strings made of numbers &amp; punctuation (e.g.17:01), </w:t>
+      </w:r>
+      <w:r>
+        <w:rPr>
+          <w:strike/>
+          <w:lang w:val="en-US"/>
+        </w:rPr>
+        <w:t>words tagged as adjectives in NLTK (e.g. desperate)</w:t>
+      </w:r>
+      <w:r>
+        <w:rPr>
+          <w:lang w:val="en-US"/>
+        </w:rPr>
+        <w:t xml:space="preserve"> </w:t>
+      </w:r>
+      <w:r>
+        <w:rPr>
+          <w:lang w:val="en-US"/>
+        </w:rPr>
+        <w:t>anything with parentheses</w:t>
+      </w:r>
+      <w:r>
+        <w:rPr>
+          <w:lang w:val="en-US"/>
+        </w:rPr>
+        <w:t>. The remaining set should contain the character names</w:t>
+      </w:r>
+    </w:p>
+    <w:p>
+      <w:pPr>
+        <w:pStyle w:val="ListParagraph"/>
+        <w:numPr>
+          <w:ilvl w:val="0"/>
+          <w:numId w:val="2"/>
+        </w:numPr>
+        <w:rPr>
+          <w:lang w:val="en-US"/>
+        </w:rPr>
+      </w:pPr>
+      <w:r>
+        <w:rPr>
+          <w:lang w:val="en-US"/>
+        </w:rPr>
+        <w:t xml:space="preserve">Use the downloaded resource from </w:t>
+      </w:r>
+      <w:proofErr w:type="spellStart"/>
+      <w:r>
+        <w:rPr>
+          <w:lang w:val="en-US"/>
+        </w:rPr>
+        <w:t>BehindTheName</w:t>
+      </w:r>
+      <w:proofErr w:type="spellEnd"/>
+      <w:r>
+        <w:rPr>
+          <w:lang w:val="en-US"/>
+        </w:rPr>
+        <w:t xml:space="preserve"> to determine the gender of the speaker</w:t>
+      </w:r>
+    </w:p>
+    <w:p>
+      <w:pPr>
+        <w:pStyle w:val="ListParagraph"/>
+        <w:numPr>
+          <w:ilvl w:val="0"/>
+          <w:numId w:val="2"/>
+        </w:numPr>
+        <w:rPr>
+          <w:lang w:val="en-US"/>
+        </w:rPr>
+      </w:pPr>
+      <w:r>
+        <w:rPr>
+          <w:lang w:val="en-US"/>
+        </w:rPr>
+        <w:t>Read the script, and apply our chosen criteria for the Bechdel test:</w:t>
+      </w:r>
+    </w:p>
+    <w:p>
+      <w:pPr>
+        <w:pStyle w:val="ListParagraph"/>
+        <w:numPr>
+          <w:ilvl w:val="1"/>
+          <w:numId w:val="2"/>
+        </w:numPr>
+        <w:rPr>
+          <w:lang w:val="en-US"/>
+        </w:rPr>
+      </w:pPr>
+      <w:r>
+        <w:rPr>
+          <w:lang w:val="en-US"/>
+        </w:rPr>
+        <w:t>there must be moments where 2 female characters talk with each other, without mentioning the name of a male character in any of the lines. The length of these exchanges can be: 4</w:t>
+      </w:r>
+      <w:r>
+        <w:rPr>
+          <w:lang w:val="en-US"/>
+        </w:rPr>
+        <w:t xml:space="preserve"> lines</w:t>
+      </w:r>
+      <w:r>
+        <w:rPr>
+          <w:lang w:val="en-US"/>
+        </w:rPr>
+        <w:t>,</w:t>
+      </w:r>
+      <w:r>
+        <w:rPr>
+          <w:lang w:val="en-US"/>
+        </w:rPr>
+        <w:t xml:space="preserve"> 8 lines. </w:t>
+      </w:r>
+      <w:r>
+        <w:rPr>
+          <w:lang w:val="en-US"/>
+        </w:rPr>
+        <w:br/>
+        <w:t>This must be measured against the total number of 4-line and 8-line exchanges between characters.</w:t>
+      </w:r>
+      <w:r>
+        <w:rPr>
+          <w:lang w:val="en-US"/>
+        </w:rPr>
+        <w:br/>
+        <w:t>All scene changes (INT, EXT, CUT) separate the different dialogues.</w:t>
+      </w:r>
+    </w:p>
+    <w:p>
+      <w:pPr>
+        <w:rPr>
+          <w:lang w:val="en-US"/>
+        </w:rPr>
+      </w:pPr>
+    </w:p>
+    <w:p>
+      <w:pPr>
+        <w:rPr>
+          <w:lang w:val="en-US"/>
+        </w:rPr>
+      </w:pPr>
+      <w:r>
+        <w:rPr>
+          <w:lang w:val="en-US"/>
+        </w:rPr>
+        <w:t>Character names, checking some examples:</w:t>
+      </w:r>
+    </w:p>
+    <w:tbl>
+      <w:tblPr>
+        <w:tblStyle w:val="TableGrid"/>
+        <w:tblW w:w="0" w:type="auto"/>
+        <w:tblLook w:val="04A0" w:firstRow="1" w:lastRow="0" w:firstColumn="1" w:lastColumn="0" w:noHBand="0" w:noVBand="1"/>
+      </w:tblPr>
+      <w:tblGrid>
+        <w:gridCol w:w="3005"/>
+        <w:gridCol w:w="3005"/>
+        <w:gridCol w:w="3006"/>
+      </w:tblGrid>
+      <w:tr>
+        <w:tc>
+          <w:tcPr>
+            <w:tcW w:w="3005" w:type="dxa"/>
+          </w:tcPr>
+          <w:p>
+            <w:pPr>
+              <w:rPr>
+                <w:lang w:val="en-US"/>
+              </w:rPr>
+            </w:pPr>
+            <w:r>
+              <w:rPr>
+                <w:lang w:val="en-US"/>
+              </w:rPr>
+              <w:t>Jane Eyre</w:t>
+            </w:r>
+          </w:p>
+        </w:tc>
+        <w:tc>
+          <w:tcPr>
+            <w:tcW w:w="3005" w:type="dxa"/>
+          </w:tcPr>
+          <w:p>
+            <w:pPr>
+              <w:rPr>
+                <w:lang w:val="en-US"/>
+              </w:rPr>
+            </w:pPr>
+            <w:r>
+              <w:rPr>
+                <w:lang w:val="en-US"/>
+              </w:rPr>
+              <w:t>The Matrix</w:t>
+            </w:r>
+          </w:p>
+        </w:tc>
+        <w:tc>
+          <w:tcPr>
+            <w:tcW w:w="3006" w:type="dxa"/>
+          </w:tcPr>
+          <w:p>
+            <w:pPr>
+              <w:rPr>
+                <w:lang w:val="en-US"/>
+              </w:rPr>
+            </w:pPr>
+            <w:r>
+              <w:rPr>
+                <w:lang w:val="en-US"/>
+              </w:rPr>
+              <w:t>The Fellowship of the Ring</w:t>
+            </w:r>
+          </w:p>
+        </w:tc>
+      </w:tr>
+      <w:tr>
+        <w:tc>
+          <w:tcPr>
+            <w:tcW w:w="3005" w:type="dxa"/>
+          </w:tcPr>
+          <w:p>
+            <w:pPr>
+              <w:rPr>
+                <w:lang w:val="en-US"/>
+              </w:rPr>
+            </w:pPr>
+            <w:r>
+              <w:rPr>
+                <w:lang w:val="en-US"/>
+              </w:rPr>
+              <w:t>['ADELE', 'MISS TEMPLE', 'HELEN', 'UNDER COOK', 'JANE', 'MASON', 'GRACE', 'MARY', 'MADAME PIERROT', 'WOOD', 'LOUISA ESHTON', 'BRIGGS', 'HANNAH', 'MISS SCATCHERD', 'ROCHESTER', 'ST JOHN', 'JANE EYRE', 'LADY INGRAM', 'BROCKLEHURST', 'JOHN REED', 'BESSIE', 'MRS FAIRFAX', 'DR CARTER', 'JOHN', 'LEAH', 'LORD INGRAM', 'MISS ABBOT', 'DIANA', 'MRS REED', 'BLANCHE', 'SOPHIE']</w:t>
+            </w:r>
+          </w:p>
+        </w:tc>
+        <w:tc>
+          <w:tcPr>
+            <w:tcW w:w="3005" w:type="dxa"/>
+          </w:tcPr>
+          <w:p>
+            <w:pPr>
+              <w:rPr>
+                <w:lang w:val="en-US"/>
+              </w:rPr>
+            </w:pPr>
+            <w:r>
+              <w:rPr>
+                <w:lang w:val="en-US"/>
+              </w:rPr>
+              <w:t>['ORACLE', 'CYPHER', 'OLD MAN', 'MOJO', 'COMPUTER SCREEN', 'ON COMPUTER SCREEN', 'MOMMY', 'AGENT SMITH', 'AGENT JONES', 'TANK', 'THE END', 'SCREEN', 'BOY', 'DOZER', 'BIG COP', 'COPS', 'RHINEHEART', 'TALL EMPLOYEE', 'NEO', 'LIEUTENANT', 'MORPHEUS', 'DUJOUR', 'ANGLE ON NEO', 'FEDEX', 'CABLE', 'PRIESTESS', 'THE MATRIX', 'REX', 'TRINITY', 'SPOON BOY', 'ANTHONY', 'AGENT BROWN', 'APOC', 'SERGEANT', 'MOUSE', 'AGENT BROWTJ', 'COP', 'GIZMO', 'PILOT', 'SWITCH']</w:t>
+            </w:r>
+          </w:p>
+        </w:tc>
+        <w:tc>
+          <w:tcPr>
+            <w:tcW w:w="3006" w:type="dxa"/>
+          </w:tcPr>
+          <w:p>
+            <w:pPr>
+              <w:rPr>
+                <w:lang w:val="en-US"/>
+              </w:rPr>
+            </w:pPr>
+            <w:r>
+              <w:rPr>
+                <w:lang w:val="en-US"/>
+              </w:rPr>
+              <w:t>['', 'FRODO DISAPPEARS', 'MERRY', 'ODO PROUDFOOT', 'BLACK RIDER', 'PIPPIN', 'HOBBIT BOUNDER', 'GIMLI', 'ORC OVERSEER', 'FARMER MAGGOT', 'MERRY AND PIPPIN', 'VOICE OF SAURON', 'BILBO', 'GALADRIEL', 'ARAGORN', 'STRIDER', 'LEGOLAS', 'SARUMAN', 'LURTZ', 'THE END', 'GOLLUM', 'ELROND SURVEYS THE GROUP', 'HALDIR', 'ELROND', 'BOROMIR', 'SAM', 'FRO DO', 'GATEKEEPER', 'ARWEN', 'FRODO', 'CELEBORN', 'ISILDUR', 'FADE TO BLACK', 'BUTTERBUR', 'WITCH KING', 'GANDALF', 'FRODO SMILES']</w:t>
+            </w:r>
+          </w:p>
+        </w:tc>
+      </w:tr>
+    </w:tbl>
+    <w:p>
+      <w:pPr>
+        <w:rPr>
+          <w:lang w:val="en-US"/>
+        </w:rPr>
+      </w:pPr>
+      <w:r>
+        <w:rPr>
+          <w:lang w:val="en-US"/>
+        </w:rPr>
+        <w:t xml:space="preserve"> </w:t>
+      </w:r>
+    </w:p>
+    <w:p>
+      <w:pPr>
+        <w:rPr>
+          <w:lang w:val="en-US"/>
+        </w:rPr>
+      </w:pPr>
+      <w:r>
+        <w:rPr>
+          <w:lang w:val="en-US"/>
+        </w:rPr>
+        <w:t xml:space="preserve">If something like “screen” </w:t>
+      </w:r>
+      <w:r>
+        <w:rPr>
+          <w:lang w:val="en-US"/>
+        </w:rPr>
+        <w:t xml:space="preserve">or “angle on Neo” </w:t>
+      </w:r>
+      <w:r>
+        <w:rPr>
+          <w:lang w:val="en-US"/>
+        </w:rPr>
+        <w:t xml:space="preserve">remains, the </w:t>
+      </w:r>
+      <w:r>
+        <w:rPr>
+          <w:lang w:val="en-US"/>
+        </w:rPr>
+        <w:t>sentence</w:t>
+      </w:r>
+      <w:r>
+        <w:rPr>
+          <w:lang w:val="en-US"/>
+        </w:rPr>
+        <w:t xml:space="preserve"> will simply not</w:t>
+      </w:r>
+      <w:r>
+        <w:rPr>
+          <w:lang w:val="en-US"/>
+        </w:rPr>
+        <w:t xml:space="preserve"> be</w:t>
+      </w:r>
+      <w:r>
+        <w:rPr>
+          <w:lang w:val="en-US"/>
+        </w:rPr>
+        <w:t xml:space="preserve"> found </w:t>
+      </w:r>
+      <w:r>
+        <w:rPr>
+          <w:lang w:val="en-US"/>
+        </w:rPr>
+        <w:t xml:space="preserve">as a name </w:t>
+      </w:r>
+      <w:r>
+        <w:rPr>
+          <w:lang w:val="en-US"/>
+        </w:rPr>
+        <w:t xml:space="preserve">on </w:t>
+      </w:r>
+      <w:proofErr w:type="spellStart"/>
+      <w:r>
+        <w:rPr>
+          <w:lang w:val="en-US"/>
+        </w:rPr>
+        <w:t>BehindTheName</w:t>
+      </w:r>
+      <w:proofErr w:type="spellEnd"/>
+      <w:r>
+        <w:rPr>
+          <w:lang w:val="en-US"/>
+        </w:rPr>
+        <w:t xml:space="preserve"> or similar sources.</w:t>
+      </w:r>
+    </w:p>
+    <w:p>
+      <w:pPr>
+        <w:rPr>
+          <w:lang w:val="en-US"/>
+        </w:rPr>
+      </w:pPr>
+      <w:r>
+        <w:rPr>
+          <w:lang w:val="en-US"/>
+        </w:rPr>
+        <w:t>Let us proceed with determining the names’ gender.</w:t>
+      </w:r>
     </w:p>
     <w:p>
       <w:pPr>
@@ -3002,8 +5986,123 @@
       </w:rPr>
     </w:lvl>
   </w:abstractNum>
+  <w:abstractNum w:abstractNumId="1" w15:restartNumberingAfterBreak="0">
+    <w:nsid w:val="74AA7D0F"/>
+    <w:multiLevelType w:val="hybridMultilevel"/>
+    <w:tmpl w:val="D564FCC2"/>
+    <w:lvl w:ilvl="0" w:tplc="3DC88556">
+      <w:numFmt w:val="bullet"/>
+      <w:lvlText w:val="-"/>
+      <w:lvlJc w:val="left"/>
+      <w:pPr>
+        <w:ind w:left="720" w:hanging="360"/>
+      </w:pPr>
+      <w:rPr>
+        <w:rFonts w:ascii="Calibri" w:eastAsiaTheme="minorHAnsi" w:hAnsi="Calibri" w:cs="Calibri" w:hint="default"/>
+      </w:rPr>
+    </w:lvl>
+    <w:lvl w:ilvl="1" w:tplc="0C000003">
+      <w:start w:val="1"/>
+      <w:numFmt w:val="bullet"/>
+      <w:lvlText w:val="o"/>
+      <w:lvlJc w:val="left"/>
+      <w:pPr>
+        <w:ind w:left="1440" w:hanging="360"/>
+      </w:pPr>
+      <w:rPr>
+        <w:rFonts w:ascii="Courier New" w:hAnsi="Courier New" w:cs="Courier New" w:hint="default"/>
+      </w:rPr>
+    </w:lvl>
+    <w:lvl w:ilvl="2" w:tplc="0C000005" w:tentative="1">
+      <w:start w:val="1"/>
+      <w:numFmt w:val="bullet"/>
+      <w:lvlText w:val=""/>
+      <w:lvlJc w:val="left"/>
+      <w:pPr>
+        <w:ind w:left="2160" w:hanging="360"/>
+      </w:pPr>
+      <w:rPr>
+        <w:rFonts w:ascii="Wingdings" w:hAnsi="Wingdings" w:hint="default"/>
+      </w:rPr>
+    </w:lvl>
+    <w:lvl w:ilvl="3" w:tplc="0C000001" w:tentative="1">
+      <w:start w:val="1"/>
+      <w:numFmt w:val="bullet"/>
+      <w:lvlText w:val=""/>
+      <w:lvlJc w:val="left"/>
+      <w:pPr>
+        <w:ind w:left="2880" w:hanging="360"/>
+      </w:pPr>
+      <w:rPr>
+        <w:rFonts w:ascii="Symbol" w:hAnsi="Symbol" w:hint="default"/>
+      </w:rPr>
+    </w:lvl>
+    <w:lvl w:ilvl="4" w:tplc="0C000003" w:tentative="1">
+      <w:start w:val="1"/>
+      <w:numFmt w:val="bullet"/>
+      <w:lvlText w:val="o"/>
+      <w:lvlJc w:val="left"/>
+      <w:pPr>
+        <w:ind w:left="3600" w:hanging="360"/>
+      </w:pPr>
+      <w:rPr>
+        <w:rFonts w:ascii="Courier New" w:hAnsi="Courier New" w:cs="Courier New" w:hint="default"/>
+      </w:rPr>
+    </w:lvl>
+    <w:lvl w:ilvl="5" w:tplc="0C000005" w:tentative="1">
+      <w:start w:val="1"/>
+      <w:numFmt w:val="bullet"/>
+      <w:lvlText w:val=""/>
+      <w:lvlJc w:val="left"/>
+      <w:pPr>
+        <w:ind w:left="4320" w:hanging="360"/>
+      </w:pPr>
+      <w:rPr>
+        <w:rFonts w:ascii="Wingdings" w:hAnsi="Wingdings" w:hint="default"/>
+      </w:rPr>
+    </w:lvl>
+    <w:lvl w:ilvl="6" w:tplc="0C000001" w:tentative="1">
+      <w:start w:val="1"/>
+      <w:numFmt w:val="bullet"/>
+      <w:lvlText w:val=""/>
+      <w:lvlJc w:val="left"/>
+      <w:pPr>
+        <w:ind w:left="5040" w:hanging="360"/>
+      </w:pPr>
+      <w:rPr>
+        <w:rFonts w:ascii="Symbol" w:hAnsi="Symbol" w:hint="default"/>
+      </w:rPr>
+    </w:lvl>
+    <w:lvl w:ilvl="7" w:tplc="0C000003" w:tentative="1">
+      <w:start w:val="1"/>
+      <w:numFmt w:val="bullet"/>
+      <w:lvlText w:val="o"/>
+      <w:lvlJc w:val="left"/>
+      <w:pPr>
+        <w:ind w:left="5760" w:hanging="360"/>
+      </w:pPr>
+      <w:rPr>
+        <w:rFonts w:ascii="Courier New" w:hAnsi="Courier New" w:cs="Courier New" w:hint="default"/>
+      </w:rPr>
+    </w:lvl>
+    <w:lvl w:ilvl="8" w:tplc="0C000005" w:tentative="1">
+      <w:start w:val="1"/>
+      <w:numFmt w:val="bullet"/>
+      <w:lvlText w:val=""/>
+      <w:lvlJc w:val="left"/>
+      <w:pPr>
+        <w:ind w:left="6480" w:hanging="360"/>
+      </w:pPr>
+      <w:rPr>
+        <w:rFonts w:ascii="Wingdings" w:hAnsi="Wingdings" w:hint="default"/>
+      </w:rPr>
+    </w:lvl>
+  </w:abstractNum>
   <w:num w:numId="1">
     <w:abstractNumId w:val="0"/>
+  </w:num>
+  <w:num w:numId="2">
+    <w:abstractNumId w:val="1"/>
   </w:num>
 </w:numbering>
 </file>
@@ -3593,6 +6692,36 @@
       <w:lang w:eastAsia="en-150"/>
     </w:rPr>
   </w:style>
+  <w:style w:type="paragraph" w:styleId="ListParagraph">
+    <w:name w:val="List Paragraph"/>
+    <w:basedOn w:val="Normal"/>
+    <w:uiPriority w:val="34"/>
+    <w:qFormat/>
+    <w:rsid w:val="000D2895"/>
+    <w:pPr>
+      <w:ind w:left="720"/>
+      <w:contextualSpacing/>
+    </w:pPr>
+  </w:style>
+  <w:style w:type="table" w:styleId="TableGrid">
+    <w:name w:val="Table Grid"/>
+    <w:basedOn w:val="TableNormal"/>
+    <w:uiPriority w:val="39"/>
+    <w:rsid w:val="007259DF"/>
+    <w:pPr>
+      <w:spacing w:after="0" w:line="240" w:lineRule="auto"/>
+    </w:pPr>
+    <w:tblPr>
+      <w:tblBorders>
+        <w:top w:val="single" w:sz="4" w:space="0" w:color="auto"/>
+        <w:left w:val="single" w:sz="4" w:space="0" w:color="auto"/>
+        <w:bottom w:val="single" w:sz="4" w:space="0" w:color="auto"/>
+        <w:right w:val="single" w:sz="4" w:space="0" w:color="auto"/>
+        <w:insideH w:val="single" w:sz="4" w:space="0" w:color="auto"/>
+        <w:insideV w:val="single" w:sz="4" w:space="0" w:color="auto"/>
+      </w:tblBorders>
+    </w:tblPr>
+  </w:style>
 </w:styles>
 </file>
 

</xml_diff>

<commit_message>
=Locating dialogues and the gender of character names
</commit_message>
<xml_diff>
--- a/Notes.docx
+++ b/Notes.docx
@@ -285,29 +285,7 @@
           <w:szCs w:val="21"/>
           <w:lang w:eastAsia="en-150"/>
         </w:rPr>
-        <w:t xml:space="preserve">The task is quite open-ended but is intended more as a programming exercise than an NLP/ML one. We would prefer you use Python for the task but you can use another programming language if you wish. If you do use Python, please submit in the form of a python script or </w:t>
-      </w:r>
-      <w:proofErr w:type="spellStart"/>
-      <w:r>
-        <w:rPr>
-          <w:rFonts w:ascii="Courier New" w:eastAsia="Times New Roman" w:hAnsi="Courier New" w:cs="Courier New"/>
-          <w:color w:val="000000"/>
-          <w:sz w:val="21"/>
-          <w:szCs w:val="21"/>
-          <w:lang w:eastAsia="en-150"/>
-        </w:rPr>
-        <w:t>Jupyter</w:t>
-      </w:r>
-      <w:proofErr w:type="spellEnd"/>
-      <w:r>
-        <w:rPr>
-          <w:rFonts w:ascii="Courier New" w:eastAsia="Times New Roman" w:hAnsi="Courier New" w:cs="Courier New"/>
-          <w:color w:val="000000"/>
-          <w:sz w:val="21"/>
-          <w:szCs w:val="21"/>
-          <w:lang w:eastAsia="en-150"/>
-        </w:rPr>
-        <w:t xml:space="preserve"> notebook. If you use multiple files, submit a working folder as a zip file, if you use any external libraries make sure that this is clearly documented.  </w:t>
+        <w:t xml:space="preserve">The task is quite open-ended but is intended more as a programming exercise than an NLP/ML one. We would prefer you use Python for the task but you can use another programming language if you wish. If you do use Python, please submit in the form of a python script or Jupyter notebook. If you use multiple files, submit a working folder as a zip file, if you use any external libraries make sure that this is clearly documented.  </w:t>
       </w:r>
     </w:p>
     <w:p>
@@ -700,21 +678,7 @@
           <w:lang w:val="en-US"/>
         </w:rPr>
         <w:tab/>
-        <w:t>&lt;</w:t>
-      </w:r>
-      <w:proofErr w:type="spellStart"/>
-      <w:r>
-        <w:rPr>
-          <w:lang w:val="en-US"/>
-        </w:rPr>
-        <w:t>tbody</w:t>
-      </w:r>
-      <w:proofErr w:type="spellEnd"/>
-      <w:r>
-        <w:rPr>
-          <w:lang w:val="en-US"/>
-        </w:rPr>
-        <w:t>&gt;</w:t>
+        <w:t>&lt;tbody&gt;</w:t>
       </w:r>
     </w:p>
     <w:p>
@@ -871,21 +835,7 @@
         <w:rPr>
           <w:lang w:val="en-US"/>
         </w:rPr>
-        <w:t>&lt;</w:t>
-      </w:r>
-      <w:proofErr w:type="spellStart"/>
-      <w:r>
-        <w:rPr>
-          <w:lang w:val="en-US"/>
-        </w:rPr>
-        <w:t>tbody</w:t>
-      </w:r>
-      <w:proofErr w:type="spellEnd"/>
-      <w:r>
-        <w:rPr>
-          <w:lang w:val="en-US"/>
-        </w:rPr>
-        <w:t>&gt;</w:t>
+        <w:t>&lt;tbody&gt;</w:t>
       </w:r>
     </w:p>
     <w:p>
@@ -964,21 +914,7 @@
         <w:rPr>
           <w:lang w:val="en-US"/>
         </w:rPr>
-        <w:t xml:space="preserve">&lt;td </w:t>
-      </w:r>
-      <w:proofErr w:type="spellStart"/>
-      <w:r>
-        <w:rPr>
-          <w:lang w:val="en-US"/>
-        </w:rPr>
-        <w:t>colspan</w:t>
-      </w:r>
-      <w:proofErr w:type="spellEnd"/>
-      <w:r>
-        <w:rPr>
-          <w:lang w:val="en-US"/>
-        </w:rPr>
-        <w:t>="3" class="heading"&gt;Genre&lt;/td&gt;</w:t>
+        <w:t>&lt;td colspan="3" class="heading"&gt;Genre&lt;/td&gt;</w:t>
       </w:r>
       <w:r>
         <w:rPr>
@@ -1092,21 +1028,7 @@
         <w:rPr>
           <w:lang w:val="en-US"/>
         </w:rPr>
-        <w:t xml:space="preserve">&lt;td&gt;&lt;a </w:t>
-      </w:r>
-      <w:proofErr w:type="spellStart"/>
-      <w:r>
-        <w:rPr>
-          <w:lang w:val="en-US"/>
-        </w:rPr>
-        <w:t>href</w:t>
-      </w:r>
-      <w:proofErr w:type="spellEnd"/>
-      <w:r>
-        <w:rPr>
-          <w:lang w:val="en-US"/>
-        </w:rPr>
-        <w:t>="/genre/Action"&gt;Action&lt;/a&gt;&lt;/td&gt;</w:t>
+        <w:t>&lt;td&gt;&lt;a href="/genre/Action"&gt;Action&lt;/a&gt;&lt;/td&gt;</w:t>
       </w:r>
       <w:r>
         <w:rPr>
@@ -1148,21 +1070,7 @@
         <w:rPr>
           <w:lang w:val="en-US"/>
         </w:rPr>
-        <w:t xml:space="preserve">&lt;td&gt;&lt;a </w:t>
-      </w:r>
-      <w:proofErr w:type="spellStart"/>
-      <w:r>
-        <w:rPr>
-          <w:lang w:val="en-US"/>
-        </w:rPr>
-        <w:t>href</w:t>
-      </w:r>
-      <w:proofErr w:type="spellEnd"/>
-      <w:r>
-        <w:rPr>
-          <w:lang w:val="en-US"/>
-        </w:rPr>
-        <w:t>="/genre/Adventure"&gt;Adventure&lt;/a&gt; &lt;/td&gt;</w:t>
+        <w:t>&lt;td&gt;&lt;a href="/genre/Adventure"&gt;Adventure&lt;/a&gt; &lt;/td&gt;</w:t>
       </w:r>
       <w:r>
         <w:rPr>
@@ -1204,21 +1112,7 @@
         <w:rPr>
           <w:lang w:val="en-US"/>
         </w:rPr>
-        <w:t xml:space="preserve">&lt;td&gt;&lt;a </w:t>
-      </w:r>
-      <w:proofErr w:type="spellStart"/>
-      <w:r>
-        <w:rPr>
-          <w:lang w:val="en-US"/>
-        </w:rPr>
-        <w:t>href</w:t>
-      </w:r>
-      <w:proofErr w:type="spellEnd"/>
-      <w:r>
-        <w:rPr>
-          <w:lang w:val="en-US"/>
-        </w:rPr>
-        <w:t>="/genre/Animation"&gt;Animation&lt;/a&gt;&lt;/td&gt;</w:t>
+        <w:t>&lt;td&gt;&lt;a href="/genre/Animation"&gt;Animation&lt;/a&gt;&lt;/td&gt;</w:t>
       </w:r>
       <w:r>
         <w:rPr>
@@ -1332,21 +1226,7 @@
         <w:rPr>
           <w:lang w:val="en-US"/>
         </w:rPr>
-        <w:t xml:space="preserve">&lt;td&gt;&lt;a </w:t>
-      </w:r>
-      <w:proofErr w:type="spellStart"/>
-      <w:r>
-        <w:rPr>
-          <w:lang w:val="en-US"/>
-        </w:rPr>
-        <w:t>href</w:t>
-      </w:r>
-      <w:proofErr w:type="spellEnd"/>
-      <w:r>
-        <w:rPr>
-          <w:lang w:val="en-US"/>
-        </w:rPr>
-        <w:t>="/genre/Comedy"&gt;Comedy&lt;/a&gt; &lt;/td&gt;</w:t>
+        <w:t>&lt;td&gt;&lt;a href="/genre/Comedy"&gt;Comedy&lt;/a&gt; &lt;/td&gt;</w:t>
       </w:r>
       <w:r>
         <w:rPr>
@@ -1388,21 +1268,7 @@
         <w:rPr>
           <w:lang w:val="en-US"/>
         </w:rPr>
-        <w:t xml:space="preserve">&lt;td&gt;&lt;a </w:t>
-      </w:r>
-      <w:proofErr w:type="spellStart"/>
-      <w:r>
-        <w:rPr>
-          <w:lang w:val="en-US"/>
-        </w:rPr>
-        <w:t>href</w:t>
-      </w:r>
-      <w:proofErr w:type="spellEnd"/>
-      <w:r>
-        <w:rPr>
-          <w:lang w:val="en-US"/>
-        </w:rPr>
-        <w:t>="/genre/Crime"&gt;Crime&lt;/a&gt; &lt;/td&gt;</w:t>
+        <w:t>&lt;td&gt;&lt;a href="/genre/Crime"&gt;Crime&lt;/a&gt; &lt;/td&gt;</w:t>
       </w:r>
       <w:r>
         <w:rPr>
@@ -1444,21 +1310,7 @@
         <w:rPr>
           <w:lang w:val="en-US"/>
         </w:rPr>
-        <w:t xml:space="preserve">&lt;td&gt;&lt;a </w:t>
-      </w:r>
-      <w:proofErr w:type="spellStart"/>
-      <w:r>
-        <w:rPr>
-          <w:lang w:val="en-US"/>
-        </w:rPr>
-        <w:t>href</w:t>
-      </w:r>
-      <w:proofErr w:type="spellEnd"/>
-      <w:r>
-        <w:rPr>
-          <w:lang w:val="en-US"/>
-        </w:rPr>
-        <w:t>="/genre/Drama"&gt;Drama&lt;/a&gt; &lt;/td&gt;</w:t>
+        <w:t>&lt;td&gt;&lt;a href="/genre/Drama"&gt;Drama&lt;/a&gt; &lt;/td&gt;</w:t>
       </w:r>
       <w:r>
         <w:rPr>
@@ -1538,21 +1390,7 @@
         <w:rPr>
           <w:lang w:val="en-US"/>
         </w:rPr>
-        <w:t>&lt;/td&gt;&lt;/tr&gt;&lt;/</w:t>
-      </w:r>
-      <w:proofErr w:type="spellStart"/>
-      <w:r>
-        <w:rPr>
-          <w:lang w:val="en-US"/>
-        </w:rPr>
-        <w:t>tbody</w:t>
-      </w:r>
-      <w:proofErr w:type="spellEnd"/>
-      <w:r>
-        <w:rPr>
-          <w:lang w:val="en-US"/>
-        </w:rPr>
-        <w:t>&gt;</w:t>
+        <w:t>&lt;/td&gt;&lt;/tr&gt;&lt;/tbody&gt;</w:t>
       </w:r>
     </w:p>
     <w:p>
@@ -1577,21 +1415,7 @@
         <w:rPr>
           <w:lang w:val="en-US"/>
         </w:rPr>
-        <w:t xml:space="preserve">check whether their </w:t>
-      </w:r>
-      <w:proofErr w:type="spellStart"/>
-      <w:r>
-        <w:rPr>
-          <w:lang w:val="en-US"/>
-        </w:rPr>
-        <w:t>href</w:t>
-      </w:r>
-      <w:proofErr w:type="spellEnd"/>
-      <w:r>
-        <w:rPr>
-          <w:lang w:val="en-US"/>
-        </w:rPr>
-        <w:t xml:space="preserve"> attribute contains the substring “genre”.</w:t>
+        <w:t>check whether their href attribute contains the substring “genre”.</w:t>
       </w:r>
       <w:r>
         <w:rPr>
@@ -1683,48 +1507,20 @@
         <w:rPr>
           <w:lang w:val="en-US"/>
         </w:rPr>
-        <w:t xml:space="preserve">&lt;td </w:t>
-      </w:r>
-      <w:proofErr w:type="spellStart"/>
-      <w:r>
-        <w:rPr>
-          <w:lang w:val="en-US"/>
-        </w:rPr>
-        <w:t>valign</w:t>
-      </w:r>
-      <w:proofErr w:type="spellEnd"/>
-      <w:r>
-        <w:rPr>
-          <w:lang w:val="en-US"/>
-        </w:rPr>
-        <w:t>="top"&gt;</w:t>
-      </w:r>
-    </w:p>
-    <w:p>
-      <w:pPr>
-        <w:rPr>
-          <w:lang w:val="en-US"/>
-        </w:rPr>
-      </w:pPr>
-      <w:r>
-        <w:rPr>
-          <w:lang w:val="en-US"/>
-        </w:rPr>
-        <w:t>&lt;</w:t>
-      </w:r>
-      <w:proofErr w:type="spellStart"/>
-      <w:r>
-        <w:rPr>
-          <w:lang w:val="en-US"/>
-        </w:rPr>
-        <w:t>br</w:t>
-      </w:r>
-      <w:proofErr w:type="spellEnd"/>
-      <w:r>
-        <w:rPr>
-          <w:lang w:val="en-US"/>
-        </w:rPr>
-        <w:t>&gt;</w:t>
+        <w:t>&lt;td valign="top"&gt;</w:t>
+      </w:r>
+    </w:p>
+    <w:p>
+      <w:pPr>
+        <w:rPr>
+          <w:lang w:val="en-US"/>
+        </w:rPr>
+      </w:pPr>
+      <w:r>
+        <w:rPr>
+          <w:lang w:val="en-US"/>
+        </w:rPr>
+        <w:t>&lt;br&gt;</w:t>
       </w:r>
     </w:p>
     <w:p>
@@ -1750,91 +1546,7 @@
         <w:rPr>
           <w:lang w:val="en-US"/>
         </w:rPr>
-        <w:t xml:space="preserve">&lt;p&gt;&lt;a </w:t>
-      </w:r>
-      <w:proofErr w:type="spellStart"/>
-      <w:r>
-        <w:rPr>
-          <w:lang w:val="en-US"/>
-        </w:rPr>
-        <w:t>href</w:t>
-      </w:r>
-      <w:proofErr w:type="spellEnd"/>
-      <w:r>
-        <w:rPr>
-          <w:lang w:val="en-US"/>
-        </w:rPr>
-        <w:t>="/Movie Scripts/12 Monkeys Script.html" title="12 Monkeys Script"&gt;12 Monkeys&lt;/a&gt; (1994-06 Draft)&lt;</w:t>
-      </w:r>
-      <w:proofErr w:type="spellStart"/>
-      <w:r>
-        <w:rPr>
-          <w:lang w:val="en-US"/>
-        </w:rPr>
-        <w:t>br</w:t>
-      </w:r>
-      <w:proofErr w:type="spellEnd"/>
-      <w:r>
-        <w:rPr>
-          <w:lang w:val="en-US"/>
-        </w:rPr>
-        <w:t>&gt;&lt;</w:t>
-      </w:r>
-      <w:proofErr w:type="spellStart"/>
-      <w:r>
-        <w:rPr>
-          <w:lang w:val="en-US"/>
-        </w:rPr>
-        <w:t>i</w:t>
-      </w:r>
-      <w:proofErr w:type="spellEnd"/>
-      <w:r>
-        <w:rPr>
-          <w:lang w:val="en-US"/>
-        </w:rPr>
-        <w:t xml:space="preserve">&gt;Written by David </w:t>
-      </w:r>
-      <w:proofErr w:type="spellStart"/>
-      <w:r>
-        <w:rPr>
-          <w:lang w:val="en-US"/>
-        </w:rPr>
-        <w:t>Peoples,Janet</w:t>
-      </w:r>
-      <w:proofErr w:type="spellEnd"/>
-      <w:r>
-        <w:rPr>
-          <w:lang w:val="en-US"/>
-        </w:rPr>
-        <w:t xml:space="preserve"> Peoples&lt;/</w:t>
-      </w:r>
-      <w:proofErr w:type="spellStart"/>
-      <w:r>
-        <w:rPr>
-          <w:lang w:val="en-US"/>
-        </w:rPr>
-        <w:t>i</w:t>
-      </w:r>
-      <w:proofErr w:type="spellEnd"/>
-      <w:r>
-        <w:rPr>
-          <w:lang w:val="en-US"/>
-        </w:rPr>
-        <w:t>&gt;&lt;</w:t>
-      </w:r>
-      <w:proofErr w:type="spellStart"/>
-      <w:r>
-        <w:rPr>
-          <w:lang w:val="en-US"/>
-        </w:rPr>
-        <w:t>br</w:t>
-      </w:r>
-      <w:proofErr w:type="spellEnd"/>
-      <w:r>
-        <w:rPr>
-          <w:lang w:val="en-US"/>
-        </w:rPr>
-        <w:t>&gt;&lt;/p&gt;</w:t>
+        <w:t>&lt;p&gt;&lt;a href="/Movie Scripts/12 Monkeys Script.html" title="12 Monkeys Script"&gt;12 Monkeys&lt;/a&gt; (1994-06 Draft)&lt;br&gt;&lt;i&gt;Written by David Peoples,Janet Peoples&lt;/i&gt;&lt;br&gt;&lt;/p&gt;</w:t>
       </w:r>
     </w:p>
     <w:p>
@@ -1848,271 +1560,33 @@
           <w:lang w:val="en-US"/>
         </w:rPr>
         <w:lastRenderedPageBreak/>
-        <w:t xml:space="preserve">&lt;p&gt;&lt;a </w:t>
-      </w:r>
-      <w:proofErr w:type="spellStart"/>
-      <w:r>
-        <w:rPr>
-          <w:lang w:val="en-US"/>
-        </w:rPr>
-        <w:t>href</w:t>
-      </w:r>
-      <w:proofErr w:type="spellEnd"/>
-      <w:r>
-        <w:rPr>
-          <w:lang w:val="en-US"/>
-        </w:rPr>
-        <w:t>="/Movie Scripts/2001: A Space Odyssey Script.html" title="2001: A Space Odyssey Script"&gt;2001: A Space Odyssey&lt;/a&gt; (1989-02 Draft)&lt;</w:t>
-      </w:r>
-      <w:proofErr w:type="spellStart"/>
-      <w:r>
-        <w:rPr>
-          <w:lang w:val="en-US"/>
-        </w:rPr>
-        <w:t>br</w:t>
-      </w:r>
-      <w:proofErr w:type="spellEnd"/>
-      <w:r>
-        <w:rPr>
-          <w:lang w:val="en-US"/>
-        </w:rPr>
-        <w:t>&gt;&lt;</w:t>
-      </w:r>
-      <w:proofErr w:type="spellStart"/>
-      <w:r>
-        <w:rPr>
-          <w:lang w:val="en-US"/>
-        </w:rPr>
-        <w:t>i</w:t>
-      </w:r>
-      <w:proofErr w:type="spellEnd"/>
-      <w:r>
-        <w:rPr>
-          <w:lang w:val="en-US"/>
-        </w:rPr>
-        <w:t xml:space="preserve">&gt;Written by Stanley </w:t>
-      </w:r>
-      <w:proofErr w:type="spellStart"/>
-      <w:r>
-        <w:rPr>
-          <w:lang w:val="en-US"/>
-        </w:rPr>
-        <w:t>Kubrick,Arhur</w:t>
-      </w:r>
-      <w:proofErr w:type="spellEnd"/>
-      <w:r>
-        <w:rPr>
-          <w:lang w:val="en-US"/>
-        </w:rPr>
-        <w:t xml:space="preserve"> C. Clarke&lt;/</w:t>
-      </w:r>
-      <w:proofErr w:type="spellStart"/>
-      <w:r>
-        <w:rPr>
-          <w:lang w:val="en-US"/>
-        </w:rPr>
-        <w:t>i</w:t>
-      </w:r>
-      <w:proofErr w:type="spellEnd"/>
-      <w:r>
-        <w:rPr>
-          <w:lang w:val="en-US"/>
-        </w:rPr>
-        <w:t>&gt;&lt;</w:t>
-      </w:r>
-      <w:proofErr w:type="spellStart"/>
-      <w:r>
-        <w:rPr>
-          <w:lang w:val="en-US"/>
-        </w:rPr>
-        <w:t>br</w:t>
-      </w:r>
-      <w:proofErr w:type="spellEnd"/>
-      <w:r>
-        <w:rPr>
-          <w:lang w:val="en-US"/>
-        </w:rPr>
-        <w:t>&gt;&lt;/p&gt;</w:t>
-      </w:r>
-    </w:p>
-    <w:p>
-      <w:pPr>
-        <w:rPr>
-          <w:lang w:val="en-US"/>
-        </w:rPr>
-      </w:pPr>
-      <w:r>
-        <w:rPr>
-          <w:lang w:val="en-US"/>
-        </w:rPr>
-        <w:t xml:space="preserve">&lt;p&gt;&lt;a </w:t>
-      </w:r>
-      <w:proofErr w:type="spellStart"/>
-      <w:r>
-        <w:rPr>
-          <w:lang w:val="en-US"/>
-        </w:rPr>
-        <w:t>href</w:t>
-      </w:r>
-      <w:proofErr w:type="spellEnd"/>
-      <w:r>
-        <w:rPr>
-          <w:lang w:val="en-US"/>
-        </w:rPr>
-        <w:t>="/Movie Scripts/2012 Script.html" title="2012 Script"&gt;2012&lt;/a&gt; (2008-02 Second draft)&lt;</w:t>
-      </w:r>
-      <w:proofErr w:type="spellStart"/>
-      <w:r>
-        <w:rPr>
-          <w:lang w:val="en-US"/>
-        </w:rPr>
-        <w:t>br</w:t>
-      </w:r>
-      <w:proofErr w:type="spellEnd"/>
-      <w:r>
-        <w:rPr>
-          <w:lang w:val="en-US"/>
-        </w:rPr>
-        <w:t>&gt;&lt;</w:t>
-      </w:r>
-      <w:proofErr w:type="spellStart"/>
-      <w:r>
-        <w:rPr>
-          <w:lang w:val="en-US"/>
-        </w:rPr>
-        <w:t>i</w:t>
-      </w:r>
-      <w:proofErr w:type="spellEnd"/>
-      <w:r>
-        <w:rPr>
-          <w:lang w:val="en-US"/>
-        </w:rPr>
-        <w:t xml:space="preserve">&gt;Written by Roland </w:t>
-      </w:r>
-      <w:proofErr w:type="spellStart"/>
-      <w:r>
-        <w:rPr>
-          <w:lang w:val="en-US"/>
-        </w:rPr>
-        <w:t>Emmerich,Harald</w:t>
-      </w:r>
-      <w:proofErr w:type="spellEnd"/>
-      <w:r>
-        <w:rPr>
-          <w:lang w:val="en-US"/>
-        </w:rPr>
-        <w:t xml:space="preserve"> Kloser&lt;/</w:t>
-      </w:r>
-      <w:proofErr w:type="spellStart"/>
-      <w:r>
-        <w:rPr>
-          <w:lang w:val="en-US"/>
-        </w:rPr>
-        <w:t>i</w:t>
-      </w:r>
-      <w:proofErr w:type="spellEnd"/>
-      <w:r>
-        <w:rPr>
-          <w:lang w:val="en-US"/>
-        </w:rPr>
-        <w:t>&gt;&lt;</w:t>
-      </w:r>
-      <w:proofErr w:type="spellStart"/>
-      <w:r>
-        <w:rPr>
-          <w:lang w:val="en-US"/>
-        </w:rPr>
-        <w:t>br</w:t>
-      </w:r>
-      <w:proofErr w:type="spellEnd"/>
-      <w:r>
-        <w:rPr>
-          <w:lang w:val="en-US"/>
-        </w:rPr>
-        <w:t>&gt;&lt;/p&gt;</w:t>
-      </w:r>
-    </w:p>
-    <w:p>
-      <w:pPr>
-        <w:rPr>
-          <w:lang w:val="en-US"/>
-        </w:rPr>
-      </w:pPr>
-      <w:r>
-        <w:rPr>
-          <w:lang w:val="en-US"/>
-        </w:rPr>
-        <w:t xml:space="preserve">&lt;p&gt;&lt;a </w:t>
-      </w:r>
-      <w:proofErr w:type="spellStart"/>
-      <w:r>
-        <w:rPr>
-          <w:lang w:val="en-US"/>
-        </w:rPr>
-        <w:t>href</w:t>
-      </w:r>
-      <w:proofErr w:type="spellEnd"/>
-      <w:r>
-        <w:rPr>
-          <w:lang w:val="en-US"/>
-        </w:rPr>
-        <w:t>="/Movie Scripts/28 Days Later Script.html" title="28 Days Later Script"&gt;28 Days Later&lt;/a&gt; (Undated Draft)&lt;</w:t>
-      </w:r>
-      <w:proofErr w:type="spellStart"/>
-      <w:r>
-        <w:rPr>
-          <w:lang w:val="en-US"/>
-        </w:rPr>
-        <w:t>br</w:t>
-      </w:r>
-      <w:proofErr w:type="spellEnd"/>
-      <w:r>
-        <w:rPr>
-          <w:lang w:val="en-US"/>
-        </w:rPr>
-        <w:t>&gt;&lt;</w:t>
-      </w:r>
-      <w:proofErr w:type="spellStart"/>
-      <w:r>
-        <w:rPr>
-          <w:lang w:val="en-US"/>
-        </w:rPr>
-        <w:t>i</w:t>
-      </w:r>
-      <w:proofErr w:type="spellEnd"/>
-      <w:r>
-        <w:rPr>
-          <w:lang w:val="en-US"/>
-        </w:rPr>
-        <w:t>&gt;Written by Alex Garland&lt;/</w:t>
-      </w:r>
-      <w:proofErr w:type="spellStart"/>
-      <w:r>
-        <w:rPr>
-          <w:lang w:val="en-US"/>
-        </w:rPr>
-        <w:t>i</w:t>
-      </w:r>
-      <w:proofErr w:type="spellEnd"/>
-      <w:r>
-        <w:rPr>
-          <w:lang w:val="en-US"/>
-        </w:rPr>
-        <w:t>&gt;&lt;</w:t>
-      </w:r>
-      <w:proofErr w:type="spellStart"/>
-      <w:r>
-        <w:rPr>
-          <w:lang w:val="en-US"/>
-        </w:rPr>
-        <w:t>br</w:t>
-      </w:r>
-      <w:proofErr w:type="spellEnd"/>
-      <w:r>
-        <w:rPr>
-          <w:lang w:val="en-US"/>
-        </w:rPr>
-        <w:t>&gt;&lt;/p&gt;</w:t>
+        <w:t>&lt;p&gt;&lt;a href="/Movie Scripts/2001: A Space Odyssey Script.html" title="2001: A Space Odyssey Script"&gt;2001: A Space Odyssey&lt;/a&gt; (1989-02 Draft)&lt;br&gt;&lt;i&gt;Written by Stanley Kubrick,Arhur C. Clarke&lt;/i&gt;&lt;br&gt;&lt;/p&gt;</w:t>
+      </w:r>
+    </w:p>
+    <w:p>
+      <w:pPr>
+        <w:rPr>
+          <w:lang w:val="en-US"/>
+        </w:rPr>
+      </w:pPr>
+      <w:r>
+        <w:rPr>
+          <w:lang w:val="en-US"/>
+        </w:rPr>
+        <w:t>&lt;p&gt;&lt;a href="/Movie Scripts/2012 Script.html" title="2012 Script"&gt;2012&lt;/a&gt; (2008-02 Second draft)&lt;br&gt;&lt;i&gt;Written by Roland Emmerich,Harald Kloser&lt;/i&gt;&lt;br&gt;&lt;/p&gt;</w:t>
+      </w:r>
+    </w:p>
+    <w:p>
+      <w:pPr>
+        <w:rPr>
+          <w:lang w:val="en-US"/>
+        </w:rPr>
+      </w:pPr>
+      <w:r>
+        <w:rPr>
+          <w:lang w:val="en-US"/>
+        </w:rPr>
+        <w:t>&lt;p&gt;&lt;a href="/Movie Scripts/28 Days Later Script.html" title="28 Days Later Script"&gt;28 Days Later&lt;/a&gt; (Undated Draft)&lt;br&gt;&lt;i&gt;Written by Alex Garland&lt;/i&gt;&lt;br&gt;&lt;/p&gt;</w:t>
       </w:r>
     </w:p>
     <w:p>
@@ -2137,91 +1611,7 @@
         <w:rPr>
           <w:lang w:val="en-US"/>
         </w:rPr>
-        <w:t xml:space="preserve">&lt;p&gt;&lt;a </w:t>
-      </w:r>
-      <w:proofErr w:type="spellStart"/>
-      <w:r>
-        <w:rPr>
-          <w:lang w:val="en-US"/>
-        </w:rPr>
-        <w:t>href</w:t>
-      </w:r>
-      <w:proofErr w:type="spellEnd"/>
-      <w:r>
-        <w:rPr>
-          <w:lang w:val="en-US"/>
-        </w:rPr>
-        <w:t>="/Movie Scripts/X-Men Origins: Wolverine Script.html" title="X-Men Origins: Wolverine Script"&gt;X-Men Origins: Wolverine&lt;/a&gt; (Undated Draft)&lt;</w:t>
-      </w:r>
-      <w:proofErr w:type="spellStart"/>
-      <w:r>
-        <w:rPr>
-          <w:lang w:val="en-US"/>
-        </w:rPr>
-        <w:t>br</w:t>
-      </w:r>
-      <w:proofErr w:type="spellEnd"/>
-      <w:r>
-        <w:rPr>
-          <w:lang w:val="en-US"/>
-        </w:rPr>
-        <w:t>&gt;&lt;</w:t>
-      </w:r>
-      <w:proofErr w:type="spellStart"/>
-      <w:r>
-        <w:rPr>
-          <w:lang w:val="en-US"/>
-        </w:rPr>
-        <w:t>i</w:t>
-      </w:r>
-      <w:proofErr w:type="spellEnd"/>
-      <w:r>
-        <w:rPr>
-          <w:lang w:val="en-US"/>
-        </w:rPr>
-        <w:t xml:space="preserve">&gt;Written by David </w:t>
-      </w:r>
-      <w:proofErr w:type="spellStart"/>
-      <w:r>
-        <w:rPr>
-          <w:lang w:val="en-US"/>
-        </w:rPr>
-        <w:t>Benioff,Skip</w:t>
-      </w:r>
-      <w:proofErr w:type="spellEnd"/>
-      <w:r>
-        <w:rPr>
-          <w:lang w:val="en-US"/>
-        </w:rPr>
-        <w:t xml:space="preserve"> Woods&lt;/</w:t>
-      </w:r>
-      <w:proofErr w:type="spellStart"/>
-      <w:r>
-        <w:rPr>
-          <w:lang w:val="en-US"/>
-        </w:rPr>
-        <w:t>i</w:t>
-      </w:r>
-      <w:proofErr w:type="spellEnd"/>
-      <w:r>
-        <w:rPr>
-          <w:lang w:val="en-US"/>
-        </w:rPr>
-        <w:t>&gt;&lt;</w:t>
-      </w:r>
-      <w:proofErr w:type="spellStart"/>
-      <w:r>
-        <w:rPr>
-          <w:lang w:val="en-US"/>
-        </w:rPr>
-        <w:t>br</w:t>
-      </w:r>
-      <w:proofErr w:type="spellEnd"/>
-      <w:r>
-        <w:rPr>
-          <w:lang w:val="en-US"/>
-        </w:rPr>
-        <w:t>&gt;&lt;/p&gt;</w:t>
+        <w:t>&lt;p&gt;&lt;a href="/Movie Scripts/X-Men Origins: Wolverine Script.html" title="X-Men Origins: Wolverine Script"&gt;X-Men Origins: Wolverine&lt;/a&gt; (Undated Draft)&lt;br&gt;&lt;i&gt;Written by David Benioff,Skip Woods&lt;/i&gt;&lt;br&gt;&lt;/p&gt;</w:t>
       </w:r>
     </w:p>
     <w:p>
@@ -2278,21 +1668,7 @@
         <w:rPr>
           <w:lang w:val="en-US"/>
         </w:rPr>
-        <w:t xml:space="preserve">“Scripts” in the </w:t>
-      </w:r>
-      <w:proofErr w:type="spellStart"/>
-      <w:r>
-        <w:rPr>
-          <w:lang w:val="en-US"/>
-        </w:rPr>
-        <w:t>href</w:t>
-      </w:r>
-      <w:proofErr w:type="spellEnd"/>
-      <w:r>
-        <w:rPr>
-          <w:lang w:val="en-US"/>
-        </w:rPr>
-        <w:t xml:space="preserve"> attribute.</w:t>
+        <w:t>“Scripts” in the href attribute.</w:t>
       </w:r>
       <w:r>
         <w:rPr>
@@ -2756,21 +2132,7 @@
         <w:rPr>
           <w:lang w:val="en-US"/>
         </w:rPr>
-        <w:t xml:space="preserve">&lt;td&gt;&lt;a </w:t>
-      </w:r>
-      <w:proofErr w:type="spellStart"/>
-      <w:r>
-        <w:rPr>
-          <w:lang w:val="en-US"/>
-        </w:rPr>
-        <w:t>href</w:t>
-      </w:r>
-      <w:proofErr w:type="spellEnd"/>
-      <w:r>
-        <w:rPr>
-          <w:lang w:val="en-US"/>
-        </w:rPr>
-        <w:t>="/Movie Scripts/Reservoir Dogs Script.html"&gt;Reservoir Dogs&lt;/a&gt;&lt;/td&gt;</w:t>
+        <w:t>&lt;td&gt;&lt;a href="/Movie Scripts/Reservoir Dogs Script.html"&gt;Reservoir Dogs&lt;/a&gt;&lt;/td&gt;</w:t>
       </w:r>
     </w:p>
     <w:p>
@@ -2849,21 +2211,7 @@
         <w:rPr>
           <w:lang w:val="en-US"/>
         </w:rPr>
-        <w:t xml:space="preserve">&lt;a </w:t>
-      </w:r>
-      <w:proofErr w:type="spellStart"/>
-      <w:r>
-        <w:rPr>
-          <w:lang w:val="en-US"/>
-        </w:rPr>
-        <w:t>href</w:t>
-      </w:r>
-      <w:proofErr w:type="spellEnd"/>
-      <w:r>
-        <w:rPr>
-          <w:lang w:val="en-US"/>
-        </w:rPr>
-        <w:t>="/scripts/Dances-with-Wolves.html"&gt;Read "Dances with Wolves" Script&lt;/a&gt;</w:t>
+        <w:t>&lt;a href="/scripts/Dances-with-Wolves.html"&gt;Read "Dances with Wolves" Script&lt;/a&gt;</w:t>
       </w:r>
       <w:r>
         <w:rPr>
@@ -2994,27 +2342,13 @@
         <w:rPr>
           <w:lang w:val="fr-FR"/>
         </w:rPr>
-        <w:t xml:space="preserve"> </w:t>
-      </w:r>
-      <w:proofErr w:type="spellStart"/>
+        <w:t xml:space="preserve"> et</w:t>
+      </w:r>
       <w:r>
         <w:rPr>
           <w:lang w:val="fr-FR"/>
         </w:rPr>
-        <w:t>et</w:t>
-      </w:r>
-      <w:r>
-        <w:rPr>
-          <w:lang w:val="fr-FR"/>
-        </w:rPr>
-        <w:t>c.etc</w:t>
-      </w:r>
-      <w:proofErr w:type="spellEnd"/>
-      <w:r>
-        <w:rPr>
-          <w:lang w:val="fr-FR"/>
-        </w:rPr>
-        <w:t>.</w:t>
+        <w:t>c.etc.</w:t>
       </w:r>
     </w:p>
     <w:p>
@@ -3475,14 +2809,7 @@
           <w:lang w:val="en-US"/>
         </w:rPr>
         <w:br/>
-        <w:t>Inside &lt;td class=</w:t>
-      </w:r>
-      <w:proofErr w:type="spellStart"/>
-      <w:r>
-        <w:rPr>
-          <w:lang w:val="en-US"/>
-        </w:rPr>
-        <w:t>scr</w:t>
+        <w:t>Inside &lt;td class=scr</w:t>
       </w:r>
       <w:r>
         <w:rPr>
@@ -3490,7 +2817,6 @@
         </w:rPr>
         <w:t>text</w:t>
       </w:r>
-      <w:proofErr w:type="spellEnd"/>
       <w:r>
         <w:rPr>
           <w:lang w:val="en-US"/>
@@ -5481,16 +4807,8 @@
         <w:rPr>
           <w:lang w:val="en-US"/>
         </w:rPr>
-        <w:t xml:space="preserve">Use the downloaded resource from </w:t>
-      </w:r>
-      <w:proofErr w:type="spellStart"/>
-      <w:r>
-        <w:rPr>
-          <w:lang w:val="en-US"/>
-        </w:rPr>
-        <w:t>BehindTheName</w:t>
-      </w:r>
-      <w:proofErr w:type="spellEnd"/>
+        <w:t>Use the downloaded resource from BehindTheName</w:t>
+      </w:r>
       <w:r>
         <w:rPr>
           <w:lang w:val="en-US"/>
@@ -5781,21 +5099,7 @@
         <w:rPr>
           <w:lang w:val="en-US"/>
         </w:rPr>
-        <w:t xml:space="preserve">on </w:t>
-      </w:r>
-      <w:proofErr w:type="spellStart"/>
-      <w:r>
-        <w:rPr>
-          <w:lang w:val="en-US"/>
-        </w:rPr>
-        <w:t>BehindTheName</w:t>
-      </w:r>
-      <w:proofErr w:type="spellEnd"/>
-      <w:r>
-        <w:rPr>
-          <w:lang w:val="en-US"/>
-        </w:rPr>
-        <w:t xml:space="preserve"> or similar sources.</w:t>
+        <w:t>on BehindTheName or similar sources.</w:t>
       </w:r>
     </w:p>
     <w:p>
@@ -5811,6 +5115,1964 @@
         <w:t>Let us proceed with determining the names’ gender.</w:t>
       </w:r>
     </w:p>
+    <w:p>
+      <w:pPr>
+        <w:rPr>
+          <w:lang w:val="en-US"/>
+        </w:rPr>
+      </w:pPr>
+      <w:r>
+        <w:rPr>
+          <w:lang w:val="en-US"/>
+        </w:rPr>
+        <w:t>The file:</w:t>
+      </w:r>
+    </w:p>
+    <w:p>
+      <w:pPr>
+        <w:rPr>
+          <w:lang w:val="en-US"/>
+        </w:rPr>
+      </w:pPr>
+      <w:r>
+        <w:rPr>
+          <w:lang w:val="en-US"/>
+        </w:rPr>
+        <w:t>Aabraham</w:t>
+      </w:r>
+      <w:r>
+        <w:rPr>
+          <w:lang w:val="en-US"/>
+        </w:rPr>
+        <w:tab/>
+        <w:t>m</w:t>
+      </w:r>
+      <w:r>
+        <w:rPr>
+          <w:lang w:val="en-US"/>
+        </w:rPr>
+        <w:br/>
+      </w:r>
+      <w:r>
+        <w:rPr>
+          <w:lang w:val="en-US"/>
+        </w:rPr>
+        <w:t>Aada</w:t>
+      </w:r>
+      <w:r>
+        <w:rPr>
+          <w:lang w:val="en-US"/>
+        </w:rPr>
+        <w:tab/>
+        <w:t>f</w:t>
+      </w:r>
+      <w:r>
+        <w:rPr>
+          <w:lang w:val="en-US"/>
+        </w:rPr>
+        <w:br/>
+      </w:r>
+      <w:r>
+        <w:rPr>
+          <w:lang w:val="en-US"/>
+        </w:rPr>
+        <w:t>Aadan</w:t>
+      </w:r>
+      <w:r>
+        <w:rPr>
+          <w:lang w:val="en-US"/>
+        </w:rPr>
+        <w:tab/>
+        <w:t>m</w:t>
+      </w:r>
+      <w:r>
+        <w:rPr>
+          <w:lang w:val="en-US"/>
+        </w:rPr>
+        <w:br/>
+      </w:r>
+      <w:r>
+        <w:rPr>
+          <w:lang w:val="en-US"/>
+        </w:rPr>
+        <w:t>Aadolf</w:t>
+      </w:r>
+      <w:r>
+        <w:rPr>
+          <w:lang w:val="en-US"/>
+        </w:rPr>
+        <w:tab/>
+        <w:t>m</w:t>
+      </w:r>
+      <w:r>
+        <w:rPr>
+          <w:lang w:val="en-US"/>
+        </w:rPr>
+        <w:br/>
+      </w:r>
+      <w:r>
+        <w:rPr>
+          <w:lang w:val="en-US"/>
+        </w:rPr>
+        <w:t>Aafje</w:t>
+      </w:r>
+      <w:r>
+        <w:rPr>
+          <w:lang w:val="en-US"/>
+        </w:rPr>
+        <w:tab/>
+        <w:t>f</w:t>
+      </w:r>
+      <w:r>
+        <w:rPr>
+          <w:lang w:val="en-US"/>
+        </w:rPr>
+        <w:br/>
+      </w:r>
+      <w:r>
+        <w:rPr>
+          <w:lang w:val="en-US"/>
+        </w:rPr>
+        <w:t>Aage</w:t>
+      </w:r>
+      <w:r>
+        <w:rPr>
+          <w:lang w:val="en-US"/>
+        </w:rPr>
+        <w:tab/>
+        <w:t>m</w:t>
+      </w:r>
+      <w:r>
+        <w:rPr>
+          <w:lang w:val="en-US"/>
+        </w:rPr>
+        <w:br/>
+      </w:r>
+      <w:r>
+        <w:rPr>
+          <w:lang w:val="en-US"/>
+        </w:rPr>
+        <w:t>Aali</w:t>
+      </w:r>
+      <w:r>
+        <w:rPr>
+          <w:lang w:val="en-US"/>
+        </w:rPr>
+        <w:tab/>
+        <w:t>m</w:t>
+      </w:r>
+      <w:r>
+        <w:rPr>
+          <w:lang w:val="en-US"/>
+        </w:rPr>
+        <w:br/>
+      </w:r>
+      <w:r>
+        <w:rPr>
+          <w:lang w:val="en-US"/>
+        </w:rPr>
+        <w:t>Aalis</w:t>
+      </w:r>
+      <w:r>
+        <w:rPr>
+          <w:lang w:val="en-US"/>
+        </w:rPr>
+        <w:tab/>
+        <w:t>f</w:t>
+      </w:r>
+      <w:r>
+        <w:rPr>
+          <w:lang w:val="en-US"/>
+        </w:rPr>
+        <w:br/>
+      </w:r>
+      <w:r>
+        <w:rPr>
+          <w:lang w:val="en-US"/>
+        </w:rPr>
+        <w:t>Aaliyah</w:t>
+      </w:r>
+      <w:r>
+        <w:rPr>
+          <w:lang w:val="en-US"/>
+        </w:rPr>
+        <w:tab/>
+        <w:t>f</w:t>
+      </w:r>
+      <w:r>
+        <w:rPr>
+          <w:lang w:val="en-US"/>
+        </w:rPr>
+        <w:br/>
+      </w:r>
+      <w:r>
+        <w:rPr>
+          <w:lang w:val="en-US"/>
+        </w:rPr>
+        <w:t>Aamadu</w:t>
+      </w:r>
+      <w:r>
+        <w:rPr>
+          <w:lang w:val="en-US"/>
+        </w:rPr>
+        <w:tab/>
+        <w:t>m</w:t>
+      </w:r>
+      <w:r>
+        <w:rPr>
+          <w:lang w:val="en-US"/>
+        </w:rPr>
+        <w:br/>
+      </w:r>
+      <w:r>
+        <w:rPr>
+          <w:lang w:val="en-US"/>
+        </w:rPr>
+        <w:t>Aamina</w:t>
+      </w:r>
+      <w:r>
+        <w:rPr>
+          <w:lang w:val="en-US"/>
+        </w:rPr>
+        <w:tab/>
+        <w:t>f</w:t>
+      </w:r>
+    </w:p>
+    <w:p>
+      <w:pPr>
+        <w:rPr>
+          <w:lang w:val="en-US"/>
+        </w:rPr>
+      </w:pPr>
+    </w:p>
+    <w:p>
+      <w:pPr>
+        <w:rPr>
+          <w:lang w:val="en-US"/>
+        </w:rPr>
+      </w:pPr>
+      <w:r>
+        <w:rPr>
+          <w:lang w:val="en-US"/>
+        </w:rPr>
+        <w:t>Characters:</w:t>
+      </w:r>
+    </w:p>
+    <w:tbl>
+      <w:tblPr>
+        <w:tblStyle w:val="TableGrid"/>
+        <w:tblW w:w="0" w:type="auto"/>
+        <w:tblLook w:val="04A0" w:firstRow="1" w:lastRow="0" w:firstColumn="1" w:lastColumn="0" w:noHBand="0" w:noVBand="1"/>
+      </w:tblPr>
+      <w:tblGrid>
+        <w:gridCol w:w="2330"/>
+        <w:gridCol w:w="3194"/>
+        <w:gridCol w:w="3492"/>
+      </w:tblGrid>
+      <w:tr>
+        <w:tc>
+          <w:tcPr>
+            <w:tcW w:w="2330" w:type="dxa"/>
+          </w:tcPr>
+          <w:p>
+            <w:pPr>
+              <w:rPr>
+                <w:lang w:val="en-US"/>
+              </w:rPr>
+            </w:pPr>
+            <w:r>
+              <w:rPr>
+                <w:lang w:val="en-US"/>
+              </w:rPr>
+              <w:t>Jane Eyre</w:t>
+            </w:r>
+          </w:p>
+        </w:tc>
+        <w:tc>
+          <w:tcPr>
+            <w:tcW w:w="3194" w:type="dxa"/>
+          </w:tcPr>
+          <w:p>
+            <w:pPr>
+              <w:rPr>
+                <w:lang w:val="en-US"/>
+              </w:rPr>
+            </w:pPr>
+            <w:r>
+              <w:rPr>
+                <w:lang w:val="en-US"/>
+              </w:rPr>
+              <w:t>The Matrix</w:t>
+            </w:r>
+          </w:p>
+        </w:tc>
+        <w:tc>
+          <w:tcPr>
+            <w:tcW w:w="3492" w:type="dxa"/>
+          </w:tcPr>
+          <w:p>
+            <w:pPr>
+              <w:rPr>
+                <w:lang w:val="en-US"/>
+              </w:rPr>
+            </w:pPr>
+            <w:r>
+              <w:rPr>
+                <w:lang w:val="en-US"/>
+              </w:rPr>
+              <w:t>The Fellowship of the Ring</w:t>
+            </w:r>
+          </w:p>
+        </w:tc>
+      </w:tr>
+      <w:tr>
+        <w:tc>
+          <w:tcPr>
+            <w:tcW w:w="2330" w:type="dxa"/>
+          </w:tcPr>
+          <w:p>
+            <w:pPr>
+              <w:rPr>
+                <w:lang w:val="en-US"/>
+              </w:rPr>
+            </w:pPr>
+            <w:r>
+              <w:rPr>
+                <w:lang w:val="en-US"/>
+              </w:rPr>
+              <w:t>'HELEN' = {str} 'f'</w:t>
+            </w:r>
+          </w:p>
+          <w:p>
+            <w:pPr>
+              <w:rPr>
+                <w:lang w:val="en-US"/>
+              </w:rPr>
+            </w:pPr>
+            <w:r>
+              <w:rPr>
+                <w:lang w:val="en-US"/>
+              </w:rPr>
+              <w:t>'LADY INGRAM' = {str} 'f'</w:t>
+            </w:r>
+          </w:p>
+          <w:p>
+            <w:pPr>
+              <w:rPr>
+                <w:lang w:val="en-US"/>
+              </w:rPr>
+            </w:pPr>
+            <w:r>
+              <w:rPr>
+                <w:lang w:val="en-US"/>
+              </w:rPr>
+              <w:lastRenderedPageBreak/>
+              <w:t>'MISS TEMPLE' = {str} 'f'</w:t>
+            </w:r>
+          </w:p>
+          <w:p>
+            <w:pPr>
+              <w:rPr>
+                <w:lang w:val="en-US"/>
+              </w:rPr>
+            </w:pPr>
+            <w:r>
+              <w:rPr>
+                <w:lang w:val="en-US"/>
+              </w:rPr>
+              <w:t>'JANE EYRE' = {str} 'f'</w:t>
+            </w:r>
+          </w:p>
+          <w:p>
+            <w:pPr>
+              <w:rPr>
+                <w:lang w:val="en-US"/>
+              </w:rPr>
+            </w:pPr>
+            <w:r>
+              <w:rPr>
+                <w:lang w:val="en-US"/>
+              </w:rPr>
+              <w:t>'ADELE' = {str} 'f'</w:t>
+            </w:r>
+          </w:p>
+          <w:p>
+            <w:pPr>
+              <w:rPr>
+                <w:lang w:val="en-US"/>
+              </w:rPr>
+            </w:pPr>
+            <w:r>
+              <w:rPr>
+                <w:lang w:val="en-US"/>
+              </w:rPr>
+              <w:t>'UNDER COOK' = {str} 'mf'</w:t>
+            </w:r>
+          </w:p>
+          <w:p>
+            <w:pPr>
+              <w:rPr>
+                <w:lang w:val="en-US"/>
+              </w:rPr>
+            </w:pPr>
+            <w:r>
+              <w:rPr>
+                <w:lang w:val="en-US"/>
+              </w:rPr>
+              <w:t>'JOHN' = {str} 'm'</w:t>
+            </w:r>
+          </w:p>
+          <w:p>
+            <w:pPr>
+              <w:rPr>
+                <w:lang w:val="en-US"/>
+              </w:rPr>
+            </w:pPr>
+            <w:r>
+              <w:rPr>
+                <w:lang w:val="en-US"/>
+              </w:rPr>
+              <w:t>'LOUISA ESHTON' = {str} 'f'</w:t>
+            </w:r>
+          </w:p>
+          <w:p>
+            <w:pPr>
+              <w:rPr>
+                <w:lang w:val="en-US"/>
+              </w:rPr>
+            </w:pPr>
+            <w:r>
+              <w:rPr>
+                <w:lang w:val="en-US"/>
+              </w:rPr>
+              <w:t>'BRIGGS' = {str} 'mf'</w:t>
+            </w:r>
+          </w:p>
+          <w:p>
+            <w:pPr>
+              <w:rPr>
+                <w:lang w:val="en-US"/>
+              </w:rPr>
+            </w:pPr>
+            <w:r>
+              <w:rPr>
+                <w:lang w:val="en-US"/>
+              </w:rPr>
+              <w:t>'MADAME PIERROT' = {str} 'f'</w:t>
+            </w:r>
+          </w:p>
+          <w:p>
+            <w:pPr>
+              <w:rPr>
+                <w:lang w:val="en-US"/>
+              </w:rPr>
+            </w:pPr>
+            <w:r>
+              <w:rPr>
+                <w:lang w:val="en-US"/>
+              </w:rPr>
+              <w:t>'LORD INGRAM' = {str} 'm'</w:t>
+            </w:r>
+          </w:p>
+          <w:p>
+            <w:pPr>
+              <w:rPr>
+                <w:lang w:val="en-US"/>
+              </w:rPr>
+            </w:pPr>
+            <w:r>
+              <w:rPr>
+                <w:lang w:val="en-US"/>
+              </w:rPr>
+              <w:t>'MRS REED' = {str} 'f'</w:t>
+            </w:r>
+          </w:p>
+          <w:p>
+            <w:pPr>
+              <w:rPr>
+                <w:lang w:val="en-US"/>
+              </w:rPr>
+            </w:pPr>
+            <w:r>
+              <w:rPr>
+                <w:lang w:val="en-US"/>
+              </w:rPr>
+              <w:t>'MISS ABBOT' = {str} 'f'</w:t>
+            </w:r>
+          </w:p>
+          <w:p>
+            <w:pPr>
+              <w:rPr>
+                <w:lang w:val="en-US"/>
+              </w:rPr>
+            </w:pPr>
+            <w:r>
+              <w:rPr>
+                <w:lang w:val="en-US"/>
+              </w:rPr>
+              <w:t>'BROCKLEHURST' = {str} 'mf'</w:t>
+            </w:r>
+          </w:p>
+          <w:p>
+            <w:pPr>
+              <w:rPr>
+                <w:lang w:val="en-US"/>
+              </w:rPr>
+            </w:pPr>
+            <w:r>
+              <w:rPr>
+                <w:lang w:val="en-US"/>
+              </w:rPr>
+              <w:t>'JOHN REED' = {str} 'm'</w:t>
+            </w:r>
+          </w:p>
+          <w:p>
+            <w:pPr>
+              <w:rPr>
+                <w:lang w:val="en-US"/>
+              </w:rPr>
+            </w:pPr>
+            <w:r>
+              <w:rPr>
+                <w:lang w:val="en-US"/>
+              </w:rPr>
+              <w:t>'DR CARTER' = {str} 'm'</w:t>
+            </w:r>
+          </w:p>
+          <w:p>
+            <w:pPr>
+              <w:rPr>
+                <w:lang w:val="en-US"/>
+              </w:rPr>
+            </w:pPr>
+            <w:r>
+              <w:rPr>
+                <w:lang w:val="en-US"/>
+              </w:rPr>
+              <w:t>'HANNAH' = {str} 'f'</w:t>
+            </w:r>
+          </w:p>
+          <w:p>
+            <w:pPr>
+              <w:rPr>
+                <w:lang w:val="en-US"/>
+              </w:rPr>
+            </w:pPr>
+            <w:r>
+              <w:rPr>
+                <w:lang w:val="en-US"/>
+              </w:rPr>
+              <w:t>'MRS FAIRFAX' = {str} 'f'</w:t>
+            </w:r>
+          </w:p>
+          <w:p>
+            <w:pPr>
+              <w:rPr>
+                <w:lang w:val="en-US"/>
+              </w:rPr>
+            </w:pPr>
+            <w:r>
+              <w:rPr>
+                <w:lang w:val="en-US"/>
+              </w:rPr>
+              <w:t>'WOOD' = {str} 'mf'</w:t>
+            </w:r>
+          </w:p>
+          <w:p>
+            <w:pPr>
+              <w:rPr>
+                <w:lang w:val="en-US"/>
+              </w:rPr>
+            </w:pPr>
+            <w:r>
+              <w:rPr>
+                <w:lang w:val="en-US"/>
+              </w:rPr>
+              <w:t>'BLANCHE' = {str} 'f'</w:t>
+            </w:r>
+          </w:p>
+          <w:p>
+            <w:pPr>
+              <w:rPr>
+                <w:lang w:val="en-US"/>
+              </w:rPr>
+            </w:pPr>
+            <w:r>
+              <w:rPr>
+                <w:lang w:val="en-US"/>
+              </w:rPr>
+              <w:t>'LEAH' = {str} 'f'</w:t>
+            </w:r>
+          </w:p>
+          <w:p>
+            <w:pPr>
+              <w:rPr>
+                <w:lang w:val="en-US"/>
+              </w:rPr>
+            </w:pPr>
+            <w:r>
+              <w:rPr>
+                <w:lang w:val="en-US"/>
+              </w:rPr>
+              <w:t>'ROCHESTER' = {str} 'mf'</w:t>
+            </w:r>
+          </w:p>
+          <w:p>
+            <w:pPr>
+              <w:rPr>
+                <w:lang w:val="en-US"/>
+              </w:rPr>
+            </w:pPr>
+            <w:r>
+              <w:rPr>
+                <w:lang w:val="en-US"/>
+              </w:rPr>
+              <w:t>'BESSIE' = {str} 'f'</w:t>
+            </w:r>
+          </w:p>
+          <w:p>
+            <w:pPr>
+              <w:rPr>
+                <w:lang w:val="en-US"/>
+              </w:rPr>
+            </w:pPr>
+            <w:r>
+              <w:rPr>
+                <w:lang w:val="en-US"/>
+              </w:rPr>
+              <w:t>'ST JOHN' = {str} 'm'</w:t>
+            </w:r>
+          </w:p>
+          <w:p>
+            <w:pPr>
+              <w:rPr>
+                <w:lang w:val="en-US"/>
+              </w:rPr>
+            </w:pPr>
+            <w:r>
+              <w:rPr>
+                <w:lang w:val="en-US"/>
+              </w:rPr>
+              <w:t>'MISS SCATCHERD' = {str} 'f'</w:t>
+            </w:r>
+          </w:p>
+          <w:p>
+            <w:pPr>
+              <w:rPr>
+                <w:lang w:val="en-US"/>
+              </w:rPr>
+            </w:pPr>
+            <w:r>
+              <w:rPr>
+                <w:lang w:val="en-US"/>
+              </w:rPr>
+              <w:t>'MARY' = {str} 'f'</w:t>
+            </w:r>
+          </w:p>
+          <w:p>
+            <w:pPr>
+              <w:rPr>
+                <w:lang w:val="en-US"/>
+              </w:rPr>
+            </w:pPr>
+            <w:r>
+              <w:rPr>
+                <w:lang w:val="en-US"/>
+              </w:rPr>
+              <w:t>'SOPHIE' = {str} 'f'</w:t>
+            </w:r>
+          </w:p>
+          <w:p>
+            <w:pPr>
+              <w:rPr>
+                <w:lang w:val="en-US"/>
+              </w:rPr>
+            </w:pPr>
+            <w:r>
+              <w:rPr>
+                <w:lang w:val="en-US"/>
+              </w:rPr>
+              <w:t>'DIANA' = {str} 'f'</w:t>
+            </w:r>
+          </w:p>
+          <w:p>
+            <w:pPr>
+              <w:rPr>
+                <w:lang w:val="en-US"/>
+              </w:rPr>
+            </w:pPr>
+            <w:r>
+              <w:rPr>
+                <w:lang w:val="en-US"/>
+              </w:rPr>
+              <w:t>'GRACE' = {str} 'f'</w:t>
+            </w:r>
+          </w:p>
+          <w:p>
+            <w:pPr>
+              <w:rPr>
+                <w:lang w:val="en-US"/>
+              </w:rPr>
+            </w:pPr>
+            <w:r>
+              <w:rPr>
+                <w:lang w:val="en-US"/>
+              </w:rPr>
+              <w:t>'MASON' = {str} 'm'</w:t>
+            </w:r>
+          </w:p>
+          <w:p>
+            <w:pPr>
+              <w:rPr>
+                <w:lang w:val="en-US"/>
+              </w:rPr>
+            </w:pPr>
+            <w:r>
+              <w:rPr>
+                <w:lang w:val="en-US"/>
+              </w:rPr>
+              <w:t>'JANE' = {str} 'f'</w:t>
+            </w:r>
+          </w:p>
+        </w:tc>
+        <w:tc>
+          <w:tcPr>
+            <w:tcW w:w="3194" w:type="dxa"/>
+          </w:tcPr>
+          <w:p>
+            <w:pPr>
+              <w:rPr>
+                <w:lang w:val="en-US"/>
+              </w:rPr>
+            </w:pPr>
+            <w:r>
+              <w:rPr>
+                <w:lang w:val="en-US"/>
+              </w:rPr>
+              <w:lastRenderedPageBreak/>
+              <w:t>'MOMMY' = {str} 'mf'</w:t>
+            </w:r>
+          </w:p>
+          <w:p>
+            <w:pPr>
+              <w:rPr>
+                <w:lang w:val="en-US"/>
+              </w:rPr>
+            </w:pPr>
+            <w:r>
+              <w:rPr>
+                <w:lang w:val="en-US"/>
+              </w:rPr>
+              <w:t>'PILOT' = {str} 'mf'</w:t>
+            </w:r>
+          </w:p>
+          <w:p>
+            <w:pPr>
+              <w:rPr>
+                <w:lang w:val="en-US"/>
+              </w:rPr>
+            </w:pPr>
+            <w:r>
+              <w:rPr>
+                <w:lang w:val="en-US"/>
+              </w:rPr>
+              <w:t>'APOC' = {str} 'mf'</w:t>
+            </w:r>
+          </w:p>
+          <w:p>
+            <w:pPr>
+              <w:rPr>
+                <w:lang w:val="en-US"/>
+              </w:rPr>
+            </w:pPr>
+            <w:r>
+              <w:rPr>
+                <w:lang w:val="en-US"/>
+              </w:rPr>
+              <w:lastRenderedPageBreak/>
+              <w:t>'ANGLE ON NEO' = {str} 'mf'</w:t>
+            </w:r>
+          </w:p>
+          <w:p>
+            <w:pPr>
+              <w:rPr>
+                <w:lang w:val="en-US"/>
+              </w:rPr>
+            </w:pPr>
+            <w:r>
+              <w:rPr>
+                <w:lang w:val="en-US"/>
+              </w:rPr>
+              <w:t>'THE MATRIX' = {str} 'mf'</w:t>
+            </w:r>
+          </w:p>
+          <w:p>
+            <w:pPr>
+              <w:rPr>
+                <w:lang w:val="en-US"/>
+              </w:rPr>
+            </w:pPr>
+            <w:r>
+              <w:rPr>
+                <w:lang w:val="en-US"/>
+              </w:rPr>
+              <w:t>'MOJO' = {str} 'mf'</w:t>
+            </w:r>
+          </w:p>
+          <w:p>
+            <w:pPr>
+              <w:rPr>
+                <w:lang w:val="en-US"/>
+              </w:rPr>
+            </w:pPr>
+            <w:r>
+              <w:rPr>
+                <w:lang w:val="en-US"/>
+              </w:rPr>
+              <w:t>'DUJOUR' = {str} 'mf'</w:t>
+            </w:r>
+          </w:p>
+          <w:p>
+            <w:pPr>
+              <w:rPr>
+                <w:lang w:val="en-US"/>
+              </w:rPr>
+            </w:pPr>
+            <w:r>
+              <w:rPr>
+                <w:lang w:val="en-US"/>
+              </w:rPr>
+              <w:t>'MOUSE' = {str} 'mf'</w:t>
+            </w:r>
+          </w:p>
+          <w:p>
+            <w:pPr>
+              <w:rPr>
+                <w:lang w:val="en-US"/>
+              </w:rPr>
+            </w:pPr>
+            <w:r>
+              <w:rPr>
+                <w:lang w:val="en-US"/>
+              </w:rPr>
+              <w:t>'AGENT SMITH' = {str} 'm'</w:t>
+            </w:r>
+          </w:p>
+          <w:p>
+            <w:pPr>
+              <w:rPr>
+                <w:lang w:val="en-US"/>
+              </w:rPr>
+            </w:pPr>
+            <w:r>
+              <w:rPr>
+                <w:lang w:val="en-US"/>
+              </w:rPr>
+              <w:t>'SERGEANT' = {str} 'mf'</w:t>
+            </w:r>
+          </w:p>
+          <w:p>
+            <w:pPr>
+              <w:rPr>
+                <w:lang w:val="en-US"/>
+              </w:rPr>
+            </w:pPr>
+            <w:r>
+              <w:rPr>
+                <w:lang w:val="en-US"/>
+              </w:rPr>
+              <w:t>'TANK' = {str} 'mf'</w:t>
+            </w:r>
+          </w:p>
+          <w:p>
+            <w:pPr>
+              <w:rPr>
+                <w:lang w:val="en-US"/>
+              </w:rPr>
+            </w:pPr>
+            <w:r>
+              <w:rPr>
+                <w:lang w:val="en-US"/>
+              </w:rPr>
+              <w:t>'RHINEHEART' = {str} 'mf'</w:t>
+            </w:r>
+          </w:p>
+          <w:p>
+            <w:pPr>
+              <w:rPr>
+                <w:lang w:val="en-US"/>
+              </w:rPr>
+            </w:pPr>
+            <w:r>
+              <w:rPr>
+                <w:lang w:val="en-US"/>
+              </w:rPr>
+              <w:t>'ANTHONY' = {str} 'm'</w:t>
+            </w:r>
+          </w:p>
+          <w:p>
+            <w:pPr>
+              <w:rPr>
+                <w:lang w:val="en-US"/>
+              </w:rPr>
+            </w:pPr>
+            <w:r>
+              <w:rPr>
+                <w:lang w:val="en-US"/>
+              </w:rPr>
+              <w:t>'AGENT BROWTJ' = {str} 'mf'</w:t>
+            </w:r>
+          </w:p>
+          <w:p>
+            <w:pPr>
+              <w:rPr>
+                <w:lang w:val="en-US"/>
+              </w:rPr>
+            </w:pPr>
+            <w:r>
+              <w:rPr>
+                <w:lang w:val="en-US"/>
+              </w:rPr>
+              <w:t>'COP' = {str} 'mf'</w:t>
+            </w:r>
+          </w:p>
+          <w:p>
+            <w:pPr>
+              <w:rPr>
+                <w:lang w:val="en-US"/>
+              </w:rPr>
+            </w:pPr>
+            <w:r>
+              <w:rPr>
+                <w:lang w:val="en-US"/>
+              </w:rPr>
+              <w:t>'NEO' = {str} 'fm'</w:t>
+            </w:r>
+          </w:p>
+          <w:p>
+            <w:pPr>
+              <w:rPr>
+                <w:lang w:val="en-US"/>
+              </w:rPr>
+            </w:pPr>
+            <w:r>
+              <w:rPr>
+                <w:lang w:val="en-US"/>
+              </w:rPr>
+              <w:t>'SWITCH' = {str} 'mf'</w:t>
+            </w:r>
+          </w:p>
+          <w:p>
+            <w:pPr>
+              <w:rPr>
+                <w:lang w:val="en-US"/>
+              </w:rPr>
+            </w:pPr>
+            <w:r>
+              <w:rPr>
+                <w:lang w:val="en-US"/>
+              </w:rPr>
+              <w:t>'ORACLE' = {str} 'mf'</w:t>
+            </w:r>
+          </w:p>
+          <w:p>
+            <w:pPr>
+              <w:rPr>
+                <w:lang w:val="en-US"/>
+              </w:rPr>
+            </w:pPr>
+            <w:r>
+              <w:rPr>
+                <w:lang w:val="en-US"/>
+              </w:rPr>
+              <w:t>'AGENT BROWN' = {str} 'mf'</w:t>
+            </w:r>
+          </w:p>
+          <w:p>
+            <w:pPr>
+              <w:rPr>
+                <w:lang w:val="en-US"/>
+              </w:rPr>
+            </w:pPr>
+            <w:r>
+              <w:rPr>
+                <w:lang w:val="en-US"/>
+              </w:rPr>
+              <w:t>'CABLE' = {str} 'mf'</w:t>
+            </w:r>
+          </w:p>
+          <w:p>
+            <w:pPr>
+              <w:rPr>
+                <w:lang w:val="en-US"/>
+              </w:rPr>
+            </w:pPr>
+            <w:r>
+              <w:rPr>
+                <w:lang w:val="en-US"/>
+              </w:rPr>
+              <w:t>'SCREEN' = {str} 'mf'</w:t>
+            </w:r>
+          </w:p>
+          <w:p>
+            <w:pPr>
+              <w:rPr>
+                <w:lang w:val="en-US"/>
+              </w:rPr>
+            </w:pPr>
+            <w:r>
+              <w:rPr>
+                <w:lang w:val="en-US"/>
+              </w:rPr>
+              <w:t>'BIG COP' = {str} 'mf'</w:t>
+            </w:r>
+          </w:p>
+          <w:p>
+            <w:pPr>
+              <w:rPr>
+                <w:lang w:val="en-US"/>
+              </w:rPr>
+            </w:pPr>
+            <w:r>
+              <w:rPr>
+                <w:lang w:val="en-US"/>
+              </w:rPr>
+              <w:t>'MORPHEUS' = {str} 'm'</w:t>
+            </w:r>
+          </w:p>
+          <w:p>
+            <w:pPr>
+              <w:rPr>
+                <w:lang w:val="en-US"/>
+              </w:rPr>
+            </w:pPr>
+            <w:r>
+              <w:rPr>
+                <w:lang w:val="en-US"/>
+              </w:rPr>
+              <w:t>'AGENT JONES' = {str} 'mf'</w:t>
+            </w:r>
+          </w:p>
+          <w:p>
+            <w:pPr>
+              <w:rPr>
+                <w:lang w:val="en-US"/>
+              </w:rPr>
+            </w:pPr>
+            <w:r>
+              <w:rPr>
+                <w:lang w:val="en-US"/>
+              </w:rPr>
+              <w:t>'COPS' = {str} 'mf'</w:t>
+            </w:r>
+          </w:p>
+          <w:p>
+            <w:pPr>
+              <w:rPr>
+                <w:lang w:val="en-US"/>
+              </w:rPr>
+            </w:pPr>
+            <w:r>
+              <w:rPr>
+                <w:lang w:val="en-US"/>
+              </w:rPr>
+              <w:t>'CYPHER' = {str} 'mf'</w:t>
+            </w:r>
+          </w:p>
+          <w:p>
+            <w:pPr>
+              <w:rPr>
+                <w:lang w:val="en-US"/>
+              </w:rPr>
+            </w:pPr>
+            <w:r>
+              <w:rPr>
+                <w:lang w:val="en-US"/>
+              </w:rPr>
+              <w:t>'BOY' = {str} 'mf'</w:t>
+            </w:r>
+          </w:p>
+          <w:p>
+            <w:pPr>
+              <w:rPr>
+                <w:lang w:val="en-US"/>
+              </w:rPr>
+            </w:pPr>
+            <w:r>
+              <w:rPr>
+                <w:lang w:val="en-US"/>
+              </w:rPr>
+              <w:t>'TALL EMPLOYEE' = {str} 'mf'</w:t>
+            </w:r>
+          </w:p>
+          <w:p>
+            <w:pPr>
+              <w:rPr>
+                <w:lang w:val="en-US"/>
+              </w:rPr>
+            </w:pPr>
+            <w:r>
+              <w:rPr>
+                <w:lang w:val="en-US"/>
+              </w:rPr>
+              <w:t>'GIZMO' = {str} 'mf'</w:t>
+            </w:r>
+          </w:p>
+          <w:p>
+            <w:pPr>
+              <w:rPr>
+                <w:lang w:val="en-US"/>
+              </w:rPr>
+            </w:pPr>
+            <w:r>
+              <w:rPr>
+                <w:lang w:val="en-US"/>
+              </w:rPr>
+              <w:t>'SPOON BOY' = {str} 'mf'</w:t>
+            </w:r>
+          </w:p>
+          <w:p>
+            <w:pPr>
+              <w:rPr>
+                <w:lang w:val="en-US"/>
+              </w:rPr>
+            </w:pPr>
+            <w:r>
+              <w:rPr>
+                <w:lang w:val="en-US"/>
+              </w:rPr>
+              <w:t>'COMPUTER SCREEN' = {str} 'mf'</w:t>
+            </w:r>
+          </w:p>
+          <w:p>
+            <w:pPr>
+              <w:rPr>
+                <w:lang w:val="en-US"/>
+              </w:rPr>
+            </w:pPr>
+            <w:r>
+              <w:rPr>
+                <w:lang w:val="en-US"/>
+              </w:rPr>
+              <w:t>'ON COMPUTER SCREEN' = {str} 'mf'</w:t>
+            </w:r>
+          </w:p>
+          <w:p>
+            <w:pPr>
+              <w:rPr>
+                <w:lang w:val="en-US"/>
+              </w:rPr>
+            </w:pPr>
+            <w:r>
+              <w:rPr>
+                <w:lang w:val="en-US"/>
+              </w:rPr>
+              <w:t>'LIEUTENANT' = {str} 'mf'</w:t>
+            </w:r>
+          </w:p>
+          <w:p>
+            <w:pPr>
+              <w:rPr>
+                <w:lang w:val="en-US"/>
+              </w:rPr>
+            </w:pPr>
+            <w:r>
+              <w:rPr>
+                <w:lang w:val="en-US"/>
+              </w:rPr>
+              <w:t>'FEDEX' = {str} 'mf'</w:t>
+            </w:r>
+          </w:p>
+          <w:p>
+            <w:pPr>
+              <w:rPr>
+                <w:lang w:val="en-US"/>
+              </w:rPr>
+            </w:pPr>
+            <w:r>
+              <w:rPr>
+                <w:lang w:val="en-US"/>
+              </w:rPr>
+              <w:t>'OLD MAN' = {str} 'mf'</w:t>
+            </w:r>
+          </w:p>
+          <w:p>
+            <w:pPr>
+              <w:rPr>
+                <w:lang w:val="en-US"/>
+              </w:rPr>
+            </w:pPr>
+            <w:r>
+              <w:rPr>
+                <w:lang w:val="en-US"/>
+              </w:rPr>
+              <w:t>'PRIESTESS' = {str} 'mf'</w:t>
+            </w:r>
+          </w:p>
+          <w:p>
+            <w:pPr>
+              <w:rPr>
+                <w:lang w:val="en-US"/>
+              </w:rPr>
+            </w:pPr>
+            <w:r>
+              <w:rPr>
+                <w:lang w:val="en-US"/>
+              </w:rPr>
+              <w:t>'TRINITY' = {str} 'f'</w:t>
+            </w:r>
+          </w:p>
+          <w:p>
+            <w:pPr>
+              <w:rPr>
+                <w:lang w:val="en-US"/>
+              </w:rPr>
+            </w:pPr>
+            <w:r>
+              <w:rPr>
+                <w:lang w:val="en-US"/>
+              </w:rPr>
+              <w:t>'DOZER' = {str} 'mf'</w:t>
+            </w:r>
+          </w:p>
+          <w:p>
+            <w:pPr>
+              <w:rPr>
+                <w:lang w:val="en-US"/>
+              </w:rPr>
+            </w:pPr>
+            <w:r>
+              <w:rPr>
+                <w:lang w:val="en-US"/>
+              </w:rPr>
+              <w:t>'THE END' = {str} 'mf'</w:t>
+            </w:r>
+          </w:p>
+          <w:p>
+            <w:pPr>
+              <w:rPr>
+                <w:lang w:val="en-US"/>
+              </w:rPr>
+            </w:pPr>
+            <w:r>
+              <w:rPr>
+                <w:lang w:val="en-US"/>
+              </w:rPr>
+              <w:t>'REX' = {str} 'm'</w:t>
+            </w:r>
+          </w:p>
+        </w:tc>
+        <w:tc>
+          <w:tcPr>
+            <w:tcW w:w="3492" w:type="dxa"/>
+          </w:tcPr>
+          <w:p>
+            <w:pPr>
+              <w:rPr>
+                <w:lang w:val="en-US"/>
+              </w:rPr>
+            </w:pPr>
+            <w:r>
+              <w:rPr>
+                <w:lang w:val="en-US"/>
+              </w:rPr>
+              <w:lastRenderedPageBreak/>
+              <w:t>'BILBO' = {str} 'm'</w:t>
+            </w:r>
+          </w:p>
+          <w:p>
+            <w:pPr>
+              <w:rPr>
+                <w:lang w:val="en-US"/>
+              </w:rPr>
+            </w:pPr>
+            <w:r>
+              <w:rPr>
+                <w:lang w:val="en-US"/>
+              </w:rPr>
+              <w:t>'FRODO' = {str} 'm'</w:t>
+            </w:r>
+          </w:p>
+          <w:p>
+            <w:pPr>
+              <w:rPr>
+                <w:lang w:val="en-US"/>
+              </w:rPr>
+            </w:pPr>
+            <w:r>
+              <w:rPr>
+                <w:lang w:val="en-US"/>
+              </w:rPr>
+              <w:t>'LEGOLAS' = {str} 'm'</w:t>
+            </w:r>
+          </w:p>
+          <w:p>
+            <w:pPr>
+              <w:rPr>
+                <w:lang w:val="en-US"/>
+              </w:rPr>
+            </w:pPr>
+            <w:r>
+              <w:rPr>
+                <w:lang w:val="en-US"/>
+              </w:rPr>
+              <w:lastRenderedPageBreak/>
+              <w:t>'ARWEN' = {str} 'f'</w:t>
+            </w:r>
+          </w:p>
+          <w:p>
+            <w:pPr>
+              <w:rPr>
+                <w:lang w:val="en-US"/>
+              </w:rPr>
+            </w:pPr>
+            <w:r>
+              <w:rPr>
+                <w:lang w:val="en-US"/>
+              </w:rPr>
+              <w:t>'CELEBORN' = {str} 'mf'</w:t>
+            </w:r>
+          </w:p>
+          <w:p>
+            <w:pPr>
+              <w:rPr>
+                <w:lang w:val="en-US"/>
+              </w:rPr>
+            </w:pPr>
+            <w:r>
+              <w:rPr>
+                <w:lang w:val="en-US"/>
+              </w:rPr>
+              <w:t>'FARMER MAGGOT' = {str} 'mf'</w:t>
+            </w:r>
+          </w:p>
+          <w:p>
+            <w:pPr>
+              <w:rPr>
+                <w:lang w:val="en-US"/>
+              </w:rPr>
+            </w:pPr>
+            <w:r>
+              <w:rPr>
+                <w:lang w:val="en-US"/>
+              </w:rPr>
+              <w:t>'GALADRIEL' = {str} 'f'</w:t>
+            </w:r>
+          </w:p>
+          <w:p>
+            <w:pPr>
+              <w:rPr>
+                <w:lang w:val="en-US"/>
+              </w:rPr>
+            </w:pPr>
+            <w:r>
+              <w:rPr>
+                <w:lang w:val="en-US"/>
+              </w:rPr>
+              <w:t>'ISILDUR' = {str} 'mf'</w:t>
+            </w:r>
+          </w:p>
+          <w:p>
+            <w:pPr>
+              <w:rPr>
+                <w:lang w:val="en-US"/>
+              </w:rPr>
+            </w:pPr>
+            <w:r>
+              <w:rPr>
+                <w:lang w:val="en-US"/>
+              </w:rPr>
+              <w:t>'LURTZ' = {str} 'mf'</w:t>
+            </w:r>
+          </w:p>
+          <w:p>
+            <w:pPr>
+              <w:rPr>
+                <w:lang w:val="en-US"/>
+              </w:rPr>
+            </w:pPr>
+            <w:r>
+              <w:rPr>
+                <w:lang w:val="en-US"/>
+              </w:rPr>
+              <w:t>'SARUMAN' = {str} 'mf'</w:t>
+            </w:r>
+          </w:p>
+          <w:p>
+            <w:pPr>
+              <w:rPr>
+                <w:lang w:val="en-US"/>
+              </w:rPr>
+            </w:pPr>
+            <w:r>
+              <w:rPr>
+                <w:lang w:val="en-US"/>
+              </w:rPr>
+              <w:t>'MERRY AND PIPPIN' = {str} 'fm'</w:t>
+            </w:r>
+          </w:p>
+          <w:p>
+            <w:pPr>
+              <w:rPr>
+                <w:lang w:val="en-US"/>
+              </w:rPr>
+            </w:pPr>
+            <w:r>
+              <w:rPr>
+                <w:lang w:val="en-US"/>
+              </w:rPr>
+              <w:t>'FADE TO BLACK' = {str} 'mf'</w:t>
+            </w:r>
+          </w:p>
+          <w:p>
+            <w:pPr>
+              <w:rPr>
+                <w:lang w:val="en-US"/>
+              </w:rPr>
+            </w:pPr>
+            <w:r>
+              <w:rPr>
+                <w:lang w:val="en-US"/>
+              </w:rPr>
+              <w:t>'ELROND SURVEYS THE GROUP' = {str} 'm'</w:t>
+            </w:r>
+          </w:p>
+          <w:p>
+            <w:pPr>
+              <w:rPr>
+                <w:lang w:val="en-US"/>
+              </w:rPr>
+            </w:pPr>
+            <w:r>
+              <w:rPr>
+                <w:lang w:val="en-US"/>
+              </w:rPr>
+              <w:t>'GOLLUM' = {str} 'm'</w:t>
+            </w:r>
+          </w:p>
+          <w:p>
+            <w:pPr>
+              <w:rPr>
+                <w:lang w:val="en-US"/>
+              </w:rPr>
+            </w:pPr>
+            <w:r>
+              <w:rPr>
+                <w:lang w:val="en-US"/>
+              </w:rPr>
+              <w:t>'ARAGORN' = {str} 'm'</w:t>
+            </w:r>
+          </w:p>
+          <w:p>
+            <w:pPr>
+              <w:rPr>
+                <w:lang w:val="en-US"/>
+              </w:rPr>
+            </w:pPr>
+            <w:r>
+              <w:rPr>
+                <w:lang w:val="en-US"/>
+              </w:rPr>
+              <w:t>'FRO DO' = {str} 'mf'</w:t>
+            </w:r>
+          </w:p>
+          <w:p>
+            <w:pPr>
+              <w:rPr>
+                <w:lang w:val="en-US"/>
+              </w:rPr>
+            </w:pPr>
+            <w:r>
+              <w:rPr>
+                <w:lang w:val="en-US"/>
+              </w:rPr>
+              <w:t>'HALDIR' = {str} 'mf'</w:t>
+            </w:r>
+          </w:p>
+          <w:p>
+            <w:pPr>
+              <w:rPr>
+                <w:lang w:val="en-US"/>
+              </w:rPr>
+            </w:pPr>
+            <w:r>
+              <w:rPr>
+                <w:lang w:val="en-US"/>
+              </w:rPr>
+              <w:t>'BLACK RIDER' = {str} 'mf'</w:t>
+            </w:r>
+          </w:p>
+          <w:p>
+            <w:pPr>
+              <w:rPr>
+                <w:lang w:val="en-US"/>
+              </w:rPr>
+            </w:pPr>
+            <w:r>
+              <w:rPr>
+                <w:lang w:val="en-US"/>
+              </w:rPr>
+              <w:t>'ODO PROUDFOOT' = {str} 'm'</w:t>
+            </w:r>
+          </w:p>
+          <w:p>
+            <w:pPr>
+              <w:rPr>
+                <w:lang w:val="en-US"/>
+              </w:rPr>
+            </w:pPr>
+            <w:r>
+              <w:rPr>
+                <w:lang w:val="en-US"/>
+              </w:rPr>
+              <w:t>'FRODO DISAPPEARS' = {str} 'm'</w:t>
+            </w:r>
+          </w:p>
+          <w:p>
+            <w:pPr>
+              <w:rPr>
+                <w:lang w:val="en-US"/>
+              </w:rPr>
+            </w:pPr>
+            <w:r>
+              <w:rPr>
+                <w:lang w:val="en-US"/>
+              </w:rPr>
+              <w:t>'FRODO SMILES' = {str} 'm'</w:t>
+            </w:r>
+          </w:p>
+          <w:p>
+            <w:pPr>
+              <w:rPr>
+                <w:lang w:val="en-US"/>
+              </w:rPr>
+            </w:pPr>
+            <w:r>
+              <w:rPr>
+                <w:lang w:val="en-US"/>
+              </w:rPr>
+              <w:t>'GANDALF' = {str} 'm'</w:t>
+            </w:r>
+          </w:p>
+          <w:p>
+            <w:pPr>
+              <w:rPr>
+                <w:lang w:val="en-US"/>
+              </w:rPr>
+            </w:pPr>
+            <w:r>
+              <w:rPr>
+                <w:lang w:val="en-US"/>
+              </w:rPr>
+              <w:t>'HOBBIT BOUNDER' = {str} 'mf'</w:t>
+            </w:r>
+          </w:p>
+          <w:p>
+            <w:pPr>
+              <w:rPr>
+                <w:lang w:val="en-US"/>
+              </w:rPr>
+            </w:pPr>
+            <w:r>
+              <w:rPr>
+                <w:lang w:val="en-US"/>
+              </w:rPr>
+              <w:t>'MERRY' = {str} 'fm'</w:t>
+            </w:r>
+          </w:p>
+          <w:p>
+            <w:pPr>
+              <w:rPr>
+                <w:lang w:val="en-US"/>
+              </w:rPr>
+            </w:pPr>
+            <w:r>
+              <w:rPr>
+                <w:lang w:val="en-US"/>
+              </w:rPr>
+              <w:t>'PIPPIN' = {str} 'm'</w:t>
+            </w:r>
+          </w:p>
+          <w:p>
+            <w:pPr>
+              <w:rPr>
+                <w:lang w:val="en-US"/>
+              </w:rPr>
+            </w:pPr>
+            <w:r>
+              <w:rPr>
+                <w:lang w:val="en-US"/>
+              </w:rPr>
+              <w:t>'GATEKEEPER' = {str} 'mf'</w:t>
+            </w:r>
+          </w:p>
+          <w:p>
+            <w:pPr>
+              <w:rPr>
+                <w:lang w:val="en-US"/>
+              </w:rPr>
+            </w:pPr>
+            <w:r>
+              <w:rPr>
+                <w:lang w:val="en-US"/>
+              </w:rPr>
+              <w:t>'BUTTERBUR' = {str} 'mf'</w:t>
+            </w:r>
+          </w:p>
+          <w:p>
+            <w:pPr>
+              <w:rPr>
+                <w:lang w:val="en-US"/>
+              </w:rPr>
+            </w:pPr>
+            <w:r>
+              <w:rPr>
+                <w:lang w:val="en-US"/>
+              </w:rPr>
+              <w:t>'SAM' = {str} 'mf'</w:t>
+            </w:r>
+          </w:p>
+          <w:p>
+            <w:pPr>
+              <w:rPr>
+                <w:lang w:val="en-US"/>
+              </w:rPr>
+            </w:pPr>
+            <w:r>
+              <w:rPr>
+                <w:lang w:val="en-US"/>
+              </w:rPr>
+              <w:t>'GIMLI' = {str} 'mf'</w:t>
+            </w:r>
+          </w:p>
+          <w:p>
+            <w:pPr>
+              <w:rPr>
+                <w:lang w:val="en-US"/>
+              </w:rPr>
+            </w:pPr>
+            <w:r>
+              <w:rPr>
+                <w:lang w:val="en-US"/>
+              </w:rPr>
+              <w:t>'ELROND' = {str} 'm'</w:t>
+            </w:r>
+          </w:p>
+          <w:p>
+            <w:pPr>
+              <w:rPr>
+                <w:lang w:val="en-US"/>
+              </w:rPr>
+            </w:pPr>
+            <w:r>
+              <w:rPr>
+                <w:lang w:val="en-US"/>
+              </w:rPr>
+              <w:t>'BOROMIR' = {str} 'mf'</w:t>
+            </w:r>
+          </w:p>
+          <w:p>
+            <w:pPr>
+              <w:rPr>
+                <w:lang w:val="en-US"/>
+              </w:rPr>
+            </w:pPr>
+            <w:r>
+              <w:rPr>
+                <w:lang w:val="en-US"/>
+              </w:rPr>
+              <w:t>'THE END' = {str} 'mf'</w:t>
+            </w:r>
+          </w:p>
+          <w:p>
+            <w:pPr>
+              <w:rPr>
+                <w:lang w:val="en-US"/>
+              </w:rPr>
+            </w:pPr>
+            <w:r>
+              <w:rPr>
+                <w:lang w:val="en-US"/>
+              </w:rPr>
+              <w:t>'VOICE OF SAURON' = {str} 'mf'</w:t>
+            </w:r>
+          </w:p>
+          <w:p>
+            <w:pPr>
+              <w:rPr>
+                <w:lang w:val="en-US"/>
+              </w:rPr>
+            </w:pPr>
+            <w:r>
+              <w:rPr>
+                <w:lang w:val="en-US"/>
+              </w:rPr>
+              <w:t>'ORC OVERSEER' = {str} 'mf'</w:t>
+            </w:r>
+          </w:p>
+          <w:p>
+            <w:pPr>
+              <w:rPr>
+                <w:lang w:val="en-US"/>
+              </w:rPr>
+            </w:pPr>
+            <w:r>
+              <w:rPr>
+                <w:lang w:val="en-US"/>
+              </w:rPr>
+              <w:t>'WITCH KING' = {str} 'm'</w:t>
+            </w:r>
+          </w:p>
+          <w:p>
+            <w:pPr>
+              <w:rPr>
+                <w:lang w:val="en-US"/>
+              </w:rPr>
+            </w:pPr>
+            <w:r>
+              <w:rPr>
+                <w:lang w:val="en-US"/>
+              </w:rPr>
+              <w:t>'STRIDER' = {str} 'mf'</w:t>
+            </w:r>
+          </w:p>
+        </w:tc>
+      </w:tr>
+    </w:tbl>
+    <w:p>
+      <w:pPr>
+        <w:rPr>
+          <w:lang w:val="en-US"/>
+        </w:rPr>
+      </w:pPr>
+    </w:p>
+    <w:p>
+      <w:pPr>
+        <w:rPr>
+          <w:lang w:val="en-US"/>
+        </w:rPr>
+      </w:pPr>
+    </w:p>
+    <w:p>
+      <w:pPr>
+        <w:rPr>
+          <w:lang w:val="en-US"/>
+        </w:rPr>
+      </w:pPr>
+    </w:p>
+    <w:p>
+      <w:pPr>
+        <w:rPr>
+          <w:lang w:val="en-US"/>
+        </w:rPr>
+      </w:pPr>
+      <w:r>
+        <w:rPr>
+          <w:lang w:val="en-US"/>
+        </w:rPr>
+        <w:t>Examples of transformation of script into dialogue sequences</w:t>
+      </w:r>
+    </w:p>
+    <w:tbl>
+      <w:tblPr>
+        <w:tblStyle w:val="TableGrid"/>
+        <w:tblW w:w="0" w:type="auto"/>
+        <w:tblLook w:val="04A0" w:firstRow="1" w:lastRow="0" w:firstColumn="1" w:lastColumn="0" w:noHBand="0" w:noVBand="1"/>
+      </w:tblPr>
+      <w:tblGrid>
+        <w:gridCol w:w="2830"/>
+        <w:gridCol w:w="3119"/>
+        <w:gridCol w:w="3067"/>
+      </w:tblGrid>
+      <w:tr>
+        <w:tc>
+          <w:tcPr>
+            <w:tcW w:w="2830" w:type="dxa"/>
+          </w:tcPr>
+          <w:p>
+            <w:pPr>
+              <w:rPr>
+                <w:lang w:val="en-US"/>
+              </w:rPr>
+            </w:pPr>
+            <w:r>
+              <w:rPr>
+                <w:lang w:val="en-US"/>
+              </w:rPr>
+              <w:t>The start of Jane Eyre</w:t>
+            </w:r>
+          </w:p>
+        </w:tc>
+        <w:tc>
+          <w:tcPr>
+            <w:tcW w:w="3119" w:type="dxa"/>
+          </w:tcPr>
+          <w:p>
+            <w:pPr>
+              <w:rPr>
+                <w:lang w:val="en-US"/>
+              </w:rPr>
+            </w:pPr>
+            <w:r>
+              <w:rPr>
+                <w:lang w:val="en-US"/>
+              </w:rPr>
+              <w:t>The start of The Matrix</w:t>
+            </w:r>
+          </w:p>
+        </w:tc>
+        <w:tc>
+          <w:tcPr>
+            <w:tcW w:w="3067" w:type="dxa"/>
+          </w:tcPr>
+          <w:p>
+            <w:pPr>
+              <w:rPr>
+                <w:lang w:val="en-US"/>
+              </w:rPr>
+            </w:pPr>
+            <w:r>
+              <w:rPr>
+                <w:lang w:val="en-US"/>
+              </w:rPr>
+              <w:t>The start of LOTR 1</w:t>
+            </w:r>
+          </w:p>
+        </w:tc>
+      </w:tr>
+      <w:tr>
+        <w:tc>
+          <w:tcPr>
+            <w:tcW w:w="2830" w:type="dxa"/>
+          </w:tcPr>
+          <w:p>
+            <w:pPr>
+              <w:rPr>
+                <w:lang w:val="en-US"/>
+              </w:rPr>
+            </w:pPr>
+          </w:p>
+        </w:tc>
+        <w:tc>
+          <w:tcPr>
+            <w:tcW w:w="3119" w:type="dxa"/>
+          </w:tcPr>
+          <w:p>
+            <w:pPr>
+              <w:rPr>
+                <w:lang w:val="en-US"/>
+              </w:rPr>
+            </w:pPr>
+          </w:p>
+        </w:tc>
+        <w:tc>
+          <w:tcPr>
+            <w:tcW w:w="3067" w:type="dxa"/>
+          </w:tcPr>
+          <w:p>
+            <w:pPr>
+              <w:rPr>
+                <w:lang w:val="en-US"/>
+              </w:rPr>
+            </w:pPr>
+          </w:p>
+        </w:tc>
+      </w:tr>
+      <w:tr>
+        <w:tc>
+          <w:tcPr>
+            <w:tcW w:w="2830" w:type="dxa"/>
+          </w:tcPr>
+          <w:p>
+            <w:pPr>
+              <w:rPr>
+                <w:lang w:val="en-US"/>
+              </w:rPr>
+            </w:pPr>
+            <w:r>
+              <w:rPr>
+                <w:lang w:val="en-US"/>
+              </w:rPr>
+              <w:t>In the middle of Jane Eyre ()</w:t>
+            </w:r>
+          </w:p>
+        </w:tc>
+        <w:tc>
+          <w:tcPr>
+            <w:tcW w:w="3119" w:type="dxa"/>
+          </w:tcPr>
+          <w:p>
+            <w:pPr>
+              <w:rPr>
+                <w:lang w:val="en-US"/>
+              </w:rPr>
+            </w:pPr>
+            <w:r>
+              <w:rPr>
+                <w:lang w:val="en-US"/>
+              </w:rPr>
+              <w:t>In the middle of The Matrix</w:t>
+            </w:r>
+          </w:p>
+        </w:tc>
+        <w:tc>
+          <w:tcPr>
+            <w:tcW w:w="3067" w:type="dxa"/>
+          </w:tcPr>
+          <w:p>
+            <w:pPr>
+              <w:rPr>
+                <w:lang w:val="en-US"/>
+              </w:rPr>
+            </w:pPr>
+            <w:r>
+              <w:rPr>
+                <w:lang w:val="en-US"/>
+              </w:rPr>
+              <w:t>In the middle of LOTR 1</w:t>
+            </w:r>
+          </w:p>
+        </w:tc>
+      </w:tr>
+      <w:tr>
+        <w:tc>
+          <w:tcPr>
+            <w:tcW w:w="2830" w:type="dxa"/>
+          </w:tcPr>
+          <w:p>
+            <w:pPr>
+              <w:rPr>
+                <w:lang w:val="en-US"/>
+              </w:rPr>
+            </w:pPr>
+          </w:p>
+        </w:tc>
+        <w:tc>
+          <w:tcPr>
+            <w:tcW w:w="3119" w:type="dxa"/>
+          </w:tcPr>
+          <w:p>
+            <w:pPr>
+              <w:rPr>
+                <w:lang w:val="en-US"/>
+              </w:rPr>
+            </w:pPr>
+          </w:p>
+        </w:tc>
+        <w:tc>
+          <w:tcPr>
+            <w:tcW w:w="3067" w:type="dxa"/>
+          </w:tcPr>
+          <w:p>
+            <w:pPr>
+              <w:rPr>
+                <w:lang w:val="en-US"/>
+              </w:rPr>
+            </w:pPr>
+          </w:p>
+        </w:tc>
+      </w:tr>
+    </w:tbl>
     <w:p>
       <w:pPr>
         <w:rPr>

</xml_diff>